<commit_message>
Convert md to docx & pdf
</commit_message>
<xml_diff>
--- a/Representation/Representation.docx
+++ b/Representation/Representation.docx
@@ -67,9 +67,6 @@
       </w:r>
     </w:p>
     <w:p>
-      <w:pPr>
-        <w:pStyle w:val="Heading6"/>
-      </w:pPr>
       <w:bookmarkStart w:id="22" w:name="by-richard-dooling"/>
       <w:bookmarkEnd w:id="22"/>
       <w:r>
@@ -87,9 +84,6 @@
       </w:r>
     </w:p>
     <w:p>
-      <w:pPr>
-        <w:pStyle w:val="Heading6"/>
-      </w:pPr>
       <w:bookmarkStart w:id="24" w:name="talent-representation-regulation"/>
       <w:bookmarkEnd w:id="24"/>
       <w:r>
@@ -116,7 +110,7 @@
         <w:pStyle w:val="BlockQuote"/>
       </w:pPr>
       <w:r>
-        <w:t xml:space="preserve">Just like Frances Gumm became Judy Garland, and Thomas Mapother III became Tom Cruise, "entertainment law" is actually a more glamorized, fabricated name for contract law, copyright law, intellectual property law, licensing law, litigation, and working really hard just like every other lawyer out there . . . . Entertainment lawyers are merely copyright, contract, or IP lawyers who have clients in the entertainment business, just like sports lawyers have clients in the sports business.</w:t>
+        <w:t xml:space="preserve">Just like Frances Gumm became Judy Garland, and Thomas Mapother III became Tom Cruise, "entertainment law" is actually a more glamorized, fabricated name for contract law, copyright law, intellectual property law, licensing law, litigation, and working really hard just like every other lawyer out there.… Entertainment lawyers are merely copyright, contract, or IP lawyers who have clients in the entertainment business, just like sports lawyers have clients in the sports business.</w:t>
       </w:r>
     </w:p>
     <w:p>
@@ -166,6 +160,11 @@
       </w:hyperlink>
     </w:p>
     <w:p>
+      <w:r>
+        <w:t xml:space="preserve">As in other walks of life, the lawyer (in this case, the entertainment or publishing lawyer) is a kind of "super fiduciary," overseeing problems the client has with "regular" fiduciaries (agents, managers, producers).</w:t>
+      </w:r>
+    </w:p>
+    <w:p>
       <w:pPr>
         <w:pStyle w:val="Heading3"/>
       </w:pPr>
@@ -177,35 +176,177 @@
     </w:p>
     <w:p>
       <w:r>
-        <w:t xml:space="preserve">Unlike talent agents, literary agents are not governed by special sections of the New York or California Labor Codes, but as agents they are governed by the common law of agency. In short, the relationship between an author and her agent are whatever is contained in the contract, usually signed at the commencement of their relationship.</w:t>
-      </w:r>
-    </w:p>
-    <w:p>
-      <w:r>
-        <w:t xml:space="preserve">As discussed, an author presented with a written agency agreement needs legal help, if only because it is the one time in the relationship that the parties are adverse. The agent may overreach and attempt to include an interminable agency clause (see</w:t>
-      </w:r>
-      <w:r>
-        <w:t xml:space="preserve"> </w:t>
-      </w:r>
-      <w:r>
-        <w:rPr>
-          <w:i/>
-        </w:rPr>
-        <w:t xml:space="preserve">Peter lampack Agency</w:t>
-      </w:r>
-      <w:r>
-        <w:t xml:space="preserve"> </w:t>
-      </w:r>
-      <w:r>
-        <w:t xml:space="preserve">case) or some other one-sided clause. As discussed in our materials on book contracts, the Authors Guild will help authors and their representatives negotiate and edit these contracts.</w:t>
-      </w:r>
-    </w:p>
-    <w:p>
-      <w:pPr>
-        <w:pStyle w:val="Heading5"/>
-      </w:pPr>
-      <w:bookmarkStart w:id="29" w:name="the-interminable-agency-clause"/>
-      <w:bookmarkEnd w:id="29"/>
+        <w:t xml:space="preserve">An author with a great agent often doesn't need a lawyer; that's why finding an agent is the brass ring. The hardest part. It can take years, sometimes decades. Real literary agents know what sells, and they are picky when it comes to represneting new authors.</w:t>
+      </w:r>
+    </w:p>
+    <w:p>
+      <w:r>
+        <w:t xml:space="preserve">As Stephen King put it:</w:t>
+      </w:r>
+    </w:p>
+    <w:p>
+      <w:pPr>
+        <w:pStyle w:val="BlockQuote"/>
+      </w:pPr>
+      <w:r>
+        <w:t xml:space="preserve">Of course there has to be some talent involved, but talent is a dreadfully cheap commodity, cheaper than table salt. What separates the talented individual from the successful one is a lot of hard work and study; a constant process of honing.</w:t>
+      </w:r>
+    </w:p>
+    <w:p>
+      <w:r>
+        <w:t xml:space="preserve">So it's a happy day when an agent calls with the good news: They'd love to represent your work. Before the agent can represent the author, there may be an agency agreement to sign. At this point in the author-agent relationship, the author needs legal advice before signing the agency agreement.</w:t>
+      </w:r>
+    </w:p>
+    <w:p>
+      <w:r>
+        <w:t xml:space="preserve">The giant agencies (CAA, WME, UTA) use form agreements whose terms have already been fought over by unions and lawyers for decades. But a boutique literary agency may have a agency agreement that purports to give them the right to 15% of all royalties arising out of the publishing agreement. Forever. These provision are controversial, and lately not enforced by courts. (See</w:t>
+      </w:r>
+      <w:r>
+        <w:t xml:space="preserve"> </w:t>
+      </w:r>
+      <w:r>
+        <w:rPr>
+          <w:i/>
+        </w:rPr>
+        <w:t xml:space="preserve">Lampack</w:t>
+      </w:r>
+      <w:r>
+        <w:t xml:space="preserve"> </w:t>
+      </w:r>
+      <w:r>
+        <w:t xml:space="preserve">below.)</w:t>
+      </w:r>
+    </w:p>
+    <w:p>
+      <w:r>
+        <w:t xml:space="preserve">Unlike California talent agents, New York literary agents are not governed by the New York or California Labor Codes, but as agents they are governed by the common law of agency. The agent's obligations to her author are also often spelled out in a written agreement with the agency. Some agents still have handshake verbal agreements and protect themselves only with the agency clause contained in the book contracts the agent negotiates for the author.</w:t>
+      </w:r>
+    </w:p>
+    <w:p>
+      <w:r>
+        <w:t xml:space="preserve">A first-time author needs legal help with that agency agreement. First stop, the</w:t>
+      </w:r>
+      <w:r>
+        <w:t xml:space="preserve"> </w:t>
+      </w:r>
+      <w:hyperlink r:id="rId29">
+        <w:r>
+          <w:rPr>
+            <w:rStyle w:val="Link"/>
+          </w:rPr>
+          <w:t xml:space="preserve">Authors Guild</w:t>
+        </w:r>
+      </w:hyperlink>
+      <w:r>
+        <w:t xml:space="preserve">. If the author does not yet qualify for assistance, then the author should probably find a lawyer.</w:t>
+      </w:r>
+    </w:p>
+    <w:p>
+      <w:r>
+        <w:t xml:space="preserve">Yes, agents owe their clients duties under the law. Agents are supposed to bargain</w:t>
+      </w:r>
+      <w:r>
+        <w:t xml:space="preserve"> </w:t>
+      </w:r>
+      <w:r>
+        <w:rPr>
+          <w:i/>
+        </w:rPr>
+        <w:t xml:space="preserve">for</w:t>
+      </w:r>
+      <w:r>
+        <w:t xml:space="preserve"> </w:t>
+      </w:r>
+      <w:r>
+        <w:t xml:space="preserve">their clients, not</w:t>
+      </w:r>
+      <w:r>
+        <w:t xml:space="preserve"> </w:t>
+      </w:r>
+      <w:r>
+        <w:rPr>
+          <w:i/>
+        </w:rPr>
+        <w:t xml:space="preserve">with</w:t>
+      </w:r>
+      <w:r>
+        <w:t xml:space="preserve"> </w:t>
+      </w:r>
+      <w:r>
+        <w:t xml:space="preserve">their clients over the terms of an agency agreement. The one time the literary agent is</w:t>
+      </w:r>
+      <w:r>
+        <w:t xml:space="preserve"> </w:t>
+      </w:r>
+      <w:r>
+        <w:rPr>
+          <w:i/>
+        </w:rPr>
+        <w:t xml:space="preserve">adverse</w:t>
+      </w:r>
+      <w:r>
+        <w:t xml:space="preserve"> </w:t>
+      </w:r>
+      <w:r>
+        <w:t xml:space="preserve">to her client (instead of looking out for the client's best interests) is possibly in negotiations about the terms of the agency agreement itself.</w:t>
+      </w:r>
+    </w:p>
+    <w:p>
+      <w:r>
+        <w:t xml:space="preserve">The agent may overreach and attempt to include an interminable agency clause (see</w:t>
+      </w:r>
+      <w:r>
+        <w:t xml:space="preserve"> </w:t>
+      </w:r>
+      <w:r>
+        <w:rPr>
+          <w:i/>
+        </w:rPr>
+        <w:t xml:space="preserve">Peter Lampack Agency</w:t>
+      </w:r>
+      <w:r>
+        <w:t xml:space="preserve"> </w:t>
+      </w:r>
+      <w:r>
+        <w:t xml:space="preserve">case), or some other one-sided clause. As discussed in our materials on book contracts, the Authors Guild often will help authors and their representatives negotiate and edit these contracts.</w:t>
+      </w:r>
+    </w:p>
+    <w:p>
+      <w:pPr>
+        <w:pStyle w:val="Heading4"/>
+      </w:pPr>
+      <w:bookmarkStart w:id="30" w:name="contracts-with-literary-agents"/>
+      <w:bookmarkEnd w:id="30"/>
+      <w:r>
+        <w:t xml:space="preserve">Contracts With Literary Agents</w:t>
+      </w:r>
+    </w:p>
+    <w:p>
+      <w:r>
+        <w:t xml:space="preserve">Once the agent and author are fast friends, their interests are usually aligned. The agent gets 15% of everything the author earns, an incentive to work hard for a bigger share.</w:t>
+      </w:r>
+    </w:p>
+    <w:p>
+      <w:r>
+        <w:t xml:space="preserve">An author represented by a good talent agent may publish several books and never need a lawyer. But when an author "travels," as they say, meaning their books appeal to international audiences, the contract terms become more complex. The international rights issues are more arcane and complex. Once Hollywood begins optioning an author's books, the author probably would do well at least meet with a few entertainment lawyers. Hollywood deals involve multiple agents, managers, and lawyers (film, literary, music) all get involved. It's no place to be wandering around without a good lawyer and perhaps a passport, because it feels like a foreign country.</w:t>
+      </w:r>
+    </w:p>
+    <w:p>
+      <w:r>
+        <w:t xml:space="preserve">Hollywood aside, a good entertainment or publishing lawyer may be able to offer disinterested advice about the disposition of rights when the agents have conflicts of interest with their clients.</w:t>
+      </w:r>
+    </w:p>
+    <w:p>
+      <w:r>
+        <w:t xml:space="preserve">For example, the Hollywood talent agent who sells film rights to the author's novel will go for top dollar, but what if the talent agent is selling those rights to a producer who also happens to be represented by your large talent agency? The big agencies will often provide a second opinion, a disinterested review of the terms to guard against conflicts of interest.</w:t>
+      </w:r>
+    </w:p>
+    <w:p>
+      <w:pPr>
+        <w:pStyle w:val="Heading4"/>
+      </w:pPr>
+      <w:bookmarkStart w:id="31" w:name="the-interminable-agency-clause"/>
+      <w:bookmarkEnd w:id="31"/>
       <w:r>
         <w:t xml:space="preserve">The Interminable Agency Clause</w:t>
       </w:r>
@@ -218,7 +359,7 @@
           <w:ilvl w:val="0"/>
         </w:numPr>
       </w:pPr>
-      <w:hyperlink r:id="rId30">
+      <w:hyperlink r:id="rId32">
         <w:r>
           <w:rPr>
             <w:rStyle w:val="Link"/>
@@ -235,7 +376,7 @@
           <w:ilvl w:val="0"/>
         </w:numPr>
       </w:pPr>
-      <w:hyperlink r:id="rId31">
+      <w:hyperlink r:id="rId33">
         <w:r>
           <w:rPr>
             <w:rStyle w:val="Link"/>
@@ -248,8 +389,649 @@
       <w:pPr>
         <w:pStyle w:val="Heading3"/>
       </w:pPr>
-      <w:bookmarkStart w:id="32" w:name="hollywood-representation"/>
-      <w:bookmarkEnd w:id="32"/>
+      <w:bookmarkStart w:id="34" w:name="peter-lampack-agency-inc.-v.-martha-grimes"/>
+      <w:bookmarkEnd w:id="34"/>
+      <w:r>
+        <w:rPr>
+          <w:i/>
+        </w:rPr>
+        <w:t xml:space="preserve">Peter Lampack Agency, Inc. v. Martha Grimes</w:t>
+      </w:r>
+    </w:p>
+    <w:p>
+      <w:bookmarkStart w:id="35" w:name="superior-court-new-york-2010"/>
+      <w:bookmarkEnd w:id="35"/>
+      <w:r>
+        <w:t xml:space="preserve">Superior Court New York (2010)</w:t>
+      </w:r>
+    </w:p>
+    <w:p>
+      <w:pPr>
+        <w:pStyle w:val="Compact"/>
+        <w:numPr>
+          <w:numId w:val="1003"/>
+          <w:ilvl w:val="0"/>
+        </w:numPr>
+      </w:pPr>
+      <w:hyperlink r:id="rId36">
+        <w:r>
+          <w:rPr>
+            <w:rStyle w:val="Link"/>
+          </w:rPr>
+          <w:t xml:space="preserve">case on Google Scholar</w:t>
+        </w:r>
+      </w:hyperlink>
+    </w:p>
+    <w:p>
+      <w:pPr>
+        <w:pStyle w:val="Compact"/>
+        <w:numPr>
+          <w:numId w:val="1003"/>
+          <w:ilvl w:val="0"/>
+        </w:numPr>
+      </w:pPr>
+      <w:hyperlink r:id="rId37">
+        <w:r>
+          <w:rPr>
+            <w:rStyle w:val="Link"/>
+          </w:rPr>
+          <w:t xml:space="preserve">case on Westlaw</w:t>
+        </w:r>
+      </w:hyperlink>
+    </w:p>
+    <w:p>
+      <w:r>
+        <w:t xml:space="preserve">BERNARD J. FRIED, J.</w:t>
+      </w:r>
+    </w:p>
+    <w:p>
+      <w:r>
+        <w:t xml:space="preserve">This case involves the Peter Lampack Agency, Inc. ("PLA"), and Martha Grimes ("Grimes"), and various corporate affiliates of the Penguin Group (USA) Inc. ("Penguin").</w:t>
+      </w:r>
+    </w:p>
+    <w:p>
+      <w:r>
+        <w:t xml:space="preserve">It is undisputed that in or about 1996, Grimes, an author of literary and commercial fiction, retained PLA as her literary agent. PLA acted in this capacity for twelve years, during which it procured publishing agreements for many works authored by Grimes. Those works were published and Grimes received over twelve million dollars from the publication and domestic and international sale of her novels.</w:t>
+      </w:r>
+    </w:p>
+    <w:p>
+      <w:r>
+        <w:t xml:space="preserve">In or about May 2007, Grimes notified PLA that she would no longer be using PLA as her literary agent and retained a new representative.</w:t>
+      </w:r>
+    </w:p>
+    <w:p>
+      <w:r>
+        <w:t xml:space="preserve">On November 18, 2009, PLA filed a complaint against all defendants alleging breach of contract, breach of the covenant of good faith and fair dealing, breach of fiduciary duty, and seeking a declaratory judgment and injunctive relief …</w:t>
+      </w:r>
+    </w:p>
+    <w:p>
+      <w:r>
+        <w:t xml:space="preserve">The first cause of action alleges that Grimes breached the four book publishing agreement entered into by Grimes, Penguin, and Viking-Penguin in 2005 ("2005 Penguin/Viking-Penguin Agreement"). The 2005 Penguin/Viking-Penguin Agreement contains an option clause providing:</w:t>
+      </w:r>
+    </w:p>
+    <w:p>
+      <w:pPr>
+        <w:pStyle w:val="BlockQuote"/>
+      </w:pPr>
+      <w:r>
+        <w:t xml:space="preserve">[T]he Author hereby grants to the Publisher the exclusive right and option to publish … her next book-length work of fiction … The Publisher shall have a period of thirty (30) days after receipt by the Publisher of the notification from the Author or her agent of the Author's desire to commence negotiation concerning such next book-length work of fiction within which to notify the Author whether it desires to publish such work and to negotiate the terms and conditions of such publication.</w:t>
+      </w:r>
+    </w:p>
+    <w:p>
+      <w:r>
+        <w:t xml:space="preserve">On February 4, 2009, in accordance with the terms of the Option on Next Work clause, Grimes' counsel sent a letter to Penguin enclosing a manuscript of "The Black Cat." On February 27, 2009, Penguin made an oral proposal to Grimes' counsel and the agreement for "The Black Cat" was finalized on August 20, 2009. PLA alleges the publishing agreement for "The Black Cat" arose out of the Option on Next Work clause and that Grimes violated the terms of the 2005 Penguin/Viking-Penguin Agreement by refusing to account to PLA and refusing to pay PLA the sums due for "The Black Cat." PLA also alleges that the defendants acted in bad faith and breached the covenant of good faith and fair dealing implied in the 2005 Penguin/Viking-Penguin Agreement.…</w:t>
+      </w:r>
+    </w:p>
+    <w:p>
+      <w:r>
+        <w:t xml:space="preserve">The issues presented in this motion are whether PLA has sufficiently pleaded:</w:t>
+      </w:r>
+    </w:p>
+    <w:p>
+      <w:pPr>
+        <w:pStyle w:val="Compact"/>
+        <w:numPr>
+          <w:numId w:val="1004"/>
+          <w:ilvl w:val="0"/>
+        </w:numPr>
+      </w:pPr>
+      <w:r>
+        <w:t xml:space="preserve">The first cause of action to establish that the terms of the 2005 Penguin/Viking-Penguin Agreement entitle PLA to commission for publishing agreements arising out of the Option on Next Work clause;</w:t>
+      </w:r>
+    </w:p>
+    <w:p>
+      <w:pPr>
+        <w:pStyle w:val="Compact"/>
+        <w:numPr>
+          <w:numId w:val="1004"/>
+          <w:ilvl w:val="0"/>
+        </w:numPr>
+      </w:pPr>
+      <w:r>
+        <w:t xml:space="preserve">The second through seventh causes of action to establish that the terms of the publishing agreements mentioned in these causes of action entitle PLA to commission on extensions of those agreements;</w:t>
+      </w:r>
+    </w:p>
+    <w:p>
+      <w:pPr>
+        <w:pStyle w:val="Compact"/>
+        <w:numPr>
+          <w:numId w:val="1004"/>
+          <w:ilvl w:val="0"/>
+        </w:numPr>
+      </w:pPr>
+      <w:r>
+        <w:t xml:space="preserve">The eleventh and fourteenth causes of action to establish that Grimes owes PLA a fiduciary duty.</w:t>
+      </w:r>
+    </w:p>
+    <w:p>
+      <w:pPr>
+        <w:pStyle w:val="Heading3"/>
+      </w:pPr>
+      <w:bookmarkStart w:id="38" w:name="i.-first-cause-of-action"/>
+      <w:bookmarkEnd w:id="38"/>
+      <w:r>
+        <w:rPr>
+          <w:i/>
+        </w:rPr>
+        <w:t xml:space="preserve">I. First Cause of Action</w:t>
+      </w:r>
+    </w:p>
+    <w:p>
+      <w:r>
+        <w:t xml:space="preserve">In the first cause of action, PLA alleges that the publishing agreement for Grimes' book "The Black Cat" arose out of the Option on Next Work clause in the 2005 Penguin/Viking-Penguin Agreement and that Grimes violated the terms of the 2005 Penguin/Viking-Penguin Agreement by refusing to pay PLA commission for "The Black Cat." Defendant Grimes moves to dismiss the first cause of action, arguing that under the 2005 Penguin/Viking-Penguin Agreement, PLA is not entitled to commission for "The Black Cat" because:</w:t>
+      </w:r>
+    </w:p>
+    <w:p>
+      <w:pPr>
+        <w:pStyle w:val="Compact"/>
+        <w:numPr>
+          <w:numId w:val="1005"/>
+          <w:ilvl w:val="0"/>
+        </w:numPr>
+      </w:pPr>
+      <w:r>
+        <w:t xml:space="preserve">PLA's agency is not coupled with an interest and PLA's agency was revoked in May 2007;</w:t>
+      </w:r>
+    </w:p>
+    <w:p>
+      <w:pPr>
+        <w:pStyle w:val="Compact"/>
+        <w:numPr>
+          <w:numId w:val="1005"/>
+          <w:ilvl w:val="0"/>
+        </w:numPr>
+      </w:pPr>
+      <w:r>
+        <w:t xml:space="preserve">the Option on Next Work clause is an unenforceable "agreement to agree"; and</w:t>
+      </w:r>
+    </w:p>
+    <w:p>
+      <w:pPr>
+        <w:pStyle w:val="Compact"/>
+        <w:numPr>
+          <w:numId w:val="1005"/>
+          <w:ilvl w:val="0"/>
+        </w:numPr>
+      </w:pPr>
+      <w:r>
+        <w:t xml:space="preserve">the publishing agreement for "The Black Cat" does not arise out of the Option on Next Work clause.</w:t>
+      </w:r>
+    </w:p>
+    <w:p>
+      <w:r>
+        <w:t xml:space="preserve">Turning to the arguments set forth in the Motion to Dismiss, the first issue is whether the terms of the 2005 Penguin/Viking-Penguin Agreement entitle PLA to receive commission for "The Black Cat." Grimes argues that the terms of the 2005 Penguin/Viking-Penguin Agreement do not entitle PLA to commission for "The Black Cat" because PLA's agency was not coupled with an interest and it was revoked before negotiations for the "The Black Cat" publishing agreement began. PLA argues that even if its agency was revoked, the first cause of action for breach of contract is sufficiently pleaded in the complaint because the publishing agreement for "The Black Cat" arose out of the Option on Next Work clause in the 2005 Penguin/Viking-Penguin Agreement and under the terms of that Agreement, PLA is entitled to commission for publishing agreements arising out of the Option on Next Work clause.</w:t>
+      </w:r>
+    </w:p>
+    <w:p>
+      <w:r>
+        <w:t xml:space="preserve">The only part of the 2005 Penguin/Viking-Penguin Agreement that entitles PLA to commission is the commission provision. The Option on Next Work clause does not provide for PLA to receive commission for publishing agreements arising out of the clause.</w:t>
+      </w:r>
+    </w:p>
+    <w:p>
+      <w:r>
+        <w:t xml:space="preserve">Therefore, in order to determine whether PLA has sufficiently pleaded a breach of contract claim for the first cause of action, I must look to the commission provision in the 2005 Penguin/Viking-Penguin Agreement and determine whether this provision entitles PLA to receive commission for publishing agreements arising out of the Option on Next Work clause. The commission provision in the 2005 Penguin/Viking-Penguin Agreement provides in relevant part:</w:t>
+      </w:r>
+    </w:p>
+    <w:p>
+      <w:pPr>
+        <w:pStyle w:val="BlockQuote"/>
+      </w:pPr>
+      <w:r>
+        <w:t xml:space="preserve">The Author hereby appoints (PLA) irrevocably as the Agent in all matters pertaining to or arising from this Agreement.… Such Agent is hereby fully empowered to act on behalf of the Author in all matters in any way arising out of this Agreement.… All sums of money due the Author under this Agreement shall be paid to and in the name of said Agent . . . . The Author does also irrevocably assign and transfer to [PLA], as an agency coupled with an interest, and [PLA] shall retain a sum equal to fifteen percent (15%) of all gross monies due and payable to the account of the Author under this Agreement.</w:t>
+      </w:r>
+    </w:p>
+    <w:p>
+      <w:r>
+        <w:t xml:space="preserve">It is the general rule that an agency for no definite term is revocable at will.… However, when an agency authority is coupled with an interest, the agency is irrevocable.… An agency is coupled with an interest where, as a part of the arrangement with the principal, the agent receives title to all or part of the subject matter of the agency.… Words alone are not enough to establish an agency coupled with an interest. …</w:t>
+      </w:r>
+    </w:p>
+    <w:p>
+      <w:r>
+        <w:rPr>
+          <w:b/>
+        </w:rPr>
+        <w:t xml:space="preserve">In this case, the commission provision grants PLA a 15% commission in the proceeds from its sale of rights in Grimes' literary works and not an interest in those literary works themselves.</w:t>
+      </w:r>
+    </w:p>
+    <w:p>
+      <w:r>
+        <w:t xml:space="preserve">The mere fact that the commission provision "appoints PLA irrevocably" as an agent is not enough to create an agency coupled with an interest.…</w:t>
+      </w:r>
+    </w:p>
+    <w:p>
+      <w:r>
+        <w:t xml:space="preserve">However, an agent who is authorized to reimburse himself out of the proceeds of the agency for advances made or expenses incurred does not have a power coupled with an interest unless he is also given a property interest in the subject matter of the power. … Since PLA does not have a property interest in Grimes' literary works, its agency is revocable and it was revoked in May 2007. Therefore, PLA's argument fails in so far as PLA relies on its alleged irrevocable agency to support its claim for breach of contract in the first cause of action.</w:t>
+      </w:r>
+    </w:p>
+    <w:p>
+      <w:r>
+        <w:t xml:space="preserve">The remainder of the commission provision in the 2005 Penguin/Viking-Penguin Agreement provides that</w:t>
+      </w:r>
+    </w:p>
+    <w:p>
+      <w:pPr>
+        <w:pStyle w:val="BlockQuote"/>
+      </w:pPr>
+      <w:r>
+        <w:t xml:space="preserve">PLA shall retain a sum equal to fifteen percent (15%) of all gross monies due and payable to the account of the Author under this Agreement.…</w:t>
+      </w:r>
+    </w:p>
+    <w:p>
+      <w:r>
+        <w:t xml:space="preserve">The commission provision does not provide that PLA is entitled to commission on agreements arising out of the Option on Next Work clause and it only entitles PLA to commission for the four books that are the subject of the 2005 Penguin/Viking-Penguin Agreement. Therefore, PLA is not entitled to commission for "The Black Cat" and the first cause of action is dismissed. In light of this disposition, it is unnecessary to address Grimes' other arguments with respect to the first cause of action.</w:t>
+      </w:r>
+    </w:p>
+    <w:p>
+      <w:pPr>
+        <w:pStyle w:val="Heading3"/>
+      </w:pPr>
+      <w:bookmarkStart w:id="39" w:name="ii.-second-through-seventh-causes-of-action"/>
+      <w:bookmarkEnd w:id="39"/>
+      <w:r>
+        <w:rPr>
+          <w:i/>
+        </w:rPr>
+        <w:t xml:space="preserve">II. Second Through Seventh Causes of Action</w:t>
+      </w:r>
+    </w:p>
+    <w:p>
+      <w:r>
+        <w:t xml:space="preserve">The second through seventh causes of action allege breach of contract for the following publishing agreements:</w:t>
+      </w:r>
+    </w:p>
+    <w:p>
+      <w:pPr>
+        <w:pStyle w:val="Compact"/>
+        <w:numPr>
+          <w:numId w:val="1006"/>
+          <w:ilvl w:val="0"/>
+        </w:numPr>
+      </w:pPr>
+      <w:r>
+        <w:t xml:space="preserve">an agreement made in 2000 between Grimes, Penguin, and Putnam;</w:t>
+      </w:r>
+    </w:p>
+    <w:p>
+      <w:pPr>
+        <w:pStyle w:val="Compact"/>
+        <w:numPr>
+          <w:numId w:val="1006"/>
+          <w:ilvl w:val="0"/>
+        </w:numPr>
+      </w:pPr>
+      <w:r>
+        <w:t xml:space="preserve">an agreement made in 1999 between Grimes, Putnam, and New American;</w:t>
+      </w:r>
+    </w:p>
+    <w:p>
+      <w:pPr>
+        <w:pStyle w:val="Compact"/>
+        <w:numPr>
+          <w:numId w:val="1006"/>
+          <w:ilvl w:val="0"/>
+        </w:numPr>
+      </w:pPr>
+      <w:r>
+        <w:t xml:space="preserve">an agreement made in 2001 between Grimes, Putnam, and Signet;</w:t>
+      </w:r>
+    </w:p>
+    <w:p>
+      <w:pPr>
+        <w:pStyle w:val="Compact"/>
+        <w:numPr>
+          <w:numId w:val="1006"/>
+          <w:ilvl w:val="0"/>
+        </w:numPr>
+      </w:pPr>
+      <w:r>
+        <w:t xml:space="preserve">an agreement made in 2002 between Grimes, Penguin-Putnam, and Penguin;</w:t>
+      </w:r>
+    </w:p>
+    <w:p>
+      <w:pPr>
+        <w:pStyle w:val="Compact"/>
+        <w:numPr>
+          <w:numId w:val="1006"/>
+          <w:ilvl w:val="0"/>
+        </w:numPr>
+      </w:pPr>
+      <w:r>
+        <w:t xml:space="preserve">an agreement made in 2003 between Grimes, Penguin, and Signet; and</w:t>
+      </w:r>
+    </w:p>
+    <w:p>
+      <w:pPr>
+        <w:pStyle w:val="Compact"/>
+        <w:numPr>
+          <w:numId w:val="1006"/>
+          <w:ilvl w:val="0"/>
+        </w:numPr>
+      </w:pPr>
+      <w:r>
+        <w:t xml:space="preserve">an agreement made in 2003 between Grimes, Penguin, and Signet.</w:t>
+      </w:r>
+    </w:p>
+    <w:p>
+      <w:r>
+        <w:t xml:space="preserve">PLA alleges that the agreements Grimes entered into with Penguin after she terminated PLA as her literary agent are "extensions" of the agreements that PLA procured on behalf of Grimes and that Grimes violated the terms of the underlying agreements by refusing to pay commission to PLA for the extensions. Defendant Grimes moves to dismiss the second through seventh causes of action, arguing that PLA is not entitled to commission for the extensions because PLA's agency is not coupled with an interest and PLA's agency was revoked in May 2007. PLA responds by arguing that whether or not its agency was revoked does not affect the sufficiency of the pleadings in the second through seventh causes of action for breach of contract.</w:t>
+      </w:r>
+    </w:p>
+    <w:p>
+      <w:r>
+        <w:t xml:space="preserve">The only provision of the underlying publishing agreements that entitles PLA to commission is the commission provision. Since the commission provision in the underlying publishing agreements only grants PLA a 15% commission in the proceeds from its sale of right in Grimes' literary works, and not an interest in those literary works themselves, PLA's agency is revocable and it was revoked in May 2007.</w:t>
+      </w:r>
+    </w:p>
+    <w:p>
+      <w:r>
+        <w:t xml:space="preserve">The remainder of the commission provision in the underlying publishing agreements only entitles PLA to commission for the literary works that are the subject of those agreements and it does not entitle PLA to commission for extensions of these agreements. Furthermore, PLA does not allege any facts or cite any cases to support its argument that despite the unambiguous terms of the commission provision in the underlying agreements, PLA is entitled to commission for extensions of these agreements.…</w:t>
+      </w:r>
+    </w:p>
+    <w:p>
+      <w:r>
+        <w:t xml:space="preserve">Accordingly, it is hereby ORDERED that the motion to dismiss the first, second through seventh … causes of action is granted; and it is further</w:t>
+      </w:r>
+    </w:p>
+    <w:p>
+      <w:pPr>
+        <w:pStyle w:val="Heading3"/>
+      </w:pPr>
+      <w:bookmarkStart w:id="40" w:name="notes-on-peter-lampack-agency-inc.-v.-grimes"/>
+      <w:bookmarkEnd w:id="40"/>
+      <w:r>
+        <w:t xml:space="preserve">Notes on</w:t>
+      </w:r>
+      <w:r>
+        <w:t xml:space="preserve"> </w:t>
+      </w:r>
+      <w:r>
+        <w:rPr>
+          <w:i/>
+        </w:rPr>
+        <w:t xml:space="preserve">Peter Lampack Agency, Inc. v. Grimes</w:t>
+      </w:r>
+    </w:p>
+    <w:p>
+      <w:r>
+        <w:t xml:space="preserve">The Peter Lampack Agency (PLA, a literary agency) sued Martha Grimes, an author of literary and commercial fiction, for unpaid commissions allegedly due and owing under contracts negotiated by PLA on behalf of Grimes.</w:t>
+      </w:r>
+    </w:p>
+    <w:p>
+      <w:r>
+        <w:t xml:space="preserve">PLA had acted as literary agent for Grimes for twelve years and had procured publishing agreements for works authored by Grimes. Those works were published, and Grimes received over $12 million dollars from the publication and domestic and international sale of her novels.</w:t>
+      </w:r>
+    </w:p>
+    <w:p>
+      <w:r>
+        <w:t xml:space="preserve">Among the contracts PLA procured for Grimes was a four-book publishing agreement entered into by Grimes, Penguin, and Viking-Penguin in 2005.</w:t>
+      </w:r>
+    </w:p>
+    <w:p>
+      <w:r>
+        <w:t xml:space="preserve">That 2005 agreement contained an option clause, similar to option clauses found in many publishing agreements, in effect giving the publisher the right of "first look" at the author's next work:</w:t>
+      </w:r>
+    </w:p>
+    <w:p>
+      <w:pPr>
+        <w:pStyle w:val="BlockQuote"/>
+      </w:pPr>
+      <w:r>
+        <w:t xml:space="preserve">[T]he Author hereby grants to the Publisher the exclusive right and option to publish . . . her next book-length work of fiction . . . . The Publisher shall have a period of thirty (30) days after receipt by the Publisher of the notification from the Author or her agent of the Author's desire to commence negotiation concerning such next book-length work of fiction within which to notify the Author whether it desires to publish such work and to negotiate the terms and conditions of such publication.</w:t>
+      </w:r>
+    </w:p>
+    <w:p>
+      <w:r>
+        <w:t xml:space="preserve">The 2005 Penguin agreement also contained an agency commission clause, providing that:</w:t>
+      </w:r>
+    </w:p>
+    <w:p>
+      <w:pPr>
+        <w:pStyle w:val="BlockQuote"/>
+      </w:pPr>
+      <w:r>
+        <w:t xml:space="preserve">The Author hereby appoints [PLA] irrevocably as the Agent in all matters pertaining to or arising from this Agreement . . . . Such Agent is hereby fully empowered to act on behalf of the Author in all matters in any way arising out of this Agreement . . . . All sums of money due the Author under this Agreement shall be paid to and in the name of said Agent . . . . The Author does also irrevocably assign and transfer to [PLA], as an agency coupled with an interest, and [PLA] shall retain a sum equal to fifteen percent (15%) of all gross monies due and payable to the account of the Author under this Agreement.</w:t>
+      </w:r>
+    </w:p>
+    <w:p>
+      <w:r>
+        <w:t xml:space="preserve">In or about May 2007, Grimes notified PLA that she would no longer be using PLA as her literary agent and retained a new representative.</w:t>
+      </w:r>
+    </w:p>
+    <w:p>
+      <w:r>
+        <w:t xml:space="preserve">On February 4, 2009, in accordance with the terms of the Option on Next Work clause, Grimes' counsel sent a letter to Penguin enclosing a manuscript of "The Black Cat."</w:t>
+      </w:r>
+    </w:p>
+    <w:p>
+      <w:r>
+        <w:t xml:space="preserve">On February 27, 2009, Penguin made an oral proposal to Grimes' counsel and the agreement for "The Black Cat" was finalized on August 20, 2009.</w:t>
+      </w:r>
+    </w:p>
+    <w:p>
+      <w:r>
+        <w:t xml:space="preserve">On November 18, 2009, PLA filed a complaint against Grimes and her publishers alleging breach of contract among other claims. PLA alleged that the publishing agreement for "The Black Cat" arose out of the Option on Next Work clause and that Grimes violated the terms of the 2005 Penguin/Viking-Penguin Agreement by refusing to account to PLA and refusing to pay PLA the sums due for "The Black Cat."</w:t>
+      </w:r>
+    </w:p>
+    <w:p>
+      <w:r>
+        <w:t xml:space="preserve">PLA also alleged that the defendants acted in bad faith and breached the covenant of good faith and fair dealing implied in the 2005 Penguin/Viking-Penguin Agreement.</w:t>
+      </w:r>
+    </w:p>
+    <w:p>
+      <w:r>
+        <w:t xml:space="preserve">PLA also contended that Grimes owed it commissions on various extensions of publishing agreements that PLA had procured for Grimes over the years.</w:t>
+      </w:r>
+    </w:p>
+    <w:p>
+      <w:r>
+        <w:t xml:space="preserve">Defendant Martha Grimes moved to dismiss arguing that under the 2005 Penguin/Viking-Penguin Agreement, PLA was not entitled to commission for "The Black Cat" because:</w:t>
+      </w:r>
+    </w:p>
+    <w:p>
+      <w:pPr>
+        <w:pStyle w:val="Compact"/>
+        <w:numPr>
+          <w:numId w:val="1007"/>
+          <w:ilvl w:val="0"/>
+        </w:numPr>
+      </w:pPr>
+      <w:r>
+        <w:t xml:space="preserve">PLA's agency is not coupled with an interest and PLA's agency was revoked in May 2007;</w:t>
+      </w:r>
+    </w:p>
+    <w:p>
+      <w:pPr>
+        <w:pStyle w:val="Compact"/>
+        <w:numPr>
+          <w:numId w:val="1007"/>
+          <w:ilvl w:val="0"/>
+        </w:numPr>
+      </w:pPr>
+      <w:r>
+        <w:t xml:space="preserve">the Option on Next Work clause is an unenforceable "agreement to agree"; and</w:t>
+      </w:r>
+    </w:p>
+    <w:p>
+      <w:pPr>
+        <w:pStyle w:val="Compact"/>
+        <w:numPr>
+          <w:numId w:val="1007"/>
+          <w:ilvl w:val="0"/>
+        </w:numPr>
+      </w:pPr>
+      <w:r>
+        <w:t xml:space="preserve">the publishing agreement for "The Black Cat" does not arise out of the Option on Next Work clause.</w:t>
+      </w:r>
+    </w:p>
+    <w:p>
+      <w:r>
+        <w:t xml:space="preserve">The trial court ruled in favor of author Martha Grimes on all counts holding:</w:t>
+      </w:r>
+    </w:p>
+    <w:p>
+      <w:pPr>
+        <w:pStyle w:val="BlockQuote"/>
+      </w:pPr>
+      <w:r>
+        <w:t xml:space="preserve">The only part of the 2005 Penguin/Viking-Penguin Agreement that entitles PLA to commission is the commission provision. The Option on Next Work clause does not provide for PLA to receive commission for publishing agreements arising out of the clause.</w:t>
+      </w:r>
+    </w:p>
+    <w:p>
+      <w:r>
+        <w:t xml:space="preserve">Instead, the court looked at the commission provision and found that PLA was not entitled to commissions on "The Black Cat" or any other publishing agreements or extensions of prior publishing agreements entered into after Grimes had notified PLA that it was no longer her literary agent.</w:t>
+      </w:r>
+    </w:p>
+    <w:p>
+      <w:r>
+        <w:t xml:space="preserve">On the question of whether the commission clause found in the Penguin 2005 publishing agreements constituted an "agency with an interest," the court had this to say:</w:t>
+      </w:r>
+    </w:p>
+    <w:p>
+      <w:pPr>
+        <w:pStyle w:val="BlockQuote"/>
+      </w:pPr>
+      <w:r>
+        <w:t xml:space="preserve">It is the general rule that an agency for no definite term is revocable at will. However, when an agency authority is coupled with an interest, the agency is irrevocable. An agency is coupled with an interest where, as a part of the arrangement with the principal, the agent receives title to all or part of the subject matter of the agency.</w:t>
+      </w:r>
+    </w:p>
+    <w:p>
+      <w:r>
+        <w:t xml:space="preserve">Citing the Restatement 2nd of Agency 2d Agency § 63 and New York law, the court said:</w:t>
+      </w:r>
+    </w:p>
+    <w:p>
+      <w:pPr>
+        <w:pStyle w:val="BlockQuote"/>
+      </w:pPr>
+      <w:r>
+        <w:t xml:space="preserve">To make the power irrevocable, there must be an interest in the subject of the agency itself, and not a mere interest in the result of the execution of the authority.;… Words alone are not enough to establish an agency coupled with an interest.</w:t>
+      </w:r>
+    </w:p>
+    <w:p>
+      <w:r>
+        <w:t xml:space="preserve">The court found that 2005 Penguin commission provision granted PLA a 15% commission in the proceeds from its sale of rights in Grimes' literary works and not an interest in those literary works themselves. The mere fact that the commission provision "appoints PLA irrevocably" as an agent was not enough to create an agency coupled with an interest.</w:t>
+      </w:r>
+    </w:p>
+    <w:p>
+      <w:r>
+        <w:t xml:space="preserve">Because PLA did not have a property interest in Grimes' literary works, its agency was revocable, and it was revoked in May 2007.</w:t>
+      </w:r>
+    </w:p>
+    <w:p>
+      <w:pPr>
+        <w:pStyle w:val="Compact"/>
+        <w:numPr>
+          <w:numId w:val="1008"/>
+          <w:ilvl w:val="0"/>
+        </w:numPr>
+      </w:pPr>
+      <w:hyperlink r:id="rId41">
+        <w:r>
+          <w:rPr>
+            <w:rStyle w:val="Link"/>
+          </w:rPr>
+          <w:t xml:space="preserve">Trial Court Opinion: Peter Lampack Agency v. Martha Grimes,</w:t>
+        </w:r>
+      </w:hyperlink>
+      <w:r>
+        <w:t xml:space="preserve"> </w:t>
+      </w:r>
+      <w:r>
+        <w:t xml:space="preserve">(2010 NY Slip Op 51749).</w:t>
+      </w:r>
+    </w:p>
+    <w:p>
+      <w:pPr>
+        <w:pStyle w:val="Compact"/>
+        <w:numPr>
+          <w:numId w:val="1008"/>
+          <w:ilvl w:val="0"/>
+        </w:numPr>
+      </w:pPr>
+      <w:hyperlink r:id="rId42">
+        <w:r>
+          <w:rPr>
+            <w:rStyle w:val="Link"/>
+          </w:rPr>
+          <w:t xml:space="preserve">Court of Appeals: Peter Lampack Agency v. Martha Grimes,</w:t>
+        </w:r>
+      </w:hyperlink>
+      <w:r>
+        <w:t xml:space="preserve"> </w:t>
+      </w:r>
+      <w:r>
+        <w:t xml:space="preserve">93 A.D.3d 430 (NY.Ct. App. 2012).</w:t>
+      </w:r>
+    </w:p>
+    <w:p>
+      <w:pPr>
+        <w:pStyle w:val="Heading4"/>
+      </w:pPr>
+      <w:bookmarkStart w:id="43" w:name="the-interminable-agency-clause-1"/>
+      <w:bookmarkEnd w:id="43"/>
+      <w:r>
+        <w:t xml:space="preserve">The Interminable Agency Clause</w:t>
+      </w:r>
+    </w:p>
+    <w:p>
+      <w:pPr>
+        <w:pStyle w:val="Compact"/>
+        <w:numPr>
+          <w:numId w:val="1009"/>
+          <w:ilvl w:val="0"/>
+        </w:numPr>
+      </w:pPr>
+      <w:hyperlink r:id="rId32">
+        <w:r>
+          <w:rPr>
+            <w:rStyle w:val="Link"/>
+          </w:rPr>
+          <w:t xml:space="preserve">Description of clause</w:t>
+        </w:r>
+      </w:hyperlink>
+    </w:p>
+    <w:p>
+      <w:pPr>
+        <w:pStyle w:val="Compact"/>
+        <w:numPr>
+          <w:numId w:val="1009"/>
+          <w:ilvl w:val="0"/>
+        </w:numPr>
+      </w:pPr>
+      <w:hyperlink r:id="rId33">
+        <w:r>
+          <w:rPr>
+            <w:rStyle w:val="Link"/>
+          </w:rPr>
+          <w:t xml:space="preserve">Authors Guild Warning</w:t>
+        </w:r>
+      </w:hyperlink>
+    </w:p>
+    <w:p>
+      <w:pPr>
+        <w:pStyle w:val="Heading2"/>
+      </w:pPr>
+      <w:bookmarkStart w:id="44" w:name="hollywood-representation"/>
+      <w:bookmarkEnd w:id="44"/>
       <w:r>
         <w:t xml:space="preserve">Hollywood Representation</w:t>
       </w:r>
@@ -263,7 +1045,7 @@
       <w:pPr>
         <w:pStyle w:val="Compact"/>
         <w:numPr>
-          <w:numId w:val="1003"/>
+          <w:numId w:val="1010"/>
           <w:ilvl w:val="0"/>
         </w:numPr>
       </w:pPr>
@@ -275,7 +1057,7 @@
       <w:pPr>
         <w:pStyle w:val="Compact"/>
         <w:numPr>
-          <w:numId w:val="1003"/>
+          <w:numId w:val="1010"/>
           <w:ilvl w:val="0"/>
         </w:numPr>
       </w:pPr>
@@ -287,7 +1069,7 @@
       <w:pPr>
         <w:pStyle w:val="Compact"/>
         <w:numPr>
-          <w:numId w:val="1003"/>
+          <w:numId w:val="1010"/>
           <w:ilvl w:val="0"/>
         </w:numPr>
       </w:pPr>
@@ -299,7 +1081,7 @@
       <w:pPr>
         <w:pStyle w:val="Compact"/>
         <w:numPr>
-          <w:numId w:val="1003"/>
+          <w:numId w:val="1010"/>
           <w:ilvl w:val="0"/>
         </w:numPr>
       </w:pPr>
@@ -308,11 +1090,16 @@
       </w:r>
     </w:p>
     <w:p>
+      <w:r>
+        <w:t xml:space="preserve">Even with suitcases of talent it's a long march to earn a living wage in the entertainment industry. New talents looking for work often assume that any representation is better than no represenation and sign on with agents or managers who may do little in the way of finding their clients work. In defense of the agents, it's not their job to find you work. In my experience, good agents are superb at extracting maximum terms from interested buyers. The day is so filled with those negotiations that the agent doesn't need to go "find" work for talented clients. If clients are working hard, there will be something new to sell soon. Until then, interested buyers holding on lines 2 and 3. Goodbye for now.</w:t>
+      </w:r>
+    </w:p>
+    <w:p>
       <w:pPr>
         <w:pStyle w:val="Heading3"/>
       </w:pPr>
-      <w:bookmarkStart w:id="33" w:name="new-yorks-employment-agent-regulation"/>
-      <w:bookmarkEnd w:id="33"/>
+      <w:bookmarkStart w:id="45" w:name="new-yorks-employment-agent-regulation"/>
+      <w:bookmarkEnd w:id="45"/>
       <w:r>
         <w:t xml:space="preserve">New York’s Employment Agent Regulation</w:t>
       </w:r>
@@ -340,7 +1127,7 @@
       </w:r>
     </w:p>
     <w:p>
-      <w:hyperlink r:id="rId34">
+      <w:hyperlink r:id="rId46">
         <w:r>
           <w:rPr>
             <w:rStyle w:val="Link"/>
@@ -356,27 +1143,27 @@
     </w:p>
     <w:p>
       <w:pPr>
-        <w:pStyle w:val="Heading2"/>
-      </w:pPr>
-      <w:bookmarkStart w:id="35" w:name="mandel-v.-liebman"/>
-      <w:bookmarkEnd w:id="35"/>
-      <w:r>
+        <w:pStyle w:val="Heading3"/>
+      </w:pPr>
+      <w:bookmarkStart w:id="47" w:name="mandel-v.-liebman"/>
+      <w:bookmarkEnd w:id="47"/>
+      <w:r>
+        <w:rPr>
+          <w:i/>
+        </w:rPr>
         <w:t xml:space="preserve">Mandel v. Liebman</w:t>
       </w:r>
     </w:p>
     <w:p>
-      <w:pPr>
-        <w:pStyle w:val="Heading6"/>
-      </w:pPr>
-      <w:bookmarkStart w:id="36" w:name="new-york-supreme-court-1951"/>
-      <w:bookmarkEnd w:id="36"/>
+      <w:bookmarkStart w:id="48" w:name="new-york-supreme-court-1951"/>
+      <w:bookmarkEnd w:id="48"/>
       <w:r>
         <w:t xml:space="preserve">New York Supreme Court (1951)</w:t>
       </w:r>
     </w:p>
     <w:p>
       <w:r>
-        <w:t xml:space="preserve">Louis Mandel brought an action against Max Liebman to collect commission allegedly due under contract whereby plaintiff agreed to act as defendant's personal representative and manager. The Supreme Court, New York County, Gavagan, J., dismissed the complaint at close of plaintiff's evidence and entered judgment for defendant, which judgment was affirmed by the Appellate Division of the Supreme Court, First Judicial Department, with reargument denied and change in opinion granted, and plaintiff appealed. The Court of Appeals, Conway, J., held, inter alia, that the contract was not unconscionable and void.</w:t>
+        <w:t xml:space="preserve">Louis Mandel brought an action against Max Liebman to collect commission allegedly due under contract whereby plaintiff Mandel agreed to act as defendant Liebman's personal representative and manager. The Court … dismissed the complaint at close of plaintiff Mandel's evidence and entered judgment for defendant Liebman, which judgment was affirmed by [the appellate court] and plaintiff Mandel appealed. The Court of Appeals, Conway, J., held, inter alia, that the contract was not unconscionable and void.</w:t>
       </w:r>
     </w:p>
     <w:p>
@@ -394,12 +1181,12 @@
     </w:p>
     <w:p>
       <w:r>
-        <w:t xml:space="preserve">CONWAY, Judge.</w:t>
-      </w:r>
-    </w:p>
-    <w:p>
-      <w:r>
-        <w:t xml:space="preserve">[The defendant Max Liebman is an author, writer and director in the entertainment world. The plaintiff Louis Mandel is an attorney who devotes himself to the business of acting as personal representative, advisor and manager for persons engaged in the entertainment world. On May 8, 1946, they entered into a written contract whereby Liebman (the talent) agreed to employ attorney Mandel ‘as his personal representative and manager’ for a term of five years. Liebman agreed to pay to Mandel, as compensation, 10% of all his earnings during the term of the contract, and thereafter on earnings from employments commenced during the term of the contract and continued or renewed or resumed beyond the term of the contract.…</w:t>
+        <w:t xml:space="preserve">CONWAY, Judge (edited passim)</w:t>
+      </w:r>
+    </w:p>
+    <w:p>
+      <w:r>
+        <w:t xml:space="preserve">The defendant Max Liebman is an author, writer and director in the entertainment world. The plaintiff Louis Mandel is an attorney who devotes himself to the business of acting as personal representative, advisor and manager for persons engaged in the entertainment world. On May 8, 1946, they entered into a written contract whereby Liebman (the talent) agreed to employ attorney Mandel 'as his personal representative and manager' for a term of five years. Liebman agreed to pay to Mandel, as compensation, 10% of all his earnings during the term of the contract, and thereafter on earnings from employments commenced during the term of the contract and continued or renewed or resumed beyond the term of the contract.…</w:t>
       </w:r>
     </w:p>
     <w:p>
@@ -414,12 +1201,12 @@
     </w:p>
     <w:p>
       <w:r>
-        <w:t xml:space="preserve">The action was dismissed on the merits at the close of plaintiff's case upon the grounds of the relationship of attorney and client between plaintiff and defendant. The Trial Justice presumably was relying upon the rule that a client who has signed a retainer agreement with respect to some matter in controversy may discharge the attorney at any time, with or without cause, and relegate the attorney to a quantum meruit action for his services to the time of the discharge.… The court also found that the specific business records at issue had into Mandel's possession in the course of an attorney-client relationship.</w:t>
-      </w:r>
-    </w:p>
-    <w:p>
-      <w:r>
-        <w:t xml:space="preserve">The majority in the Appellate Division affirmed the judgment dismissing the complaint, but on a ground different from that advanced by the trial court. The majority in the Appellate Division held that the original contract of May 8, 1946 … ‘was void and unconscionable and against public policy’. In reaching that conclusion, the court pointed out that, under the original contract of May 8, 1946, the plaintiff was not required to render any services to defendant; that plaintiff had introduced no proof of the rendition of any services to defendant; and yet defendant was required to pay to plaintiff ‘what might be called a tribute in perpetuity.’…]</w:t>
+        <w:t xml:space="preserve">The action was dismissed on the merits at the close of Mandel's case upon the grounds of the relationship of attorney and client between plaintiff and defendant. The Trial Justice presumably was relying upon the rule that a client who has signed a retainer agreement with respect to some matter in controversy may discharge the attorney at any time, with or without cause, and relegate the attorney to a quantum meruit action for his services to the time of the discharge.… The court also found that the specific business records at issue had come into Mandel's possession in the course of an attorney-client relationship.</w:t>
+      </w:r>
+    </w:p>
+    <w:p>
+      <w:r>
+        <w:t xml:space="preserve">The [appellate court] affirmed the judgment dismissing the complaint, but on a ground different from that advanced by the trial court. The [appellate court] held that the original contract of May 8, 1946 … 'was void and unconscionable and against public policy'. In reaching that conclusion, the court pointed out that, under the original contract of May 8, 1946, Mandel was not required to render any services to Liebman; that Mandel had introduced no proof of the rendition of any services to Liebman; and yet Liebman was required to pay to Mandel ‘what might be called a tribute in perpetuity.’…</w:t>
       </w:r>
     </w:p>
     <w:p>
@@ -434,7 +1221,7 @@
     </w:p>
     <w:p>
       <w:r>
-        <w:t xml:space="preserve">There might be some force to the claim of unconscionability in the case at bar if the contract could properly be construed as was done by the majority in the Appellate Division. That court held that under the express terms of the contract of May 8, 1946, plaintiff was not required to render any services to defendant. We do not think that that is a permissible construction under our decisions. See</w:t>
+        <w:t xml:space="preserve">There might be some force to the claim of unconscionability in the case at bar if the contract could properly be construed as was done by the majority in the Appellate Division. That court held that under the express terms of the contract of May 8, 1946, Mandel was not required to render any services to Liebman. We do not think that that is a permissible construction under our decisions. See</w:t>
       </w:r>
       <w:r>
         <w:t xml:space="preserve"> </w:t>
@@ -451,12 +1238,32 @@
     </w:p>
     <w:p>
       <w:r>
-        <w:t xml:space="preserve">Here, the contract provides that it is mutually agreed by the parties … that the defendant 'hereby employs' the plaintiff 'as his personal representative and manager to use his ability and experience as such manager and personal representative in the guidance and furtherance' of defendant's career and 'to advise him in connection with all offers of employment and contracts for services, and conclude for him such contracts.' Thus, there is a clear implication that plaintiff was required to do that for which he was employed. Even if the contract had merely provided that plaintiff was employed 'as personal representative and manager,' with no further description of his duties, that would have been sufficient, for it could be shown that to these parties, in a specialized field with it own peculiar customs and usages, that phrase was enough to measure the entire extent of plaintiff's required services.</w:t>
-      </w:r>
-    </w:p>
-    <w:p>
-      <w:r>
-        <w:t xml:space="preserve">The further provision in the contract that plaintiff ‘shall only devote as much time and attention to the activities and affairs' of defendant ‘as the opinion and judgment’ of plaintiff ‘deems necessary’ must be given a reasonable interpretation consonant with the purpose of the contract. It would be an unnatural and bizarre construction of the document to hold that that provision was intended to excuse plaintiff from any obligation to render service under the contract, while continuing to reap benefits thereunder. The provision seems merely to constitute an attempt on the part of plaintiff to protect himself from excessive and unreasonable demands upon his time. See Meyers v. Nolan, supra, 18 Cal.App.2d at page 323, where it was said:</w:t>
+        <w:t xml:space="preserve">Here, the contract provides that it is mutually agreed by the parties … that the Liebman 'hereby employs' Mandel 'as his personal representative and manager to use his ability and experience as such manager and personal representative in the guidance and furtherance' of Liebman's career and 'to advise him in connection with all offers of employment and contracts for services, and conclude for him such contracts.' Thus, there is a clear implication that Mandel was required to do that for which he was employed. Even if the contract had merely provided that Mandel was employed 'as personal representative and manager,' with no further description of his duties, that would have been sufficient, for it could be shown that to these parties, in a specialized field with it own peculiar customs and usages, that phrase was enough to measure the entire extent of Mandel's required services.</w:t>
+      </w:r>
+    </w:p>
+    <w:p>
+      <w:r>
+        <w:t xml:space="preserve">The provision in the contract that Mandel ‘shall only devote as much time and attention to the activities and affairs' of Liebman ‘as the opinion and judgment’ of Mandel ‘deems necessary’ must be given a reasonable interpretation consonant with the purpose of the contract. It would be an unnatural and bizarre construction of the document to hold that that provision was intended to excuse plaintiff from any obligation to render service under the contract, while continuing to reap benefits thereunder. The provision seems merely to constitute an attempt on the part of Mandel to protect himself from excessive and unreasonable demands upon his time.</w:t>
+      </w:r>
+    </w:p>
+    <w:p>
+      <w:r>
+        <w:t xml:space="preserve">See</w:t>
+      </w:r>
+      <w:r>
+        <w:t xml:space="preserve"> </w:t>
+      </w:r>
+      <w:r>
+        <w:rPr>
+          <w:i/>
+        </w:rPr>
+        <w:t xml:space="preserve">Meyers v. Nolan</w:t>
+      </w:r>
+      <w:r>
+        <w:t xml:space="preserve"> </w:t>
+      </w:r>
+      <w:r>
+        <w:t xml:space="preserve">… where it was said:</w:t>
       </w:r>
     </w:p>
     <w:p>
@@ -469,12 +1276,12 @@
     </w:p>
     <w:p>
       <w:r>
-        <w:t xml:space="preserve">Of course, as defendant urges, it is theoretically possible that plaintiff, under this provision, could deem it necessary to devote no time to the activities and affairs of defendant, but in that event, it is clear that plaintiff would not be performing the contract but would be breaching it and foregoing his right to compensation.</w:t>
-      </w:r>
-    </w:p>
-    <w:p>
-      <w:r>
-        <w:t xml:space="preserve">Since plaintiff, as we hold, was required to render some service to defendant under the contract, it cannot be said that the contract was unconscionable. Defendant was the best judge of the necessity and worth of plaintiff's services, and of the price he wished to pay to obtain them. In return for plaintiff's contractual obligation to render such services, defendant agreed to pay as compensation an amount based upon a percentage of his earnings. It is not for the court to decide whether defendant made a good or bad bargain. We fail to see how the contract can be described as one “such as no man in his senses … would make” and “no honest or fair man would accept” … or one which would ‘shock the conscience and confound the judgment of any man of common sense’ … or even one which is ‘so extreme as to appear unconscionable according to the mores and business practices of the time and place’ … particularly since, as we are told, without denial the contract of May 8, 1946, is similar in most respects to contracts in current and general use in the entertainment industry.</w:t>
+        <w:t xml:space="preserve">Of course, as Liebman urges, it is theoretically possible that Mandel, under this provision, could deem it necessary to devote no time to the activities and affairs of defendant, but in that event, it is clear that Mandel would not be performing the contract but would be breaching it and foregoing his right to compensation.</w:t>
+      </w:r>
+    </w:p>
+    <w:p>
+      <w:r>
+        <w:t xml:space="preserve">Since Mandel, as we hold, was required to render some service to Liebman under the contract, it cannot be said that the contract was unconscionable. Liebman was the best judge of the necessity and worth of Mandel's services, and of the price he wished to pay to obtain them. In return for Mandel's contractual obligation to render such services, Liebman agreed to pay as compensation an amount based upon a percentage of his earnings. It is not for the court to decide whether Liebman made a good or bad bargain. We fail to see how the contract can be described as one “such as no man in his senses … would make” and “no honest or fair man would accept” … or one which would ‘shock the conscience and confound the judgment of any man of common sense’ … or even one which is ‘so extreme as to appear unconscionable according to the mores and business practices of the time and place’ … particularly since, as we are told, without denial the contract of May 8, 1946, is similar in most respects to contracts in current and general use in the entertainment industry.</w:t>
       </w:r>
     </w:p>
     <w:p>
@@ -489,12 +1296,20 @@
     </w:p>
     <w:p>
       <w:r>
-        <w:t xml:space="preserve">Here, plaintiff was employed as defendant's personal representative and manager, a position which might well have been filled by a nonlawyer. As a lawyer, plaintiff might be called upon to use his legal training in handling defendant's affairs, but that is not sufficient, as a matter of law, to transform an otherwise binding contract of employment into a contract at will on the part of the employer. An attorney, like any other man, may enter into a contract of employment which can be enforced against the employer, and that is so even though the employment may envisage the exercise of his legal skills and ability.…</w:t>
-      </w:r>
-    </w:p>
-    <w:p>
-      <w:r>
-        <w:t xml:space="preserve">Likewise, it cannot be said as matter of law that the contract was illegal and void for the reason that plaintiff … was conducting a theatrical employment agency without a license therefor. By express exemption … a person engaged in the business of managing ‘entertainments, exhibitions or performances, or the artists or attractions constituting the same, where such business only incidentally involves the seeking of employment therefor’ is not required to be licensed. As noted, plaintiff was employed as defendant's ‘personal representative and manager’. It was specifically provided that ‘this contract does not in any way contemplate that the second party (plaintiff) shall act as agent for the purpose of procuring further contracts or work’ for defendant, the plaintiff was ‘not required in any way to procure’ such contracts or work, and that in the event defendant ‘needs additional employment or work then an agent shall be employed by the second party (plaintiff) to procure such employment, and the services of said agent shall be separately paid for’ by defendant.</w:t>
+        <w:t xml:space="preserve">Here, Mandel was employed as Liebman's personal representative and manager, a position which might well have been filled by a nonlawyer. As a lawyer, Mandel might be called upon to use his legal training in handling Liebman's affairs, but that is not sufficient, as a matter of law, to transform an otherwise binding contract of employment into a contract at will on the part of the employer. An attorney, like any other man, may enter into a contract of employment which can be enforced against the employer, and that is so even though the employment may envisage the exercise of his legal skills and ability.…</w:t>
+      </w:r>
+    </w:p>
+    <w:p>
+      <w:r>
+        <w:t xml:space="preserve">Likewise, it cannot be said as matter of law that the contract was illegal and void for the reason that Mandel … was conducting a theatrical employment agency without a license therefor. By express exemption … a person engaged in the business of managing ‘entertainments, exhibitions or performances, or the artists or attractions constituting the same, where such business only incidentally involves the seeking of employment therefor’ is not required to be licensed. As noted, Mandel was employed as Liebman's 'personal representative and manager'. It was specifically provided that:</w:t>
+      </w:r>
+    </w:p>
+    <w:p>
+      <w:pPr>
+        <w:pStyle w:val="BlockQuote"/>
+      </w:pPr>
+      <w:r>
+        <w:t xml:space="preserve">this contract does not in any way contemplate that the second party (Mandel) shall act as agent for the purpose of procuring further contracts or work’ for Liebman, the plaintiff was ‘not required in any way to procure’ such contracts or work, and that in the event Liebman ‘needs additional employment or work then an agent shall be employed by the second party (Liebman) to procure such employment, and the services of said agent shall be separately paid for’ by Liebman.</w:t>
       </w:r>
     </w:p>
     <w:p>
@@ -506,18 +1321,15 @@
       <w:pPr>
         <w:pStyle w:val="Heading3"/>
       </w:pPr>
-      <w:bookmarkStart w:id="37" w:name="california-talent-agencies-act"/>
-      <w:bookmarkEnd w:id="37"/>
+      <w:bookmarkStart w:id="49" w:name="california-talent-agencies-act"/>
+      <w:bookmarkEnd w:id="49"/>
       <w:r>
         <w:t xml:space="preserve">California Talent Agencies Act</w:t>
       </w:r>
     </w:p>
     <w:p>
-      <w:pPr>
-        <w:pStyle w:val="Heading6"/>
-      </w:pPr>
-      <w:bookmarkStart w:id="38" w:name="of-the-california-labor-code"/>
-      <w:bookmarkEnd w:id="38"/>
+      <w:bookmarkStart w:id="50" w:name="of-the-california-labor-code"/>
+      <w:bookmarkEnd w:id="50"/>
       <w:r>
         <w:t xml:space="preserve">§§ 1700.23-1700.47 of the California Labor Code</w:t>
       </w:r>
@@ -529,7 +1341,7 @@
       <w:r>
         <w:t xml:space="preserve"> </w:t>
       </w:r>
-      <w:hyperlink r:id="rId39">
+      <w:hyperlink r:id="rId51">
         <w:r>
           <w:rPr>
             <w:rStyle w:val="Link"/>
@@ -542,7 +1354,7 @@
       </w:r>
     </w:p>
     <w:p>
-      <w:hyperlink r:id="rId40">
+      <w:hyperlink r:id="rId52">
         <w:r>
           <w:rPr>
             <w:rStyle w:val="Link"/>
@@ -590,20 +1402,27 @@
     </w:p>
     <w:p>
       <w:pPr>
+        <w:pStyle w:val="Heading3"/>
+      </w:pPr>
+      <w:bookmarkStart w:id="53" w:name="representation-1"/>
+      <w:bookmarkEnd w:id="53"/>
+      <w:r>
+        <w:t xml:space="preserve">Representation</w:t>
+      </w:r>
+    </w:p>
+    <w:p>
+      <w:pPr>
         <w:pStyle w:val="Heading2"/>
       </w:pPr>
-      <w:bookmarkStart w:id="41" w:name="marathon-entertainment-inc.-v.-blasi"/>
-      <w:bookmarkEnd w:id="41"/>
+      <w:bookmarkStart w:id="54" w:name="marathon-entertainment-inc.-v.-blasi"/>
+      <w:bookmarkEnd w:id="54"/>
       <w:r>
         <w:t xml:space="preserve">Marathon Entertainment, Inc. v. Blasi,</w:t>
       </w:r>
     </w:p>
     <w:p>
-      <w:pPr>
-        <w:pStyle w:val="Heading6"/>
-      </w:pPr>
-      <w:bookmarkStart w:id="42" w:name="california-supreme-court-2008"/>
-      <w:bookmarkEnd w:id="42"/>
+      <w:bookmarkStart w:id="55" w:name="california-supreme-court-2008"/>
+      <w:bookmarkEnd w:id="55"/>
       <w:r>
         <w:t xml:space="preserve">California Supreme Court (2008)</w:t>
       </w:r>
@@ -612,11 +1431,11 @@
       <w:pPr>
         <w:pStyle w:val="Compact"/>
         <w:numPr>
-          <w:numId w:val="1004"/>
-          <w:ilvl w:val="0"/>
-        </w:numPr>
-      </w:pPr>
-      <w:hyperlink r:id="rId43">
+          <w:numId w:val="1011"/>
+          <w:ilvl w:val="0"/>
+        </w:numPr>
+      </w:pPr>
+      <w:hyperlink r:id="rId56">
         <w:r>
           <w:rPr>
             <w:rStyle w:val="Link"/>
@@ -629,11 +1448,11 @@
       <w:pPr>
         <w:pStyle w:val="Compact"/>
         <w:numPr>
-          <w:numId w:val="1004"/>
-          <w:ilvl w:val="0"/>
-        </w:numPr>
-      </w:pPr>
-      <w:hyperlink r:id="rId44">
+          <w:numId w:val="1011"/>
+          <w:ilvl w:val="0"/>
+        </w:numPr>
+      </w:pPr>
+      <w:hyperlink r:id="rId57">
         <w:r>
           <w:rPr>
             <w:rStyle w:val="Link"/>
@@ -666,7 +1485,7 @@
       <w:pPr>
         <w:pStyle w:val="Compact"/>
         <w:numPr>
-          <w:numId w:val="1005"/>
+          <w:numId w:val="1012"/>
           <w:ilvl w:val="0"/>
         </w:numPr>
       </w:pPr>
@@ -678,7 +1497,7 @@
       <w:pPr>
         <w:pStyle w:val="Compact"/>
         <w:numPr>
-          <w:numId w:val="1005"/>
+          <w:numId w:val="1012"/>
           <w:ilvl w:val="0"/>
         </w:numPr>
       </w:pPr>
@@ -705,7 +1524,7 @@
       <w:pPr>
         <w:pStyle w:val="Compact"/>
         <w:numPr>
-          <w:numId w:val="1005"/>
+          <w:numId w:val="1012"/>
           <w:ilvl w:val="0"/>
         </w:numPr>
       </w:pPr>
@@ -722,8 +1541,8 @@
       <w:pPr>
         <w:pStyle w:val="Heading3"/>
       </w:pPr>
-      <w:bookmarkStart w:id="45" w:name="factual-and-procedural-background"/>
-      <w:bookmarkEnd w:id="45"/>
+      <w:bookmarkStart w:id="58" w:name="factual-and-procedural-background"/>
+      <w:bookmarkEnd w:id="58"/>
       <w:r>
         <w:t xml:space="preserve">FACTUAL AND PROCEDURAL BACKGROUND</w:t>
       </w:r>
@@ -804,7 +1623,7 @@
       <w:r>
         <w:t xml:space="preserve"> </w:t>
       </w:r>
-      <w:hyperlink r:id="rId44">
+      <w:hyperlink r:id="rId57">
         <w:r>
           <w:rPr>
             <w:rStyle w:val="Link"/>
@@ -908,8 +1727,8 @@
       <w:pPr>
         <w:pStyle w:val="Heading3"/>
       </w:pPr>
-      <w:bookmarkStart w:id="46" w:name="discussion"/>
-      <w:bookmarkEnd w:id="46"/>
+      <w:bookmarkStart w:id="59" w:name="discussion"/>
+      <w:bookmarkEnd w:id="59"/>
       <w:r>
         <w:t xml:space="preserve">DISCUSSION</w:t>
       </w:r>
@@ -918,8 +1737,8 @@
       <w:pPr>
         <w:pStyle w:val="Heading3"/>
       </w:pPr>
-      <w:bookmarkStart w:id="47" w:name="i.-background"/>
-      <w:bookmarkEnd w:id="47"/>
+      <w:bookmarkStart w:id="60" w:name="i.-background"/>
+      <w:bookmarkEnd w:id="60"/>
       <w:r>
         <w:t xml:space="preserve">I. Background</w:t>
       </w:r>
@@ -928,8 +1747,8 @@
       <w:pPr>
         <w:pStyle w:val="Heading4"/>
       </w:pPr>
-      <w:bookmarkStart w:id="48" w:name="a.-agents-and-managers"/>
-      <w:bookmarkEnd w:id="48"/>
+      <w:bookmarkStart w:id="61" w:name="a.-agents-and-managers"/>
+      <w:bookmarkEnd w:id="61"/>
       <w:r>
         <w:t xml:space="preserve">A. Agents and Managers</w:t>
       </w:r>
@@ -953,8 +1772,8 @@
       <w:pPr>
         <w:pStyle w:val="Heading4"/>
       </w:pPr>
-      <w:bookmarkStart w:id="49" w:name="b.-the-talent-agencies-act"/>
-      <w:bookmarkEnd w:id="49"/>
+      <w:bookmarkStart w:id="62" w:name="b.-the-talent-agencies-act"/>
+      <w:bookmarkEnd w:id="62"/>
       <w:r>
         <w:t xml:space="preserve">B. The Talent Agencies Act</w:t>
       </w:r>
@@ -1029,7 +1848,7 @@
       <w:r>
         <w:t xml:space="preserve"> </w:t>
       </w:r>
-      <w:hyperlink r:id="rId50">
+      <w:hyperlink r:id="rId63">
         <w:r>
           <w:rPr>
             <w:i/>
@@ -1051,8 +1870,8 @@
       <w:pPr>
         <w:pStyle w:val="Heading3"/>
       </w:pPr>
-      <w:bookmarkStart w:id="51" w:name="ii.-the-scope-of-the-talent-agencies-act-application-to-managers"/>
-      <w:bookmarkEnd w:id="51"/>
+      <w:bookmarkStart w:id="64" w:name="ii.-the-scope-of-the-talent-agencies-act-application-to-managers"/>
+      <w:bookmarkEnd w:id="64"/>
       <w:r>
         <w:t xml:space="preserve">II.</w:t>
       </w:r>
@@ -1143,7 +1962,7 @@
       <w:r>
         <w:t xml:space="preserve"> </w:t>
       </w:r>
-      <w:hyperlink r:id="rId52">
+      <w:hyperlink r:id="rId65">
         <w:r>
           <w:rPr>
             <w:i/>
@@ -1158,7 +1977,7 @@
       <w:r>
         <w:t xml:space="preserve"> </w:t>
       </w:r>
-      <w:hyperlink r:id="rId50">
+      <w:hyperlink r:id="rId63">
         <w:r>
           <w:rPr>
             <w:rStyle w:val="Link"/>
@@ -1167,13 +1986,7 @@
         </w:r>
       </w:hyperlink>
       <w:r>
-        <w:t xml:space="preserve">…</w:t>
-      </w:r>
-      <w:r>
-        <w:br w:type="textWrapping"/>
-      </w:r>
-      <w:r>
-        <w:t xml:space="preserve">The Labor Commissioner, whose interpretations of the Act we may look to for guidance … has similarly uniformly applied the Act to personal managers.</w:t>
+        <w:t xml:space="preserve">… The Labor Commissioner, whose interpretations of the Act we may look to for guidance … has similarly uniformly applied the Act to personal managers.</w:t>
       </w:r>
     </w:p>
     <w:p>
@@ -1183,7 +1996,7 @@
       <w:r>
         <w:t xml:space="preserve"> </w:t>
       </w:r>
-      <w:hyperlink r:id="rId53">
+      <w:hyperlink r:id="rId66">
         <w:r>
           <w:rPr>
             <w:i/>
@@ -1236,8 +2049,8 @@
       <w:pPr>
         <w:pStyle w:val="Heading3"/>
       </w:pPr>
-      <w:bookmarkStart w:id="54" w:name="iii.-sanctions-for-solicitation-and-procurement-under-the-act"/>
-      <w:bookmarkEnd w:id="54"/>
+      <w:bookmarkStart w:id="67" w:name="iii.-sanctions-for-solicitation-and-procurement-under-the-act"/>
+      <w:bookmarkEnd w:id="67"/>
       <w:r>
         <w:t xml:space="preserve">III.</w:t>
       </w:r>
@@ -1255,8 +2068,8 @@
       <w:pPr>
         <w:pStyle w:val="Heading4"/>
       </w:pPr>
-      <w:bookmarkStart w:id="55" w:name="a.-marathons-procurement"/>
-      <w:bookmarkEnd w:id="55"/>
+      <w:bookmarkStart w:id="68" w:name="a.-marathons-procurement"/>
+      <w:bookmarkEnd w:id="68"/>
       <w:r>
         <w:t xml:space="preserve">A.</w:t>
       </w:r>
@@ -1319,8 +2132,8 @@
       <w:pPr>
         <w:pStyle w:val="Heading4"/>
       </w:pPr>
-      <w:bookmarkStart w:id="56" w:name="b.-the-applicability-of-the-doctrine-of-severability-to-manager-talent-contracts"/>
-      <w:bookmarkEnd w:id="56"/>
+      <w:bookmarkStart w:id="69" w:name="b.-the-applicability-of-the-doctrine-of-severability-to-manager-talent-contracts"/>
+      <w:bookmarkEnd w:id="69"/>
       <w:r>
         <w:t xml:space="preserve">B.</w:t>
       </w:r>
@@ -1426,7 +2239,7 @@
       <w:r>
         <w:t xml:space="preserve"> </w:t>
       </w:r>
-      <w:hyperlink r:id="rId57">
+      <w:hyperlink r:id="rId70">
         <w:r>
           <w:rPr>
             <w:i/>
@@ -1464,7 +2277,7 @@
       <w:r>
         <w:t xml:space="preserve"> </w:t>
       </w:r>
-      <w:hyperlink r:id="rId58">
+      <w:hyperlink r:id="rId71">
         <w:r>
           <w:rPr>
             <w:i/>
@@ -1632,7 +2445,7 @@
       <w:r>
         <w:t xml:space="preserve"> </w:t>
       </w:r>
-      <w:hyperlink r:id="rId58">
+      <w:hyperlink r:id="rId71">
         <w:r>
           <w:rPr>
             <w:i/>
@@ -1644,7 +2457,7 @@
       <w:r>
         <w:t xml:space="preserve"> </w:t>
       </w:r>
-      <w:hyperlink r:id="rId57">
+      <w:hyperlink r:id="rId70">
         <w:r>
           <w:rPr>
             <w:i/>
@@ -1656,7 +2469,7 @@
       <w:r>
         <w:t xml:space="preserve"> </w:t>
       </w:r>
-      <w:hyperlink r:id="rId52">
+      <w:hyperlink r:id="rId65">
         <w:r>
           <w:rPr>
             <w:i/>
@@ -1668,7 +2481,7 @@
       <w:r>
         <w:t xml:space="preserve"> </w:t>
       </w:r>
-      <w:hyperlink r:id="rId50">
+      <w:hyperlink r:id="rId63">
         <w:r>
           <w:rPr>
             <w:i/>
@@ -1768,8 +2581,8 @@
       <w:pPr>
         <w:pStyle w:val="Heading2"/>
       </w:pPr>
-      <w:bookmarkStart w:id="59" w:name="c.-application-of-the-severability-doctrine"/>
-      <w:bookmarkEnd w:id="59"/>
+      <w:bookmarkStart w:id="72" w:name="c.-application-of-the-severability-doctrine"/>
+      <w:bookmarkEnd w:id="72"/>
       <w:r>
         <w:t xml:space="preserve">C.</w:t>
       </w:r>
@@ -1837,8 +2650,8 @@
       <w:pPr>
         <w:pStyle w:val="Heading2"/>
       </w:pPr>
-      <w:bookmarkStart w:id="60" w:name="disposition"/>
-      <w:bookmarkEnd w:id="60"/>
+      <w:bookmarkStart w:id="73" w:name="disposition"/>
+      <w:bookmarkEnd w:id="73"/>
       <w:r>
         <w:t xml:space="preserve">Disposition</w:t>
       </w:r>
@@ -1852,8 +2665,8 @@
       <w:pPr>
         <w:pStyle w:val="Heading3"/>
       </w:pPr>
-      <w:bookmarkStart w:id="61" w:name="wachs-v.-curry-cal.ct.app.2d-1993."/>
-      <w:bookmarkEnd w:id="61"/>
+      <w:bookmarkStart w:id="74" w:name="wachs-v.-curry-cal.ct.app.2d-1993."/>
+      <w:bookmarkEnd w:id="74"/>
       <w:r>
         <w:rPr>
           <w:i/>
@@ -1871,11 +2684,11 @@
       <w:pPr>
         <w:pStyle w:val="Compact"/>
         <w:numPr>
-          <w:numId w:val="1006"/>
-          <w:ilvl w:val="0"/>
-        </w:numPr>
-      </w:pPr>
-      <w:hyperlink r:id="rId62">
+          <w:numId w:val="1013"/>
+          <w:ilvl w:val="0"/>
+        </w:numPr>
+      </w:pPr>
+      <w:hyperlink r:id="rId75">
         <w:r>
           <w:rPr>
             <w:i/>
@@ -1937,7 +2750,7 @@
       <w:r>
         <w:t xml:space="preserve"> </w:t>
       </w:r>
-      <w:hyperlink r:id="rId63">
+      <w:hyperlink r:id="rId76">
         <w:r>
           <w:rPr>
             <w:rStyle w:val="Link"/>
@@ -1981,7 +2794,7 @@
       <w:pPr>
         <w:pStyle w:val="Compact"/>
         <w:numPr>
-          <w:numId w:val="1007"/>
+          <w:numId w:val="1014"/>
           <w:ilvl w:val="0"/>
         </w:numPr>
       </w:pPr>
@@ -1993,7 +2806,7 @@
       <w:pPr>
         <w:pStyle w:val="Compact"/>
         <w:numPr>
-          <w:numId w:val="1007"/>
+          <w:numId w:val="1014"/>
           <w:ilvl w:val="0"/>
         </w:numPr>
       </w:pPr>
@@ -2091,7 +2904,7 @@
       <w:pPr>
         <w:pStyle w:val="Compact"/>
         <w:numPr>
-          <w:numId w:val="1008"/>
+          <w:numId w:val="1015"/>
           <w:ilvl w:val="0"/>
         </w:numPr>
       </w:pPr>
@@ -2103,7 +2916,7 @@
       <w:pPr>
         <w:pStyle w:val="Compact"/>
         <w:numPr>
-          <w:numId w:val="1008"/>
+          <w:numId w:val="1015"/>
           <w:ilvl w:val="0"/>
         </w:numPr>
       </w:pPr>
@@ -2150,11 +2963,11 @@
       <w:pPr>
         <w:pStyle w:val="Compact"/>
         <w:numPr>
-          <w:numId w:val="1009"/>
-          <w:ilvl w:val="0"/>
-        </w:numPr>
-      </w:pPr>
-      <w:hyperlink r:id="rId64">
+          <w:numId w:val="1016"/>
+          <w:ilvl w:val="0"/>
+        </w:numPr>
+      </w:pPr>
+      <w:hyperlink r:id="rId77">
         <w:r>
           <w:rPr>
             <w:rStyle w:val="Link"/>
@@ -2167,7 +2980,7 @@
       <w:pPr>
         <w:pStyle w:val="Compact"/>
         <w:numPr>
-          <w:numId w:val="1009"/>
+          <w:numId w:val="1016"/>
           <w:ilvl w:val="0"/>
         </w:numPr>
       </w:pPr>
@@ -2177,7 +2990,7 @@
       <w:r>
         <w:t xml:space="preserve"> </w:t>
       </w:r>
-      <w:hyperlink r:id="rId65">
+      <w:hyperlink r:id="rId78">
         <w:r>
           <w:rPr>
             <w:rStyle w:val="Link"/>
@@ -2193,8 +3006,8 @@
       <w:pPr>
         <w:pStyle w:val="Heading3"/>
       </w:pPr>
-      <w:bookmarkStart w:id="66" w:name="music-industry-exception"/>
-      <w:bookmarkEnd w:id="66"/>
+      <w:bookmarkStart w:id="79" w:name="music-industry-exception"/>
+      <w:bookmarkEnd w:id="79"/>
       <w:r>
         <w:t xml:space="preserve">Music Industry Exception</w:t>
       </w:r>
@@ -2249,7 +3062,7 @@
       <w:pPr>
         <w:pStyle w:val="BlockQuote"/>
       </w:pPr>
-      <w:hyperlink r:id="rId67">
+      <w:hyperlink r:id="rId80">
         <w:r>
           <w:rPr>
             <w:i/>
@@ -2283,11 +3096,11 @@
       <w:pPr>
         <w:pStyle w:val="Compact"/>
         <w:numPr>
-          <w:numId w:val="1010"/>
-          <w:ilvl w:val="0"/>
-        </w:numPr>
-      </w:pPr>
-      <w:hyperlink r:id="rId68">
+          <w:numId w:val="1017"/>
+          <w:ilvl w:val="0"/>
+        </w:numPr>
+      </w:pPr>
+      <w:hyperlink r:id="rId81">
         <w:r>
           <w:rPr>
             <w:rStyle w:val="Link"/>
@@ -2300,11 +3113,11 @@
       <w:pPr>
         <w:pStyle w:val="Compact"/>
         <w:numPr>
-          <w:numId w:val="1010"/>
-          <w:ilvl w:val="0"/>
-        </w:numPr>
-      </w:pPr>
-      <w:hyperlink r:id="rId69">
+          <w:numId w:val="1017"/>
+          <w:ilvl w:val="0"/>
+        </w:numPr>
+      </w:pPr>
+      <w:hyperlink r:id="rId82">
         <w:r>
           <w:rPr>
             <w:rStyle w:val="Link"/>
@@ -2317,8 +3130,8 @@
       <w:pPr>
         <w:pStyle w:val="Heading2"/>
       </w:pPr>
-      <w:bookmarkStart w:id="70" w:name="conflicts-of-interest"/>
-      <w:bookmarkEnd w:id="70"/>
+      <w:bookmarkStart w:id="83" w:name="conflicts-of-interest"/>
+      <w:bookmarkEnd w:id="83"/>
       <w:r>
         <w:t xml:space="preserve">Conflicts of Interest:</w:t>
       </w:r>
@@ -2327,18 +3140,15 @@
       <w:pPr>
         <w:pStyle w:val="Heading2"/>
       </w:pPr>
-      <w:bookmarkStart w:id="71" w:name="croce-v.-kurnit"/>
-      <w:bookmarkEnd w:id="71"/>
+      <w:bookmarkStart w:id="84" w:name="croce-v.-kurnit"/>
+      <w:bookmarkEnd w:id="84"/>
       <w:r>
         <w:t xml:space="preserve">Croce v. Kurnit</w:t>
       </w:r>
     </w:p>
     <w:p>
-      <w:pPr>
-        <w:pStyle w:val="Heading6"/>
-      </w:pPr>
-      <w:bookmarkStart w:id="72" w:name="united-states-district-court-s.d.n.y.-1982"/>
-      <w:bookmarkEnd w:id="72"/>
+      <w:bookmarkStart w:id="85" w:name="united-states-district-court-s.d.n.y.-1982"/>
+      <w:bookmarkEnd w:id="85"/>
       <w:r>
         <w:t xml:space="preserve">United States District Court (S.D.N.Y. 1982)</w:t>
       </w:r>
@@ -2347,11 +3157,11 @@
       <w:pPr>
         <w:pStyle w:val="Compact"/>
         <w:numPr>
-          <w:numId w:val="1011"/>
-          <w:ilvl w:val="0"/>
-        </w:numPr>
-      </w:pPr>
-      <w:hyperlink r:id="rId73">
+          <w:numId w:val="1018"/>
+          <w:ilvl w:val="0"/>
+        </w:numPr>
+      </w:pPr>
+      <w:hyperlink r:id="rId86">
         <w:r>
           <w:rPr>
             <w:i/>
@@ -2371,11 +3181,11 @@
       <w:pPr>
         <w:pStyle w:val="Compact"/>
         <w:numPr>
-          <w:numId w:val="1011"/>
-          <w:ilvl w:val="0"/>
-        </w:numPr>
-      </w:pPr>
-      <w:hyperlink r:id="rId74">
+          <w:numId w:val="1018"/>
+          <w:ilvl w:val="0"/>
+        </w:numPr>
+      </w:pPr>
+      <w:hyperlink r:id="rId87">
         <w:r>
           <w:rPr>
             <w:rStyle w:val="Link"/>
@@ -2388,8 +3198,8 @@
       <w:pPr>
         <w:pStyle w:val="Heading3"/>
       </w:pPr>
-      <w:bookmarkStart w:id="75" w:name="opinion"/>
-      <w:bookmarkEnd w:id="75"/>
+      <w:bookmarkStart w:id="88" w:name="opinion"/>
+      <w:bookmarkEnd w:id="88"/>
       <w:r>
         <w:t xml:space="preserve">OPINION</w:t>
       </w:r>
@@ -2408,8 +3218,8 @@
       <w:pPr>
         <w:pStyle w:val="Heading4"/>
       </w:pPr>
-      <w:bookmarkStart w:id="76" w:name="findings-of-fact"/>
-      <w:bookmarkEnd w:id="76"/>
+      <w:bookmarkStart w:id="89" w:name="findings-of-fact"/>
+      <w:bookmarkEnd w:id="89"/>
       <w:r>
         <w:rPr>
           <w:i/>
@@ -2554,8 +3364,8 @@
       <w:pPr>
         <w:pStyle w:val="Heading4"/>
       </w:pPr>
-      <w:bookmarkStart w:id="77" w:name="representation-by-kurnit"/>
-      <w:bookmarkEnd w:id="77"/>
+      <w:bookmarkStart w:id="90" w:name="representation-by-kurnit"/>
+      <w:bookmarkEnd w:id="90"/>
       <w:r>
         <w:t xml:space="preserve">1.</w:t>
       </w:r>
@@ -2591,7 +3401,7 @@
       <w:r>
         <w:t xml:space="preserve"> </w:t>
       </w:r>
-      <w:hyperlink r:id="rId78">
+      <w:hyperlink r:id="rId91">
         <w:r>
           <w:rPr>
             <w:i/>
@@ -2614,7 +3424,7 @@
       <w:r>
         <w:t xml:space="preserve"> </w:t>
       </w:r>
-      <w:hyperlink r:id="rId79">
+      <w:hyperlink r:id="rId92">
         <w:r>
           <w:rPr>
             <w:i/>
@@ -2639,7 +3449,7 @@
       </w:r>
     </w:p>
     <w:p>
-      <w:hyperlink r:id="rId79">
+      <w:hyperlink r:id="rId92">
         <w:r>
           <w:rPr>
             <w:rStyle w:val="Link"/>
@@ -2665,8 +3475,8 @@
       <w:pPr>
         <w:pStyle w:val="Heading4"/>
       </w:pPr>
-      <w:bookmarkStart w:id="80" w:name="unconscionability-and-breach-of-fiduciary-duty"/>
-      <w:bookmarkEnd w:id="80"/>
+      <w:bookmarkStart w:id="93" w:name="unconscionability-and-breach-of-fiduciary-duty"/>
+      <w:bookmarkEnd w:id="93"/>
       <w:r>
         <w:t xml:space="preserve">3.</w:t>
       </w:r>
@@ -2714,8 +3524,8 @@
       <w:pPr>
         <w:pStyle w:val="Heading4"/>
       </w:pPr>
-      <w:bookmarkStart w:id="81" w:name="remedy"/>
-      <w:bookmarkEnd w:id="81"/>
+      <w:bookmarkStart w:id="94" w:name="remedy"/>
+      <w:bookmarkEnd w:id="94"/>
       <w:r>
         <w:t xml:space="preserve">4.</w:t>
       </w:r>
@@ -2758,8 +3568,8 @@
       <w:pPr>
         <w:pStyle w:val="Heading3"/>
       </w:pPr>
-      <w:bookmarkStart w:id="82" w:name="totally-optional-reading-viewing"/>
-      <w:bookmarkEnd w:id="82"/>
+      <w:bookmarkStart w:id="95" w:name="totally-optional-reading-viewing"/>
+      <w:bookmarkEnd w:id="95"/>
       <w:r>
         <w:t xml:space="preserve">Totally Optional Reading &amp; Viewing</w:t>
       </w:r>
@@ -2776,11 +3586,11 @@
       <w:pPr>
         <w:pStyle w:val="Compact"/>
         <w:numPr>
-          <w:numId w:val="1012"/>
-          <w:ilvl w:val="0"/>
-        </w:numPr>
-      </w:pPr>
-      <w:hyperlink r:id="rId83">
+          <w:numId w:val="1019"/>
+          <w:ilvl w:val="0"/>
+        </w:numPr>
+      </w:pPr>
+      <w:hyperlink r:id="rId96">
         <w:r>
           <w:rPr>
             <w:rStyle w:val="Link"/>
@@ -2793,11 +3603,11 @@
       <w:pPr>
         <w:pStyle w:val="Compact"/>
         <w:numPr>
-          <w:numId w:val="1012"/>
-          <w:ilvl w:val="0"/>
-        </w:numPr>
-      </w:pPr>
-      <w:hyperlink r:id="rId84">
+          <w:numId w:val="1019"/>
+          <w:ilvl w:val="0"/>
+        </w:numPr>
+      </w:pPr>
+      <w:hyperlink r:id="rId97">
         <w:r>
           <w:rPr>
             <w:rStyle w:val="Link"/>
@@ -2810,11 +3620,11 @@
       <w:pPr>
         <w:pStyle w:val="Compact"/>
         <w:numPr>
-          <w:numId w:val="1012"/>
-          <w:ilvl w:val="0"/>
-        </w:numPr>
-      </w:pPr>
-      <w:hyperlink r:id="rId85">
+          <w:numId w:val="1019"/>
+          <w:ilvl w:val="0"/>
+        </w:numPr>
+      </w:pPr>
+      <w:hyperlink r:id="rId98">
         <w:r>
           <w:rPr>
             <w:rStyle w:val="Link"/>
@@ -2835,11 +3645,11 @@
       <w:pPr>
         <w:pStyle w:val="Compact"/>
         <w:numPr>
-          <w:numId w:val="1013"/>
-          <w:ilvl w:val="0"/>
-        </w:numPr>
-      </w:pPr>
-      <w:hyperlink r:id="rId86">
+          <w:numId w:val="1020"/>
+          <w:ilvl w:val="0"/>
+        </w:numPr>
+      </w:pPr>
+      <w:hyperlink r:id="rId99">
         <w:r>
           <w:rPr>
             <w:rStyle w:val="Link"/>
@@ -2865,7 +3675,7 @@
       <w:pPr>
         <w:pStyle w:val="Compact"/>
         <w:numPr>
-          <w:numId w:val="1013"/>
+          <w:numId w:val="1020"/>
           <w:ilvl w:val="0"/>
         </w:numPr>
       </w:pPr>
@@ -2875,7 +3685,7 @@
       <w:r>
         <w:t xml:space="preserve"> </w:t>
       </w:r>
-      <w:hyperlink r:id="rId87">
+      <w:hyperlink r:id="rId100">
         <w:r>
           <w:rPr>
             <w:rStyle w:val="Link"/>
@@ -2927,11 +3737,11 @@
       <w:pPr>
         <w:pStyle w:val="Compact"/>
         <w:numPr>
-          <w:numId w:val="1014"/>
+          <w:numId w:val="1021"/>
           <w:ilvl w:val="1"/>
         </w:numPr>
       </w:pPr>
-      <w:hyperlink r:id="rId88">
+      <w:hyperlink r:id="rId101">
         <w:r>
           <w:rPr>
             <w:rStyle w:val="Link"/>
@@ -2947,7 +3757,7 @@
       <w:pPr>
         <w:pStyle w:val="Compact"/>
         <w:numPr>
-          <w:numId w:val="1014"/>
+          <w:numId w:val="1021"/>
           <w:ilvl w:val="1"/>
         </w:numPr>
       </w:pPr>
@@ -2957,7 +3767,7 @@
       <w:r>
         <w:t xml:space="preserve"> </w:t>
       </w:r>
-      <w:hyperlink r:id="rId89">
+      <w:hyperlink r:id="rId102">
         <w:r>
           <w:rPr>
             <w:rStyle w:val="Link"/>
@@ -2973,11 +3783,11 @@
       <w:pPr>
         <w:pStyle w:val="Compact"/>
         <w:numPr>
-          <w:numId w:val="1014"/>
+          <w:numId w:val="1021"/>
           <w:ilvl w:val="1"/>
         </w:numPr>
       </w:pPr>
-      <w:hyperlink r:id="rId90">
+      <w:hyperlink r:id="rId103">
         <w:r>
           <w:rPr>
             <w:rStyle w:val="Link"/>
@@ -2993,11 +3803,11 @@
       <w:pPr>
         <w:pStyle w:val="Compact"/>
         <w:numPr>
-          <w:numId w:val="1013"/>
-          <w:ilvl w:val="0"/>
-        </w:numPr>
-      </w:pPr>
-      <w:hyperlink r:id="rId91">
+          <w:numId w:val="1020"/>
+          <w:ilvl w:val="0"/>
+        </w:numPr>
+      </w:pPr>
+      <w:hyperlink r:id="rId104">
         <w:r>
           <w:rPr>
             <w:rStyle w:val="Link"/>
@@ -3016,11 +3826,11 @@
       <w:pPr>
         <w:pStyle w:val="Compact"/>
         <w:numPr>
-          <w:numId w:val="1013"/>
-          <w:ilvl w:val="0"/>
-        </w:numPr>
-      </w:pPr>
-      <w:hyperlink r:id="rId92">
+          <w:numId w:val="1020"/>
+          <w:ilvl w:val="0"/>
+        </w:numPr>
+      </w:pPr>
+      <w:hyperlink r:id="rId105">
         <w:r>
           <w:rPr>
             <w:rStyle w:val="Link"/>
@@ -3033,11 +3843,11 @@
       <w:pPr>
         <w:pStyle w:val="Compact"/>
         <w:numPr>
-          <w:numId w:val="1013"/>
-          <w:ilvl w:val="0"/>
-        </w:numPr>
-      </w:pPr>
-      <w:hyperlink r:id="rId93">
+          <w:numId w:val="1020"/>
+          <w:ilvl w:val="0"/>
+        </w:numPr>
+      </w:pPr>
+      <w:hyperlink r:id="rId106">
         <w:r>
           <w:rPr>
             <w:rStyle w:val="Link"/>
@@ -3050,11 +3860,11 @@
       <w:pPr>
         <w:pStyle w:val="Compact"/>
         <w:numPr>
-          <w:numId w:val="1013"/>
-          <w:ilvl w:val="0"/>
-        </w:numPr>
-      </w:pPr>
-      <w:hyperlink r:id="rId94">
+          <w:numId w:val="1020"/>
+          <w:ilvl w:val="0"/>
+        </w:numPr>
+      </w:pPr>
+      <w:hyperlink r:id="rId107">
         <w:r>
           <w:rPr>
             <w:rStyle w:val="Link"/>
@@ -3159,7 +3969,7 @@
     </w:lvl>
   </w:abstractNum>
   <w:abstractNum w:abstractNumId="990">
-    <w:nsid w:val="6b107f4c"/>
+    <w:nsid w:val="a95bf932"/>
     <w:multiLevelType w:val="multilevel"/>
     <w:lvl w:ilvl="0">
       <w:numFmt w:val="bullet"/>
@@ -3240,7 +4050,7 @@
     </w:lvl>
   </w:abstractNum>
   <w:abstractNum w:abstractNumId="991">
-    <w:nsid w:val="a720eaa4"/>
+    <w:nsid w:val="54085c8f"/>
     <w:multiLevelType w:val="multilevel"/>
     <w:lvl w:ilvl="0">
       <w:numFmt w:val="bullet"/>
@@ -3321,7 +4131,7 @@
     </w:lvl>
   </w:abstractNum>
   <w:abstractNum w:abstractNumId="99411">
-    <w:nsid w:val="9e638d00"/>
+    <w:nsid w:val="5dffe0d0"/>
     <w:multiLevelType w:val="multilevel"/>
     <w:lvl w:ilvl="0">
       <w:start w:val="1"/>
@@ -3424,7 +4234,28 @@
     <w:abstractNumId w:val="991"/>
   </w:num>
   <w:num w:numId="1004">
-    <w:abstractNumId w:val="991"/>
+    <w:abstractNumId w:val="99411"/>
+    <w:lvlOverride w:ilvl="0">
+      <w:startOverride w:val="1"/>
+    </w:lvlOverride>
+    <w:lvlOverride w:ilvl="1">
+      <w:startOverride w:val="1"/>
+    </w:lvlOverride>
+    <w:lvlOverride w:ilvl="2">
+      <w:startOverride w:val="1"/>
+    </w:lvlOverride>
+    <w:lvlOverride w:ilvl="3">
+      <w:startOverride w:val="1"/>
+    </w:lvlOverride>
+    <w:lvlOverride w:ilvl="4">
+      <w:startOverride w:val="1"/>
+    </w:lvlOverride>
+    <w:lvlOverride w:ilvl="5">
+      <w:startOverride w:val="1"/>
+    </w:lvlOverride>
+    <w:lvlOverride w:ilvl="6">
+      <w:startOverride w:val="1"/>
+    </w:lvlOverride>
   </w:num>
   <w:num w:numId="1005">
     <w:abstractNumId w:val="99411"/>
@@ -3451,12 +4282,6 @@
     </w:lvlOverride>
   </w:num>
   <w:num w:numId="1006">
-    <w:abstractNumId w:val="991"/>
-  </w:num>
-  <w:num w:numId="1007">
-    <w:abstractNumId w:val="991"/>
-  </w:num>
-  <w:num w:numId="1008">
     <w:abstractNumId w:val="99411"/>
     <w:lvlOverride w:ilvl="0">
       <w:startOverride w:val="1"/>
@@ -3480,6 +4305,33 @@
       <w:startOverride w:val="1"/>
     </w:lvlOverride>
   </w:num>
+  <w:num w:numId="1007">
+    <w:abstractNumId w:val="99411"/>
+    <w:lvlOverride w:ilvl="0">
+      <w:startOverride w:val="1"/>
+    </w:lvlOverride>
+    <w:lvlOverride w:ilvl="1">
+      <w:startOverride w:val="1"/>
+    </w:lvlOverride>
+    <w:lvlOverride w:ilvl="2">
+      <w:startOverride w:val="1"/>
+    </w:lvlOverride>
+    <w:lvlOverride w:ilvl="3">
+      <w:startOverride w:val="1"/>
+    </w:lvlOverride>
+    <w:lvlOverride w:ilvl="4">
+      <w:startOverride w:val="1"/>
+    </w:lvlOverride>
+    <w:lvlOverride w:ilvl="5">
+      <w:startOverride w:val="1"/>
+    </w:lvlOverride>
+    <w:lvlOverride w:ilvl="6">
+      <w:startOverride w:val="1"/>
+    </w:lvlOverride>
+  </w:num>
+  <w:num w:numId="1008">
+    <w:abstractNumId w:val="991"/>
+  </w:num>
   <w:num w:numId="1009">
     <w:abstractNumId w:val="991"/>
   </w:num>
@@ -3490,12 +4342,75 @@
     <w:abstractNumId w:val="991"/>
   </w:num>
   <w:num w:numId="1012">
-    <w:abstractNumId w:val="991"/>
+    <w:abstractNumId w:val="99411"/>
+    <w:lvlOverride w:ilvl="0">
+      <w:startOverride w:val="1"/>
+    </w:lvlOverride>
+    <w:lvlOverride w:ilvl="1">
+      <w:startOverride w:val="1"/>
+    </w:lvlOverride>
+    <w:lvlOverride w:ilvl="2">
+      <w:startOverride w:val="1"/>
+    </w:lvlOverride>
+    <w:lvlOverride w:ilvl="3">
+      <w:startOverride w:val="1"/>
+    </w:lvlOverride>
+    <w:lvlOverride w:ilvl="4">
+      <w:startOverride w:val="1"/>
+    </w:lvlOverride>
+    <w:lvlOverride w:ilvl="5">
+      <w:startOverride w:val="1"/>
+    </w:lvlOverride>
+    <w:lvlOverride w:ilvl="6">
+      <w:startOverride w:val="1"/>
+    </w:lvlOverride>
   </w:num>
   <w:num w:numId="1013">
     <w:abstractNumId w:val="991"/>
   </w:num>
   <w:num w:numId="1014">
+    <w:abstractNumId w:val="991"/>
+  </w:num>
+  <w:num w:numId="1015">
+    <w:abstractNumId w:val="99411"/>
+    <w:lvlOverride w:ilvl="0">
+      <w:startOverride w:val="1"/>
+    </w:lvlOverride>
+    <w:lvlOverride w:ilvl="1">
+      <w:startOverride w:val="1"/>
+    </w:lvlOverride>
+    <w:lvlOverride w:ilvl="2">
+      <w:startOverride w:val="1"/>
+    </w:lvlOverride>
+    <w:lvlOverride w:ilvl="3">
+      <w:startOverride w:val="1"/>
+    </w:lvlOverride>
+    <w:lvlOverride w:ilvl="4">
+      <w:startOverride w:val="1"/>
+    </w:lvlOverride>
+    <w:lvlOverride w:ilvl="5">
+      <w:startOverride w:val="1"/>
+    </w:lvlOverride>
+    <w:lvlOverride w:ilvl="6">
+      <w:startOverride w:val="1"/>
+    </w:lvlOverride>
+  </w:num>
+  <w:num w:numId="1016">
+    <w:abstractNumId w:val="991"/>
+  </w:num>
+  <w:num w:numId="1017">
+    <w:abstractNumId w:val="991"/>
+  </w:num>
+  <w:num w:numId="1018">
+    <w:abstractNumId w:val="991"/>
+  </w:num>
+  <w:num w:numId="1019">
+    <w:abstractNumId w:val="991"/>
+  </w:num>
+  <w:num w:numId="1020">
+    <w:abstractNumId w:val="991"/>
+  </w:num>
+  <w:num w:numId="1021">
     <w:abstractNumId w:val="991"/>
   </w:num>
 </w:numbering>

</xml_diff>

<commit_message>
Restructure, add WGA v ATA
</commit_message>
<xml_diff>
--- a/Representation/Representation.docx
+++ b/Representation/Representation.docx
@@ -100,9 +100,9 @@
       <w:pPr>
         <w:pStyle w:val="Heading3"/>
       </w:pPr>
-      <w:bookmarkStart w:id="24" w:name="entertainmentpublishing-lawyers"/>
-      <w:r>
-        <w:t xml:space="preserve">Entertainment/Publishing Lawyers</w:t>
+      <w:bookmarkStart w:id="24" w:name="lawyers"/>
+      <w:r>
+        <w:t xml:space="preserve">Lawyers</w:t>
       </w:r>
       <w:bookmarkEnd w:id="24"/>
     </w:p>
@@ -295,42 +295,347 @@
       <w:r>
         <w:t xml:space="preserve">(agents, managers, producers).</w:t>
       </w:r>
+      <w:r>
+        <w:t xml:space="preserve"> </w:t>
+      </w:r>
+      <w:r>
+        <w:t xml:space="preserve">Publishing lawyers know the book industry</w:t>
+      </w:r>
+      <w:r>
+        <w:t xml:space="preserve"> </w:t>
+      </w:r>
+      <w:r>
+        <w:t xml:space="preserve">and can offer legal and practical advice.</w:t>
+      </w:r>
+      <w:r>
+        <w:t xml:space="preserve"> </w:t>
+      </w:r>
+      <w:r>
+        <w:t xml:space="preserve">Music lawyers know the music business,</w:t>
+      </w:r>
+      <w:r>
+        <w:t xml:space="preserve"> </w:t>
+      </w:r>
+      <w:r>
+        <w:t xml:space="preserve">and nobody explains it better than Donald Passman in</w:t>
+      </w:r>
+      <w:r>
+        <w:t xml:space="preserve"> </w:t>
+      </w:r>
+      <w:hyperlink r:id="rId27">
+        <w:r>
+          <w:rPr>
+            <w:i/>
+            <w:rStyle w:val="Hyperlink"/>
+          </w:rPr>
+          <w:t xml:space="preserve">All You Need To Know About The Music Business</w:t>
+        </w:r>
+        <w:r>
+          <w:rPr>
+            <w:rStyle w:val="Hyperlink"/>
+          </w:rPr>
+          <w:t xml:space="preserve"> </w:t>
+        </w:r>
+        <w:r>
+          <w:rPr>
+            <w:rStyle w:val="Hyperlink"/>
+          </w:rPr>
+          <w:t xml:space="preserve">(10th ed. 2019)</w:t>
+        </w:r>
+      </w:hyperlink>
+      <w:r>
+        <w:t xml:space="preserve">. The music business has its own representation wrinkles, because managers act more like talent agents in the music business, and Passman explains the difference well.</w:t>
+      </w:r>
     </w:p>
     <w:p>
       <w:pPr>
         <w:pStyle w:val="BodyText"/>
       </w:pPr>
       <w:r>
-        <w:t xml:space="preserve">Publishing lawyers know the book industry</w:t>
-      </w:r>
-      <w:r>
-        <w:t xml:space="preserve"> </w:t>
-      </w:r>
-      <w:r>
-        <w:t xml:space="preserve">and can offer legal and practical advice.</w:t>
-      </w:r>
-      <w:r>
-        <w:t xml:space="preserve"> </w:t>
-      </w:r>
-      <w:r>
-        <w:t xml:space="preserve">Often an unpublished author needs help answering the eternal question:</w:t>
-      </w:r>
-      <w:r>
-        <w:t xml:space="preserve"> </w:t>
-      </w:r>
-      <w:r>
-        <w:t xml:space="preserve">How Do I Get An Agent?</w:t>
-      </w:r>
-      <w:r>
-        <w:t xml:space="preserve"> </w:t>
-      </w:r>
-      <w:r>
-        <w:t xml:space="preserve">Take a peek at</w:t>
-      </w:r>
-      <w:r>
-        <w:t xml:space="preserve"> </w:t>
-      </w:r>
-      <w:hyperlink r:id="rId27">
+        <w:t xml:space="preserve">A good entertainment or publishing lawyer</w:t>
+      </w:r>
+      <w:r>
+        <w:t xml:space="preserve"> </w:t>
+      </w:r>
+      <w:r>
+        <w:t xml:space="preserve">may be able to offer disinterested advice</w:t>
+      </w:r>
+      <w:r>
+        <w:t xml:space="preserve"> </w:t>
+      </w:r>
+      <w:r>
+        <w:t xml:space="preserve">about the disposition of rights</w:t>
+      </w:r>
+      <w:r>
+        <w:t xml:space="preserve"> </w:t>
+      </w:r>
+      <w:r>
+        <w:t xml:space="preserve">when the agents have conflicts of interest with their clients.</w:t>
+      </w:r>
+      <w:r>
+        <w:t xml:space="preserve"> </w:t>
+      </w:r>
+      <w:r>
+        <w:t xml:space="preserve">For example,</w:t>
+      </w:r>
+      <w:r>
+        <w:t xml:space="preserve"> </w:t>
+      </w:r>
+      <w:r>
+        <w:t xml:space="preserve">the Hollywood talent agent who sells film rights</w:t>
+      </w:r>
+      <w:r>
+        <w:t xml:space="preserve"> </w:t>
+      </w:r>
+      <w:r>
+        <w:t xml:space="preserve">to the author’s novel usually will go for top dollar, of course,</w:t>
+      </w:r>
+      <w:r>
+        <w:t xml:space="preserve"> </w:t>
+      </w:r>
+      <w:r>
+        <w:t xml:space="preserve">but what if the talent agent is selling those rights to a producer</w:t>
+      </w:r>
+      <w:r>
+        <w:t xml:space="preserve"> </w:t>
+      </w:r>
+      <w:r>
+        <w:t xml:space="preserve">who also happens to be represented by the same large talent agency?</w:t>
+      </w:r>
+      <w:r>
+        <w:t xml:space="preserve"> </w:t>
+      </w:r>
+      <w:r>
+        <w:t xml:space="preserve">There’s at least a potential for conflict.</w:t>
+      </w:r>
+      <w:r>
+        <w:t xml:space="preserve"> </w:t>
+      </w:r>
+      <w:r>
+        <w:t xml:space="preserve">The big agencies will often provide a second opinion,</w:t>
+      </w:r>
+      <w:r>
+        <w:t xml:space="preserve"> </w:t>
+      </w:r>
+      <w:r>
+        <w:t xml:space="preserve">a disinterested review of the terms to guard against conflicts of interest.</w:t>
+      </w:r>
+    </w:p>
+    <w:p>
+      <w:pPr>
+        <w:pStyle w:val="Heading3"/>
+      </w:pPr>
+      <w:bookmarkStart w:id="28" w:name="literary-agents"/>
+      <w:r>
+        <w:t xml:space="preserve">Literary Agents</w:t>
+      </w:r>
+      <w:bookmarkEnd w:id="28"/>
+    </w:p>
+    <w:p>
+      <w:pPr>
+        <w:pStyle w:val="FirstParagraph"/>
+      </w:pPr>
+      <w:r>
+        <w:t xml:space="preserve">In the publishing world,</w:t>
+      </w:r>
+      <w:r>
+        <w:t xml:space="preserve"> </w:t>
+      </w:r>
+      <w:r>
+        <w:t xml:space="preserve">an author with a great agent often doesn’t need a lawyer.</w:t>
+      </w:r>
+      <w:r>
+        <w:t xml:space="preserve"> </w:t>
+      </w:r>
+      <w:r>
+        <w:t xml:space="preserve">Finding an agent is the brass ring. The hardest part.</w:t>
+      </w:r>
+      <w:r>
+        <w:t xml:space="preserve"> </w:t>
+      </w:r>
+      <w:r>
+        <w:t xml:space="preserve">It can take years, sometimes decades.</w:t>
+      </w:r>
+      <w:r>
+        <w:t xml:space="preserve"> </w:t>
+      </w:r>
+      <w:r>
+        <w:t xml:space="preserve">Real literary agents know what sells,</w:t>
+      </w:r>
+      <w:r>
+        <w:t xml:space="preserve"> </w:t>
+      </w:r>
+      <w:r>
+        <w:t xml:space="preserve">and they are picky when it comes to representing new authors.</w:t>
+      </w:r>
+    </w:p>
+    <w:p>
+      <w:pPr>
+        <w:pStyle w:val="BodyText"/>
+      </w:pPr>
+      <w:r>
+        <w:t xml:space="preserve">As Stephen King put it:</w:t>
+      </w:r>
+    </w:p>
+    <w:p>
+      <w:pPr>
+        <w:pStyle w:val="BlockText"/>
+      </w:pPr>
+      <w:r>
+        <w:t xml:space="preserve">Of course there has to be some talent involved,</w:t>
+      </w:r>
+      <w:r>
+        <w:t xml:space="preserve"> </w:t>
+      </w:r>
+      <w:r>
+        <w:t xml:space="preserve">but talent is a dreadfully cheap commodity,</w:t>
+      </w:r>
+      <w:r>
+        <w:t xml:space="preserve"> </w:t>
+      </w:r>
+      <w:r>
+        <w:t xml:space="preserve">cheaper than table salt.</w:t>
+      </w:r>
+      <w:r>
+        <w:t xml:space="preserve"> </w:t>
+      </w:r>
+      <w:r>
+        <w:t xml:space="preserve">What separates the talented individual</w:t>
+      </w:r>
+      <w:r>
+        <w:t xml:space="preserve"> </w:t>
+      </w:r>
+      <w:r>
+        <w:t xml:space="preserve">from the successful one is a lot of hard work and study;</w:t>
+      </w:r>
+      <w:r>
+        <w:t xml:space="preserve"> </w:t>
+      </w:r>
+      <w:r>
+        <w:t xml:space="preserve">a constant process of honing.</w:t>
+      </w:r>
+    </w:p>
+    <w:p>
+      <w:pPr>
+        <w:pStyle w:val="FirstParagraph"/>
+      </w:pPr>
+      <w:r>
+        <w:t xml:space="preserve">Literary agents want to represent hard-working professional authors</w:t>
+      </w:r>
+      <w:r>
+        <w:t xml:space="preserve"> </w:t>
+      </w:r>
+      <w:r>
+        <w:t xml:space="preserve">who dependably turn out good prose,</w:t>
+      </w:r>
+      <w:r>
+        <w:t xml:space="preserve"> </w:t>
+      </w:r>
+      <w:r>
+        <w:t xml:space="preserve">not daydreamers who think they might have an idea for a book someday.</w:t>
+      </w:r>
+      <w:r>
+        <w:t xml:space="preserve"> </w:t>
+      </w:r>
+      <w:r>
+        <w:t xml:space="preserve">Often an unpublished author with a manuscript to sell</w:t>
+      </w:r>
+      <w:r>
+        <w:t xml:space="preserve"> </w:t>
+      </w:r>
+      <w:r>
+        <w:t xml:space="preserve">needs help answering the eternal question: How Do I Get An Agent?</w:t>
+      </w:r>
+      <w:r>
+        <w:t xml:space="preserve"> </w:t>
+      </w:r>
+      <w:r>
+        <w:t xml:space="preserve">First rule: Nobody phones a literary agent.</w:t>
+      </w:r>
+      <w:r>
+        <w:t xml:space="preserve"> </w:t>
+      </w:r>
+      <w:r>
+        <w:t xml:space="preserve">The would-be author approaches via a query letter,</w:t>
+      </w:r>
+      <w:r>
+        <w:t xml:space="preserve"> </w:t>
+      </w:r>
+      <w:r>
+        <w:t xml:space="preserve">these days usually submitted via email.</w:t>
+      </w:r>
+    </w:p>
+    <w:p>
+      <w:pPr>
+        <w:pStyle w:val="BodyText"/>
+      </w:pPr>
+      <w:r>
+        <w:t xml:space="preserve">Publishing industry blogger</w:t>
+      </w:r>
+      <w:r>
+        <w:t xml:space="preserve"> </w:t>
+      </w:r>
+      <w:hyperlink r:id="rId29">
+        <w:r>
+          <w:rPr>
+            <w:rStyle w:val="Hyperlink"/>
+          </w:rPr>
+          <w:t xml:space="preserve">Jane Friedman</w:t>
+        </w:r>
+      </w:hyperlink>
+      <w:r>
+        <w:t xml:space="preserve"> </w:t>
+      </w:r>
+      <w:r>
+        <w:t xml:space="preserve">is great on these practical matters,</w:t>
+      </w:r>
+      <w:r>
+        <w:t xml:space="preserve"> </w:t>
+      </w:r>
+      <w:r>
+        <w:t xml:space="preserve">with good posts on</w:t>
+      </w:r>
+      <w:r>
+        <w:t xml:space="preserve"> </w:t>
+      </w:r>
+      <w:hyperlink r:id="rId30">
+        <w:r>
+          <w:rPr>
+            <w:rStyle w:val="Hyperlink"/>
+          </w:rPr>
+          <w:t xml:space="preserve">finding a literary agent</w:t>
+        </w:r>
+      </w:hyperlink>
+      <w:r>
+        <w:t xml:space="preserve"> </w:t>
+      </w:r>
+      <w:r>
+        <w:t xml:space="preserve">and writing</w:t>
+      </w:r>
+      <w:r>
+        <w:t xml:space="preserve"> </w:t>
+      </w:r>
+      <w:hyperlink r:id="rId31">
+        <w:r>
+          <w:rPr>
+            <w:rStyle w:val="Hyperlink"/>
+          </w:rPr>
+          <w:t xml:space="preserve">query letters</w:t>
+        </w:r>
+      </w:hyperlink>
+      <w:r>
+        <w:t xml:space="preserve">.</w:t>
+      </w:r>
+      <w:r>
+        <w:t xml:space="preserve"> </w:t>
+      </w:r>
+      <w:r>
+        <w:t xml:space="preserve">Also take a peek at</w:t>
+      </w:r>
+      <w:r>
+        <w:t xml:space="preserve"> </w:t>
+      </w:r>
+      <w:hyperlink r:id="rId32">
         <w:r>
           <w:rPr>
             <w:rStyle w:val="Hyperlink"/>
@@ -339,40 +644,21 @@
         </w:r>
       </w:hyperlink>
       <w:r>
-        <w:t xml:space="preserve"> </w:t>
-      </w:r>
-      <w:r>
-        <w:t xml:space="preserve">for some good ideas on picking persons and places for the author’s first book.</w:t>
-      </w:r>
-      <w:r>
-        <w:t xml:space="preserve"> </w:t>
-      </w:r>
-      <w:r>
-        <w:t xml:space="preserve">The</w:t>
-      </w:r>
-      <w:r>
-        <w:t xml:space="preserve"> </w:t>
-      </w:r>
-      <w:hyperlink r:id="rId28">
+        <w:t xml:space="preserve">.</w:t>
+      </w:r>
+      <w:r>
+        <w:t xml:space="preserve"> </w:t>
+      </w:r>
+      <w:r>
+        <w:t xml:space="preserve">Industry folk follow</w:t>
+      </w:r>
+      <w:r>
+        <w:t xml:space="preserve"> </w:t>
+      </w:r>
+      <w:hyperlink r:id="rId33">
         <w:r>
           <w:rPr>
-            <w:rStyle w:val="Hyperlink"/>
-          </w:rPr>
-          <w:t xml:space="preserve">Rights Report</w:t>
-        </w:r>
-      </w:hyperlink>
-      <w:r>
-        <w:t xml:space="preserve"> </w:t>
-      </w:r>
-      <w:r>
-        <w:t xml:space="preserve">at</w:t>
-      </w:r>
-      <w:r>
-        <w:t xml:space="preserve"> </w:t>
-      </w:r>
-      <w:hyperlink r:id="rId29">
-        <w:r>
-          <w:rPr>
+            <w:i/>
             <w:rStyle w:val="Hyperlink"/>
           </w:rPr>
           <w:t xml:space="preserve">Publishers Weekly</w:t>
@@ -382,95 +668,41 @@
         <w:t xml:space="preserve"> </w:t>
       </w:r>
       <w:r>
-        <w:t xml:space="preserve">is also great for researching who is buying what from whom in the book world.</w:t>
-      </w:r>
-    </w:p>
-    <w:p>
-      <w:pPr>
-        <w:pStyle w:val="BodyText"/>
-      </w:pPr>
-      <w:r>
-        <w:t xml:space="preserve">Music lawyers know the music business,</w:t>
-      </w:r>
-      <w:r>
-        <w:t xml:space="preserve"> </w:t>
-      </w:r>
-      <w:r>
-        <w:t xml:space="preserve">and nobody explains it better than Donald Passman in</w:t>
-      </w:r>
-      <w:r>
-        <w:t xml:space="preserve"> </w:t>
-      </w:r>
-      <w:hyperlink r:id="rId30">
+        <w:t xml:space="preserve">and</w:t>
+      </w:r>
+      <w:r>
+        <w:t xml:space="preserve"> </w:t>
+      </w:r>
+      <w:hyperlink r:id="rId34">
         <w:r>
           <w:rPr>
             <w:rStyle w:val="Hyperlink"/>
           </w:rPr>
-          <w:t xml:space="preserve">All You Need To Know About The Music Business</w:t>
+          <w:t xml:space="preserve">Publishers Marketplace</w:t>
         </w:r>
       </w:hyperlink>
       <w:r>
-        <w:t xml:space="preserve">. The music business has its own representation wrinkles, because managers act more like talent agents in the music biz,</w:t>
-      </w:r>
-      <w:r>
-        <w:t xml:space="preserve"> </w:t>
-      </w:r>
-      <w:r>
-        <w:t xml:space="preserve">and Passman explains the difference well.</w:t>
-      </w:r>
-    </w:p>
-    <w:p>
-      <w:pPr>
-        <w:pStyle w:val="Heading3"/>
-      </w:pPr>
-      <w:bookmarkStart w:id="31" w:name="literary-agents"/>
-      <w:r>
-        <w:t xml:space="preserve">Literary Agents</w:t>
-      </w:r>
-      <w:bookmarkEnd w:id="31"/>
-    </w:p>
-    <w:p>
-      <w:pPr>
-        <w:pStyle w:val="FirstParagraph"/>
-      </w:pPr>
-      <w:r>
-        <w:t xml:space="preserve">In the publishing world,</w:t>
-      </w:r>
-      <w:r>
-        <w:t xml:space="preserve"> </w:t>
-      </w:r>
-      <w:r>
-        <w:t xml:space="preserve">an author with a great agent often doesn’t need a lawyer;</w:t>
-      </w:r>
-      <w:r>
-        <w:t xml:space="preserve"> </w:t>
-      </w:r>
-      <w:r>
-        <w:t xml:space="preserve">that’s why finding an agent is the brass ring. The hardest part.</w:t>
-      </w:r>
-      <w:r>
-        <w:t xml:space="preserve"> </w:t>
-      </w:r>
-      <w:r>
-        <w:t xml:space="preserve">It can take years, sometimes decades.</w:t>
-      </w:r>
-      <w:r>
-        <w:t xml:space="preserve"> </w:t>
-      </w:r>
-      <w:r>
-        <w:t xml:space="preserve">Real literary agents know what sells,</w:t>
-      </w:r>
-      <w:r>
-        <w:t xml:space="preserve"> </w:t>
-      </w:r>
-      <w:r>
-        <w:t xml:space="preserve">and they are picky when it comes to representing new authors.</w:t>
-      </w:r>
-      <w:r>
-        <w:t xml:space="preserve"> </w:t>
-      </w:r>
-      <w:r>
-        <w:t xml:space="preserve">Talent reps are especially interested in representing clients who are hard-working professionals, as well as being talented artists.</w:t>
+        <w:t xml:space="preserve"> </w:t>
+      </w:r>
+      <w:r>
+        <w:t xml:space="preserve">for what</w:t>
+      </w:r>
+      <w:r>
+        <w:t xml:space="preserve"> </w:t>
+      </w:r>
+      <w:hyperlink r:id="rId35">
+        <w:r>
+          <w:rPr>
+            <w:rStyle w:val="Hyperlink"/>
+          </w:rPr>
+          <w:t xml:space="preserve">rights</w:t>
+        </w:r>
+      </w:hyperlink>
+      <w:r>
+        <w:t xml:space="preserve"> </w:t>
+      </w:r>
+      <w:r>
+        <w:t xml:space="preserve">sold and to whom.</w:t>
       </w:r>
     </w:p>
     <w:p>
@@ -478,71 +710,25 @@
         <w:pStyle w:val="BodyText"/>
       </w:pPr>
       <w:r>
-        <w:t xml:space="preserve">As Stephen King put it:</w:t>
-      </w:r>
-    </w:p>
-    <w:p>
-      <w:pPr>
-        <w:pStyle w:val="BlockText"/>
-      </w:pPr>
-      <w:r>
-        <w:t xml:space="preserve">Of course there has to be some talent involved,</w:t>
-      </w:r>
-      <w:r>
-        <w:t xml:space="preserve"> </w:t>
-      </w:r>
-      <w:r>
-        <w:t xml:space="preserve">but talent is a dreadfully cheap commodity,</w:t>
-      </w:r>
-      <w:r>
-        <w:t xml:space="preserve"> </w:t>
-      </w:r>
-      <w:r>
-        <w:t xml:space="preserve">cheaper than table salt.</w:t>
-      </w:r>
-      <w:r>
-        <w:t xml:space="preserve"> </w:t>
-      </w:r>
-      <w:r>
-        <w:t xml:space="preserve">What separates the talented individual</w:t>
-      </w:r>
-      <w:r>
-        <w:t xml:space="preserve"> </w:t>
-      </w:r>
-      <w:r>
-        <w:t xml:space="preserve">from the successful one is a lot of hard work and study;</w:t>
-      </w:r>
-      <w:r>
-        <w:t xml:space="preserve"> </w:t>
-      </w:r>
-      <w:r>
-        <w:t xml:space="preserve">a constant process of honing.</w:t>
-      </w:r>
-    </w:p>
-    <w:p>
-      <w:pPr>
-        <w:pStyle w:val="FirstParagraph"/>
-      </w:pPr>
-      <w:r>
-        <w:t xml:space="preserve">So it’s a happy day when an agent calls with the good news:</w:t>
-      </w:r>
-      <w:r>
-        <w:t xml:space="preserve"> </w:t>
-      </w:r>
-      <w:r>
-        <w:t xml:space="preserve">They’d love to represent the artist!</w:t>
-      </w:r>
-      <w:r>
-        <w:t xml:space="preserve"> </w:t>
-      </w:r>
-      <w:r>
-        <w:t xml:space="preserve">Before the agent can represent the author or artist,</w:t>
-      </w:r>
-      <w:r>
-        <w:t xml:space="preserve"> </w:t>
-      </w:r>
-      <w:r>
-        <w:t xml:space="preserve">there may be an agency agreement to sign.</w:t>
+        <w:t xml:space="preserve">It’s a happy day when an agent calls with the good news:</w:t>
+      </w:r>
+      <w:r>
+        <w:t xml:space="preserve"> </w:t>
+      </w:r>
+      <w:r>
+        <w:t xml:space="preserve">She’d love to represent the author.</w:t>
+      </w:r>
+      <w:r>
+        <w:t xml:space="preserve"> </w:t>
+      </w:r>
+      <w:r>
+        <w:t xml:space="preserve">After rejoicing together over their engagement,</w:t>
+      </w:r>
+      <w:r>
+        <w:t xml:space="preserve"> </w:t>
+      </w:r>
+      <w:r>
+        <w:t xml:space="preserve">now comes a prenuptial contract in the form of an agency agreement.</w:t>
       </w:r>
       <w:r>
         <w:t xml:space="preserve"> </w:t>
@@ -562,70 +748,55 @@
         <w:pStyle w:val="BodyText"/>
       </w:pPr>
       <w:r>
-        <w:t xml:space="preserve">The giant agencies (CAA, WME, UTA) use form agreements</w:t>
-      </w:r>
-      <w:r>
-        <w:t xml:space="preserve"> </w:t>
-      </w:r>
-      <w:r>
-        <w:t xml:space="preserve">whose terms have already been fought over</w:t>
-      </w:r>
-      <w:r>
-        <w:t xml:space="preserve"> </w:t>
-      </w:r>
-      <w:r>
-        <w:t xml:space="preserve">by unions and lawyers for decades.</w:t>
-      </w:r>
-      <w:r>
-        <w:t xml:space="preserve"> </w:t>
-      </w:r>
-      <w:r>
-        <w:t xml:space="preserve">But a boutique literary agency</w:t>
-      </w:r>
-      <w:r>
-        <w:t xml:space="preserve"> </w:t>
-      </w:r>
-      <w:r>
-        <w:t xml:space="preserve">may have a agency agreement</w:t>
-      </w:r>
-      <w:r>
-        <w:t xml:space="preserve"> </w:t>
-      </w:r>
-      <w:r>
-        <w:t xml:space="preserve">that purports to give them the right to 15% of all royalties</w:t>
-      </w:r>
-      <w:r>
-        <w:t xml:space="preserve"> </w:t>
-      </w:r>
-      <w:r>
-        <w:t xml:space="preserve">arising out of the publishing agreement. Forever.</w:t>
-      </w:r>
-      <w:r>
-        <w:t xml:space="preserve"> </w:t>
-      </w:r>
-      <w:r>
-        <w:t xml:space="preserve">These provision are controversial,</w:t>
-      </w:r>
-      <w:r>
-        <w:t xml:space="preserve"> </w:t>
-      </w:r>
-      <w:r>
-        <w:t xml:space="preserve">and lately not enforced by courts. (See</w:t>
-      </w:r>
-      <w:r>
-        <w:t xml:space="preserve"> </w:t>
-      </w:r>
-      <w:r>
-        <w:rPr>
-          <w:i/>
-        </w:rPr>
-        <w:t xml:space="preserve">Lampack</w:t>
-      </w:r>
-      <w:r>
-        <w:t xml:space="preserve"> </w:t>
-      </w:r>
-      <w:r>
-        <w:t xml:space="preserve">below.)</w:t>
+        <w:t xml:space="preserve">Unlike New York and California talent agents,</w:t>
+      </w:r>
+      <w:r>
+        <w:t xml:space="preserve"> </w:t>
+      </w:r>
+      <w:r>
+        <w:t xml:space="preserve">New York literary agents are not governed</w:t>
+      </w:r>
+      <w:r>
+        <w:t xml:space="preserve"> </w:t>
+      </w:r>
+      <w:r>
+        <w:t xml:space="preserve">by the New York or California Labor Codes.</w:t>
+      </w:r>
+      <w:r>
+        <w:t xml:space="preserve"> </w:t>
+      </w:r>
+      <w:r>
+        <w:t xml:space="preserve">But literary agents are governed by the common law of agency.</w:t>
+      </w:r>
+      <w:r>
+        <w:t xml:space="preserve"> </w:t>
+      </w:r>
+      <w:r>
+        <w:t xml:space="preserve">The agent’s obligations to her author</w:t>
+      </w:r>
+      <w:r>
+        <w:t xml:space="preserve"> </w:t>
+      </w:r>
+      <w:r>
+        <w:t xml:space="preserve">are also often spelled out in a written agreement with the agency.</w:t>
+      </w:r>
+      <w:r>
+        <w:t xml:space="preserve"> </w:t>
+      </w:r>
+      <w:r>
+        <w:t xml:space="preserve">Some agents still have handshake verbal agreements</w:t>
+      </w:r>
+      <w:r>
+        <w:t xml:space="preserve"> </w:t>
+      </w:r>
+      <w:r>
+        <w:t xml:space="preserve">and protect themselves only with the agency clause</w:t>
+      </w:r>
+      <w:r>
+        <w:t xml:space="preserve"> </w:t>
+      </w:r>
+      <w:r>
+        <w:t xml:space="preserve">contained in the book contracts the agent negotiates for the author.</w:t>
       </w:r>
     </w:p>
     <w:p>
@@ -633,62 +804,6 @@
         <w:pStyle w:val="BodyText"/>
       </w:pPr>
       <w:r>
-        <w:t xml:space="preserve">Unlike California talent agents,</w:t>
-      </w:r>
-      <w:r>
-        <w:t xml:space="preserve"> </w:t>
-      </w:r>
-      <w:r>
-        <w:t xml:space="preserve">New York literary agents are not governed</w:t>
-      </w:r>
-      <w:r>
-        <w:t xml:space="preserve"> </w:t>
-      </w:r>
-      <w:r>
-        <w:t xml:space="preserve">by the New York or California Labor Codes,</w:t>
-      </w:r>
-      <w:r>
-        <w:t xml:space="preserve"> </w:t>
-      </w:r>
-      <w:r>
-        <w:t xml:space="preserve">but as agents they are governed by the common law of agency.</w:t>
-      </w:r>
-      <w:r>
-        <w:t xml:space="preserve"> </w:t>
-      </w:r>
-      <w:r>
-        <w:t xml:space="preserve">The agent’s obligations to her author</w:t>
-      </w:r>
-      <w:r>
-        <w:t xml:space="preserve"> </w:t>
-      </w:r>
-      <w:r>
-        <w:t xml:space="preserve">are also often spelled out in a written agreement with the agency.</w:t>
-      </w:r>
-      <w:r>
-        <w:t xml:space="preserve"> </w:t>
-      </w:r>
-      <w:r>
-        <w:t xml:space="preserve">Some agents still have handshake verbal agreements</w:t>
-      </w:r>
-      <w:r>
-        <w:t xml:space="preserve"> </w:t>
-      </w:r>
-      <w:r>
-        <w:t xml:space="preserve">and protect themselves only with the agency clause</w:t>
-      </w:r>
-      <w:r>
-        <w:t xml:space="preserve"> </w:t>
-      </w:r>
-      <w:r>
-        <w:t xml:space="preserve">contained in the book contracts the agent negotiates for the author.</w:t>
-      </w:r>
-    </w:p>
-    <w:p>
-      <w:pPr>
-        <w:pStyle w:val="BodyText"/>
-      </w:pPr>
-      <w:r>
         <w:t xml:space="preserve">A first-time author needs legal help with that agency agreement.</w:t>
       </w:r>
       <w:r>
@@ -700,7 +815,7 @@
       <w:r>
         <w:t xml:space="preserve"> </w:t>
       </w:r>
-      <w:hyperlink r:id="rId32">
+      <w:hyperlink r:id="rId36">
         <w:r>
           <w:rPr>
             <w:rStyle w:val="Hyperlink"/>
@@ -723,11 +838,9 @@
       <w:r>
         <w:t xml:space="preserve">then the author should probably find a lawyer.</w:t>
       </w:r>
-    </w:p>
-    <w:p>
-      <w:pPr>
-        <w:pStyle w:val="BodyText"/>
-      </w:pPr>
+      <w:r>
+        <w:t xml:space="preserve"> </w:t>
+      </w:r>
       <w:r>
         <w:t xml:space="preserve">Yes, agents owe their clients duties under the law.</w:t>
       </w:r>
@@ -839,7 +952,7 @@
         <w:t xml:space="preserve"> </w:t>
       </w:r>
       <w:r>
-        <w:t xml:space="preserve">case),</w:t>
+        <w:t xml:space="preserve">case below),</w:t>
       </w:r>
       <w:r>
         <w:t xml:space="preserve"> </w:t>
@@ -863,228 +976,166 @@
         <w:t xml:space="preserve"> </w:t>
       </w:r>
       <w:r>
-        <w:t xml:space="preserve">and their representatives negotiate and edit these contracts.</w:t>
+        <w:t xml:space="preserve">and their representatives</w:t>
+      </w:r>
+      <w:r>
+        <w:t xml:space="preserve"> </w:t>
+      </w:r>
+      <w:hyperlink r:id="rId37">
+        <w:r>
+          <w:rPr>
+            <w:rStyle w:val="Hyperlink"/>
+          </w:rPr>
+          <w:t xml:space="preserve">negotiate and edit these contracts</w:t>
+        </w:r>
+      </w:hyperlink>
+      <w:r>
+        <w:t xml:space="preserve">.</w:t>
+      </w:r>
+    </w:p>
+    <w:p>
+      <w:pPr>
+        <w:pStyle w:val="Heading3"/>
+      </w:pPr>
+      <w:bookmarkStart w:id="38" w:name="literary-agents-and-lawyers"/>
+      <w:r>
+        <w:t xml:space="preserve">Literary Agents and Lawyers</w:t>
+      </w:r>
+      <w:bookmarkEnd w:id="38"/>
+    </w:p>
+    <w:p>
+      <w:pPr>
+        <w:pStyle w:val="FirstParagraph"/>
+      </w:pPr>
+      <w:r>
+        <w:t xml:space="preserve">Once the agent and author are fast friends,</w:t>
+      </w:r>
+      <w:r>
+        <w:t xml:space="preserve"> </w:t>
+      </w:r>
+      <w:r>
+        <w:t xml:space="preserve">their interests are usually aligned.</w:t>
+      </w:r>
+      <w:r>
+        <w:t xml:space="preserve"> </w:t>
+      </w:r>
+      <w:r>
+        <w:t xml:space="preserve">The agent gets 15% of everything the author earns,</w:t>
+      </w:r>
+      <w:r>
+        <w:t xml:space="preserve"> </w:t>
+      </w:r>
+      <w:r>
+        <w:t xml:space="preserve">an incentive to work hard for a bigger share.</w:t>
+      </w:r>
+    </w:p>
+    <w:p>
+      <w:pPr>
+        <w:pStyle w:val="BodyText"/>
+      </w:pPr>
+      <w:r>
+        <w:t xml:space="preserve">An author represented by a good literary agent</w:t>
+      </w:r>
+      <w:r>
+        <w:t xml:space="preserve"> </w:t>
+      </w:r>
+      <w:r>
+        <w:t xml:space="preserve">may publish several books and never need a lawyer.</w:t>
+      </w:r>
+      <w:r>
+        <w:t xml:space="preserve"> </w:t>
+      </w:r>
+      <w:r>
+        <w:t xml:space="preserve">But when an author</w:t>
+      </w:r>
+      <w:r>
+        <w:t xml:space="preserve"> </w:t>
+      </w:r>
+      <w:r>
+        <w:t xml:space="preserve">“</w:t>
+      </w:r>
+      <w:r>
+        <w:t xml:space="preserve">travels,</w:t>
+      </w:r>
+      <w:r>
+        <w:t xml:space="preserve">”</w:t>
+      </w:r>
+      <w:r>
+        <w:t xml:space="preserve"> </w:t>
+      </w:r>
+      <w:r>
+        <w:t xml:space="preserve">as they say,</w:t>
+      </w:r>
+      <w:r>
+        <w:t xml:space="preserve"> </w:t>
+      </w:r>
+      <w:r>
+        <w:t xml:space="preserve">meaning their books appeal to international audiences,</w:t>
+      </w:r>
+      <w:r>
+        <w:t xml:space="preserve"> </w:t>
+      </w:r>
+      <w:r>
+        <w:t xml:space="preserve">the contract terms become more complex.</w:t>
+      </w:r>
+      <w:r>
+        <w:t xml:space="preserve"> </w:t>
+      </w:r>
+      <w:r>
+        <w:t xml:space="preserve">The international rights issues are more arcane and complex.</w:t>
+      </w:r>
+      <w:r>
+        <w:t xml:space="preserve"> </w:t>
+      </w:r>
+      <w:r>
+        <w:t xml:space="preserve">Once Hollywood begins optioning an author’s books,</w:t>
+      </w:r>
+      <w:r>
+        <w:t xml:space="preserve"> </w:t>
+      </w:r>
+      <w:r>
+        <w:t xml:space="preserve">the author probably would do well</w:t>
+      </w:r>
+      <w:r>
+        <w:t xml:space="preserve"> </w:t>
+      </w:r>
+      <w:r>
+        <w:t xml:space="preserve">to meet with a few entertainment lawyers.</w:t>
+      </w:r>
+      <w:r>
+        <w:t xml:space="preserve"> </w:t>
+      </w:r>
+      <w:r>
+        <w:t xml:space="preserve">Hollywood deals involve multiple agents, managers, and lawyers</w:t>
+      </w:r>
+      <w:r>
+        <w:t xml:space="preserve"> </w:t>
+      </w:r>
+      <w:r>
+        <w:t xml:space="preserve">(film, literary, music) all get involved.</w:t>
+      </w:r>
+      <w:r>
+        <w:t xml:space="preserve"> </w:t>
+      </w:r>
+      <w:r>
+        <w:t xml:space="preserve">It’s no place to be wandering around without a good lawyer</w:t>
+      </w:r>
+      <w:r>
+        <w:t xml:space="preserve"> </w:t>
+      </w:r>
+      <w:r>
+        <w:t xml:space="preserve">and perhaps a passport, because it feels like a foreign country.</w:t>
       </w:r>
     </w:p>
     <w:p>
       <w:pPr>
         <w:pStyle w:val="Heading4"/>
       </w:pPr>
-      <w:bookmarkStart w:id="33" w:name="contracts-with-literary-agents"/>
-      <w:r>
-        <w:t xml:space="preserve">Contracts With Literary Agents</w:t>
-      </w:r>
-      <w:bookmarkEnd w:id="33"/>
-    </w:p>
-    <w:p>
-      <w:pPr>
-        <w:pStyle w:val="FirstParagraph"/>
-      </w:pPr>
-      <w:r>
-        <w:t xml:space="preserve">Once the agent and author are fast friends,</w:t>
-      </w:r>
-      <w:r>
-        <w:t xml:space="preserve"> </w:t>
-      </w:r>
-      <w:r>
-        <w:t xml:space="preserve">their interests are usually aligned.</w:t>
-      </w:r>
-      <w:r>
-        <w:t xml:space="preserve"> </w:t>
-      </w:r>
-      <w:r>
-        <w:t xml:space="preserve">The agent gets 15% of everything the author earns,</w:t>
-      </w:r>
-      <w:r>
-        <w:t xml:space="preserve"> </w:t>
-      </w:r>
-      <w:r>
-        <w:t xml:space="preserve">an incentive to work hard for a bigger share.</w:t>
-      </w:r>
-    </w:p>
-    <w:p>
-      <w:pPr>
-        <w:pStyle w:val="BodyText"/>
-      </w:pPr>
-      <w:r>
-        <w:t xml:space="preserve">An author represented by a good talent agent</w:t>
-      </w:r>
-      <w:r>
-        <w:t xml:space="preserve"> </w:t>
-      </w:r>
-      <w:r>
-        <w:t xml:space="preserve">may publish several books and never need a lawyer.</w:t>
-      </w:r>
-      <w:r>
-        <w:t xml:space="preserve"> </w:t>
-      </w:r>
-      <w:r>
-        <w:t xml:space="preserve">But when an author</w:t>
-      </w:r>
-      <w:r>
-        <w:t xml:space="preserve"> </w:t>
-      </w:r>
-      <w:r>
-        <w:t xml:space="preserve">“</w:t>
-      </w:r>
-      <w:r>
-        <w:t xml:space="preserve">travels,</w:t>
-      </w:r>
-      <w:r>
-        <w:t xml:space="preserve">”</w:t>
-      </w:r>
-      <w:r>
-        <w:t xml:space="preserve"> </w:t>
-      </w:r>
-      <w:r>
-        <w:t xml:space="preserve">as they say,</w:t>
-      </w:r>
-      <w:r>
-        <w:t xml:space="preserve"> </w:t>
-      </w:r>
-      <w:r>
-        <w:t xml:space="preserve">meaning their books appeal to international audiences,</w:t>
-      </w:r>
-      <w:r>
-        <w:t xml:space="preserve"> </w:t>
-      </w:r>
-      <w:r>
-        <w:t xml:space="preserve">the contract terms become more complex.</w:t>
-      </w:r>
-      <w:r>
-        <w:t xml:space="preserve"> </w:t>
-      </w:r>
-      <w:r>
-        <w:t xml:space="preserve">The international rights issues are more arcane and complex.</w:t>
-      </w:r>
-      <w:r>
-        <w:t xml:space="preserve"> </w:t>
-      </w:r>
-      <w:r>
-        <w:t xml:space="preserve">Once Hollywood begins optioning an author’s books,</w:t>
-      </w:r>
-      <w:r>
-        <w:t xml:space="preserve"> </w:t>
-      </w:r>
-      <w:r>
-        <w:t xml:space="preserve">the author probably would do well</w:t>
-      </w:r>
-      <w:r>
-        <w:t xml:space="preserve"> </w:t>
-      </w:r>
-      <w:r>
-        <w:t xml:space="preserve">to meet with a few entertainment lawyers.</w:t>
-      </w:r>
-      <w:r>
-        <w:t xml:space="preserve"> </w:t>
-      </w:r>
-      <w:r>
-        <w:t xml:space="preserve">Hollywood deals involve multiple agents, managers, and lawyers</w:t>
-      </w:r>
-      <w:r>
-        <w:t xml:space="preserve"> </w:t>
-      </w:r>
-      <w:r>
-        <w:t xml:space="preserve">(film, literary, music) all get involved.</w:t>
-      </w:r>
-      <w:r>
-        <w:t xml:space="preserve"> </w:t>
-      </w:r>
-      <w:r>
-        <w:t xml:space="preserve">It’s no place to be wandering around without a good lawyer</w:t>
-      </w:r>
-      <w:r>
-        <w:t xml:space="preserve"> </w:t>
-      </w:r>
-      <w:r>
-        <w:t xml:space="preserve">and perhaps a passport, because it feels like a foreign country.</w:t>
-      </w:r>
-    </w:p>
-    <w:p>
-      <w:pPr>
-        <w:pStyle w:val="BodyText"/>
-      </w:pPr>
-      <w:r>
-        <w:t xml:space="preserve">Hollywood aside, a good entertainment or publishing lawyer</w:t>
-      </w:r>
-      <w:r>
-        <w:t xml:space="preserve"> </w:t>
-      </w:r>
-      <w:r>
-        <w:t xml:space="preserve">may be able to offer disinterested advice</w:t>
-      </w:r>
-      <w:r>
-        <w:t xml:space="preserve"> </w:t>
-      </w:r>
-      <w:r>
-        <w:t xml:space="preserve">about the disposition of rights</w:t>
-      </w:r>
-      <w:r>
-        <w:t xml:space="preserve"> </w:t>
-      </w:r>
-      <w:r>
-        <w:t xml:space="preserve">when the agents have conflicts of interest with their clients.</w:t>
-      </w:r>
-    </w:p>
-    <w:p>
-      <w:pPr>
-        <w:pStyle w:val="BodyText"/>
-      </w:pPr>
-      <w:r>
-        <w:t xml:space="preserve">For example,</w:t>
-      </w:r>
-      <w:r>
-        <w:t xml:space="preserve"> </w:t>
-      </w:r>
-      <w:r>
-        <w:t xml:space="preserve">the Hollywood talent agent who sells film rights</w:t>
-      </w:r>
-      <w:r>
-        <w:t xml:space="preserve"> </w:t>
-      </w:r>
-      <w:r>
-        <w:t xml:space="preserve">to the author’s novel will go for top dollar,</w:t>
-      </w:r>
-      <w:r>
-        <w:t xml:space="preserve"> </w:t>
-      </w:r>
-      <w:r>
-        <w:t xml:space="preserve">but what if the talent agent is selling those rights to a producer</w:t>
-      </w:r>
-      <w:r>
-        <w:t xml:space="preserve"> </w:t>
-      </w:r>
-      <w:r>
-        <w:t xml:space="preserve">who also happens to be represented by the same large talent agency?</w:t>
-      </w:r>
-      <w:r>
-        <w:t xml:space="preserve"> </w:t>
-      </w:r>
-      <w:r>
-        <w:t xml:space="preserve">There’s at least a potential for conflict.</w:t>
-      </w:r>
-      <w:r>
-        <w:t xml:space="preserve"> </w:t>
-      </w:r>
-      <w:r>
-        <w:t xml:space="preserve">The big agencies will often provide a second opinion,</w:t>
-      </w:r>
-      <w:r>
-        <w:t xml:space="preserve"> </w:t>
-      </w:r>
-      <w:r>
-        <w:t xml:space="preserve">a disinterested review of the terms to guard against conflicts of interest.</w:t>
-      </w:r>
-    </w:p>
-    <w:p>
-      <w:pPr>
-        <w:pStyle w:val="Heading4"/>
-      </w:pPr>
-      <w:bookmarkStart w:id="34" w:name="the-interminable-agency-clause"/>
+      <w:bookmarkStart w:id="39" w:name="the-interminable-agency-clause"/>
       <w:r>
         <w:t xml:space="preserve">The Interminable Agency Clause</w:t>
       </w:r>
-      <w:bookmarkEnd w:id="34"/>
+      <w:bookmarkEnd w:id="39"/>
     </w:p>
     <w:p>
       <w:pPr>
@@ -1094,7 +1145,7 @@
           <w:ilvl w:val="0"/>
         </w:numPr>
       </w:pPr>
-      <w:hyperlink r:id="rId35">
+      <w:hyperlink r:id="rId40">
         <w:r>
           <w:rPr>
             <w:rStyle w:val="Hyperlink"/>
@@ -1105,26 +1156,33 @@
     </w:p>
     <w:p>
       <w:pPr>
-        <w:pStyle w:val="Heading3"/>
-      </w:pPr>
-      <w:bookmarkStart w:id="36" w:name="peter-lampack-agency-inc.v.-martha-grimes"/>
+        <w:pStyle w:val="Heading6"/>
+      </w:pPr>
+      <w:bookmarkStart w:id="41" w:name="section"/>
+      <w:bookmarkEnd w:id="41"/>
+    </w:p>
+    <w:p>
+      <w:pPr>
+        <w:pStyle w:val="Heading2"/>
+      </w:pPr>
+      <w:bookmarkStart w:id="42" w:name="X62e60b9e474f4b5b1cf7647975ff79f9811df3d"/>
       <w:r>
         <w:rPr>
           <w:i/>
         </w:rPr>
         <w:t xml:space="preserve">Peter Lampack Agency, Inc. v. Martha Grimes</w:t>
       </w:r>
-      <w:bookmarkEnd w:id="36"/>
+      <w:bookmarkEnd w:id="42"/>
     </w:p>
     <w:p>
       <w:pPr>
         <w:pStyle w:val="Heading6"/>
       </w:pPr>
-      <w:bookmarkStart w:id="37" w:name="superior-court-new-york-2010"/>
+      <w:bookmarkStart w:id="43" w:name="superior-court-new-york-2010"/>
       <w:r>
         <w:t xml:space="preserve">Superior Court New York (2010)</w:t>
       </w:r>
-      <w:bookmarkEnd w:id="37"/>
+      <w:bookmarkEnd w:id="43"/>
     </w:p>
     <w:p>
       <w:pPr>
@@ -1134,7 +1192,7 @@
           <w:ilvl w:val="0"/>
         </w:numPr>
       </w:pPr>
-      <w:hyperlink r:id="rId38">
+      <w:hyperlink r:id="rId44">
         <w:r>
           <w:rPr>
             <w:rStyle w:val="Hyperlink"/>
@@ -1151,7 +1209,7 @@
           <w:ilvl w:val="0"/>
         </w:numPr>
       </w:pPr>
-      <w:hyperlink r:id="rId39">
+      <w:hyperlink r:id="rId45">
         <w:r>
           <w:rPr>
             <w:rStyle w:val="Hyperlink"/>
@@ -1173,7 +1231,7 @@
         <w:pStyle w:val="BodyText"/>
       </w:pPr>
       <w:r>
-        <w:t xml:space="preserve">This case involves the Peter Lampack Agency, Inc. (</w:t>
+        <w:t xml:space="preserve">This case involves the Peter Lampack Agency, Inc. (</w:t>
       </w:r>
       <w:r>
         <w:t xml:space="preserve">“</w:t>
@@ -1209,7 +1267,7 @@
         <w:t xml:space="preserve"> </w:t>
       </w:r>
       <w:r>
-        <w:t xml:space="preserve">and various corporate affiliates of the Penguin Group (USA) Inc. (</w:t>
+        <w:t xml:space="preserve">and various corporate affiliates of the Penguin Group (USA) Inc. (</w:t>
       </w:r>
       <w:r>
         <w:t xml:space="preserve">“</w:t>
@@ -1626,14 +1684,14 @@
       <w:pPr>
         <w:pStyle w:val="Heading3"/>
       </w:pPr>
-      <w:bookmarkStart w:id="40" w:name="i.-first-cause-of-action"/>
+      <w:bookmarkStart w:id="46" w:name="i.-first-cause-of-action"/>
       <w:r>
         <w:rPr>
           <w:i/>
         </w:rPr>
         <w:t xml:space="preserve">I. First Cause of Action</w:t>
       </w:r>
-      <w:bookmarkEnd w:id="40"/>
+      <w:bookmarkEnd w:id="46"/>
     </w:p>
     <w:p>
       <w:pPr>
@@ -2413,14 +2471,14 @@
       <w:pPr>
         <w:pStyle w:val="Heading3"/>
       </w:pPr>
-      <w:bookmarkStart w:id="41" w:name="ii.-second-through-seventh-causes-of-action"/>
+      <w:bookmarkStart w:id="47" w:name="X824ef3fa14f7342bb86fe1e74ee6026683a4ab0"/>
       <w:r>
         <w:rPr>
           <w:i/>
         </w:rPr>
         <w:t xml:space="preserve">II. Second Through Seventh Causes of Action</w:t>
       </w:r>
-      <w:bookmarkEnd w:id="41"/>
+      <w:bookmarkEnd w:id="47"/>
     </w:p>
     <w:p>
       <w:pPr>
@@ -2718,7 +2776,7 @@
       <w:pPr>
         <w:pStyle w:val="Heading3"/>
       </w:pPr>
-      <w:bookmarkStart w:id="42" w:name="notes-on-peter-lampack-agency-inc.v.-grimes"/>
+      <w:bookmarkStart w:id="48" w:name="Xa47c287e94b4b0f6888fcf1f08d6244a22b7dac"/>
       <w:r>
         <w:t xml:space="preserve">Notes on</w:t>
       </w:r>
@@ -2731,7 +2789,7 @@
         </w:rPr>
         <w:t xml:space="preserve">Peter Lampack Agency, Inc. v. Grimes</w:t>
       </w:r>
-      <w:bookmarkEnd w:id="42"/>
+      <w:bookmarkEnd w:id="48"/>
     </w:p>
     <w:p>
       <w:pPr>
@@ -3294,7 +3352,7 @@
           <w:ilvl w:val="0"/>
         </w:numPr>
       </w:pPr>
-      <w:hyperlink r:id="rId43">
+      <w:hyperlink r:id="rId49">
         <w:r>
           <w:rPr>
             <w:rStyle w:val="Hyperlink"/>
@@ -3317,7 +3375,7 @@
           <w:ilvl w:val="0"/>
         </w:numPr>
       </w:pPr>
-      <w:hyperlink r:id="rId44">
+      <w:hyperlink r:id="rId50">
         <w:r>
           <w:rPr>
             <w:rStyle w:val="Hyperlink"/>
@@ -3334,13 +3392,28 @@
     </w:p>
     <w:p>
       <w:pPr>
-        <w:pStyle w:val="Heading4"/>
-      </w:pPr>
-      <w:bookmarkStart w:id="45" w:name="the-interminable-agency-clause-1"/>
-      <w:r>
-        <w:t xml:space="preserve">The Interminable Agency Clause</w:t>
-      </w:r>
-      <w:bookmarkEnd w:id="45"/>
+        <w:pStyle w:val="Heading6"/>
+      </w:pPr>
+      <w:bookmarkStart w:id="51" w:name="section-1"/>
+      <w:bookmarkEnd w:id="51"/>
+    </w:p>
+    <w:p>
+      <w:pPr>
+        <w:pStyle w:val="Heading2"/>
+      </w:pPr>
+      <w:bookmarkStart w:id="52" w:name="hollywood-representation"/>
+      <w:r>
+        <w:t xml:space="preserve">Hollywood Representation</w:t>
+      </w:r>
+      <w:bookmarkEnd w:id="52"/>
+    </w:p>
+    <w:p>
+      <w:pPr>
+        <w:pStyle w:val="FirstParagraph"/>
+      </w:pPr>
+      <w:r>
+        <w:t xml:space="preserve">Usually involves one or more of the following:</w:t>
+      </w:r>
     </w:p>
     <w:p>
       <w:pPr>
@@ -3350,31 +3423,337 @@
           <w:ilvl w:val="0"/>
         </w:numPr>
       </w:pPr>
-      <w:hyperlink r:id="rId35">
-        <w:r>
-          <w:rPr>
-            <w:rStyle w:val="Hyperlink"/>
-          </w:rPr>
-          <w:t xml:space="preserve">Description of clause</w:t>
-        </w:r>
-      </w:hyperlink>
-    </w:p>
-    <w:p>
-      <w:pPr>
-        <w:pStyle w:val="Heading2"/>
-      </w:pPr>
-      <w:bookmarkStart w:id="46" w:name="hollywood-representation"/>
-      <w:r>
-        <w:t xml:space="preserve">Hollywood Representation</w:t>
-      </w:r>
-      <w:bookmarkEnd w:id="46"/>
+      <w:r>
+        <w:t xml:space="preserve">Talent Agent</w:t>
+      </w:r>
+    </w:p>
+    <w:p>
+      <w:pPr>
+        <w:pStyle w:val="Compact"/>
+        <w:numPr>
+          <w:numId w:val="1009"/>
+          <w:ilvl w:val="0"/>
+        </w:numPr>
+      </w:pPr>
+      <w:r>
+        <w:t xml:space="preserve">Personal Manager</w:t>
+      </w:r>
+    </w:p>
+    <w:p>
+      <w:pPr>
+        <w:pStyle w:val="Compact"/>
+        <w:numPr>
+          <w:numId w:val="1009"/>
+          <w:ilvl w:val="0"/>
+        </w:numPr>
+      </w:pPr>
+      <w:r>
+        <w:t xml:space="preserve">Business Manager</w:t>
+      </w:r>
+    </w:p>
+    <w:p>
+      <w:pPr>
+        <w:pStyle w:val="Compact"/>
+        <w:numPr>
+          <w:numId w:val="1009"/>
+          <w:ilvl w:val="0"/>
+        </w:numPr>
+      </w:pPr>
+      <w:r>
+        <w:t xml:space="preserve">Entertainment Lawyer</w:t>
+      </w:r>
+    </w:p>
+    <w:p>
+      <w:pPr>
+        <w:pStyle w:val="Compact"/>
+        <w:numPr>
+          <w:numId w:val="1009"/>
+          <w:ilvl w:val="0"/>
+        </w:numPr>
+      </w:pPr>
+      <w:r>
+        <w:t xml:space="preserve">The Talent Guild or Union</w:t>
+      </w:r>
     </w:p>
     <w:p>
       <w:pPr>
         <w:pStyle w:val="FirstParagraph"/>
       </w:pPr>
       <w:r>
-        <w:t xml:space="preserve">Usually involves one or more of the following:</w:t>
+        <w:t xml:space="preserve">Even with suitcases of talent</w:t>
+      </w:r>
+      <w:r>
+        <w:t xml:space="preserve"> </w:t>
+      </w:r>
+      <w:r>
+        <w:t xml:space="preserve">it’s a long march to earn a living wage</w:t>
+      </w:r>
+      <w:r>
+        <w:t xml:space="preserve"> </w:t>
+      </w:r>
+      <w:r>
+        <w:t xml:space="preserve">in the entertainment industry.</w:t>
+      </w:r>
+      <w:r>
+        <w:t xml:space="preserve"> </w:t>
+      </w:r>
+      <w:r>
+        <w:t xml:space="preserve">New talents looking for work often assume</w:t>
+      </w:r>
+      <w:r>
+        <w:t xml:space="preserve"> </w:t>
+      </w:r>
+      <w:r>
+        <w:t xml:space="preserve">that any representation is better than no representation</w:t>
+      </w:r>
+      <w:r>
+        <w:t xml:space="preserve"> </w:t>
+      </w:r>
+      <w:r>
+        <w:t xml:space="preserve">and sign on with agents or managers</w:t>
+      </w:r>
+      <w:r>
+        <w:t xml:space="preserve"> </w:t>
+      </w:r>
+      <w:r>
+        <w:t xml:space="preserve">who may do little in the way of finding their clients work.</w:t>
+      </w:r>
+      <w:r>
+        <w:t xml:space="preserve"> </w:t>
+      </w:r>
+      <w:r>
+        <w:t xml:space="preserve">In defense of the agents,</w:t>
+      </w:r>
+      <w:r>
+        <w:t xml:space="preserve"> </w:t>
+      </w:r>
+      <w:r>
+        <w:t xml:space="preserve">it’s not their job to find their clients’ work.</w:t>
+      </w:r>
+      <w:r>
+        <w:t xml:space="preserve"> </w:t>
+      </w:r>
+      <w:r>
+        <w:t xml:space="preserve">In my experience, good agents are superb</w:t>
+      </w:r>
+      <w:r>
+        <w:t xml:space="preserve"> </w:t>
+      </w:r>
+      <w:r>
+        <w:t xml:space="preserve">at extracting maximum terms from interested buyers.</w:t>
+      </w:r>
+      <w:r>
+        <w:t xml:space="preserve"> </w:t>
+      </w:r>
+      <w:r>
+        <w:t xml:space="preserve">The day is so filled with those negotiations</w:t>
+      </w:r>
+      <w:r>
+        <w:t xml:space="preserve"> </w:t>
+      </w:r>
+      <w:r>
+        <w:t xml:space="preserve">that the agent doesn’t need to go</w:t>
+      </w:r>
+      <w:r>
+        <w:t xml:space="preserve"> </w:t>
+      </w:r>
+      <w:r>
+        <w:t xml:space="preserve">“</w:t>
+      </w:r>
+      <w:r>
+        <w:t xml:space="preserve">find</w:t>
+      </w:r>
+      <w:r>
+        <w:t xml:space="preserve">”</w:t>
+      </w:r>
+      <w:r>
+        <w:t xml:space="preserve"> </w:t>
+      </w:r>
+      <w:r>
+        <w:t xml:space="preserve">work for talented clients.</w:t>
+      </w:r>
+      <w:r>
+        <w:t xml:space="preserve"> </w:t>
+      </w:r>
+      <w:r>
+        <w:t xml:space="preserve">If clients are working hard,</w:t>
+      </w:r>
+      <w:r>
+        <w:t xml:space="preserve"> </w:t>
+      </w:r>
+      <w:r>
+        <w:t xml:space="preserve">there will be something new to sell soon.</w:t>
+      </w:r>
+      <w:r>
+        <w:t xml:space="preserve"> </w:t>
+      </w:r>
+      <w:r>
+        <w:t xml:space="preserve">Until then, interested buyers holding on lines 2 and 3.</w:t>
+      </w:r>
+      <w:r>
+        <w:t xml:space="preserve"> </w:t>
+      </w:r>
+      <w:r>
+        <w:t xml:space="preserve">Goodbye for now.</w:t>
+      </w:r>
+    </w:p>
+    <w:p>
+      <w:pPr>
+        <w:pStyle w:val="Heading3"/>
+      </w:pPr>
+      <w:bookmarkStart w:id="53" w:name="talent-agents"/>
+      <w:r>
+        <w:t xml:space="preserve">Talent Agents</w:t>
+      </w:r>
+      <w:bookmarkEnd w:id="53"/>
+    </w:p>
+    <w:p>
+      <w:pPr>
+        <w:pStyle w:val="FirstParagraph"/>
+      </w:pPr>
+      <w:r>
+        <w:t xml:space="preserve">Like New York literary agents, talent agents want to represent clients who are hard-working professionals,</w:t>
+      </w:r>
+      <w:r>
+        <w:t xml:space="preserve"> </w:t>
+      </w:r>
+      <w:r>
+        <w:t xml:space="preserve">as well as being talented artists.</w:t>
+      </w:r>
+      <w:r>
+        <w:t xml:space="preserve"> </w:t>
+      </w:r>
+      <w:r>
+        <w:t xml:space="preserve">The giant agencies (CAA, WME, UTA) use form agreements</w:t>
+      </w:r>
+      <w:r>
+        <w:t xml:space="preserve"> </w:t>
+      </w:r>
+      <w:r>
+        <w:t xml:space="preserve">whose terms have already been fought over</w:t>
+      </w:r>
+      <w:r>
+        <w:t xml:space="preserve"> </w:t>
+      </w:r>
+      <w:r>
+        <w:t xml:space="preserve">by unions and lawyers for decades.</w:t>
+      </w:r>
+      <w:r>
+        <w:t xml:space="preserve"> </w:t>
+      </w:r>
+      <w:r>
+        <w:t xml:space="preserve">If the talent (actor, writer, director) are members of guilds,</w:t>
+      </w:r>
+      <w:r>
+        <w:t xml:space="preserve"> </w:t>
+      </w:r>
+      <w:r>
+        <w:t xml:space="preserve">then agency agreements with these big agencies are usually safe.</w:t>
+      </w:r>
+      <w:r>
+        <w:t xml:space="preserve"> </w:t>
+      </w:r>
+      <w:r>
+        <w:t xml:space="preserve">But a boutique agency</w:t>
+      </w:r>
+      <w:r>
+        <w:t xml:space="preserve"> </w:t>
+      </w:r>
+      <w:r>
+        <w:t xml:space="preserve">may or may not be a</w:t>
+      </w:r>
+      <w:r>
+        <w:t xml:space="preserve"> </w:t>
+      </w:r>
+      <w:r>
+        <w:t xml:space="preserve">“</w:t>
+      </w:r>
+      <w:r>
+        <w:t xml:space="preserve">franchised agent,</w:t>
+      </w:r>
+      <w:r>
+        <w:t xml:space="preserve">”</w:t>
+      </w:r>
+      <w:r>
+        <w:t xml:space="preserve"> </w:t>
+      </w:r>
+      <w:r>
+        <w:t xml:space="preserve">meaning, for actors, an agent licensed by the state in which they operate</w:t>
+      </w:r>
+      <w:r>
+        <w:t xml:space="preserve"> </w:t>
+      </w:r>
+      <w:r>
+        <w:t xml:space="preserve">and officially approved by the guilds (SAG, AFTRA, AEA).</w:t>
+      </w:r>
+      <w:r>
+        <w:t xml:space="preserve"> </w:t>
+      </w:r>
+      <w:r>
+        <w:t xml:space="preserve">Union actors may only work with union-franchised agents.</w:t>
+      </w:r>
+      <w:r>
+        <w:t xml:space="preserve"> </w:t>
+      </w:r>
+      <w:r>
+        <w:t xml:space="preserve">A franchised agent may still represent actors who are not members of the guilds</w:t>
+      </w:r>
+      <w:r>
+        <w:t xml:space="preserve"> </w:t>
+      </w:r>
+      <w:r>
+        <w:t xml:space="preserve">for non-union work, or for work that leads to union membership.</w:t>
+      </w:r>
+    </w:p>
+    <w:p>
+      <w:pPr>
+        <w:pStyle w:val="BodyText"/>
+      </w:pPr>
+      <w:r>
+        <w:t xml:space="preserve">See discussion below in</w:t>
+      </w:r>
+      <w:r>
+        <w:t xml:space="preserve"> </w:t>
+      </w:r>
+      <w:r>
+        <w:rPr>
+          <w:i/>
+        </w:rPr>
+        <w:t xml:space="preserve">Marathon v. Blasi</w:t>
+      </w:r>
+      <w:r>
+        <w:t xml:space="preserve"> </w:t>
+      </w:r>
+      <w:r>
+        <w:t xml:space="preserve">for an excellent description of how the guilds control access to both agents and entities who wish to employ their members.</w:t>
+      </w:r>
+    </w:p>
+    <w:p>
+      <w:pPr>
+        <w:pStyle w:val="Heading3"/>
+      </w:pPr>
+      <w:bookmarkStart w:id="54" w:name="talent-agencies-and-packaging-fees"/>
+      <w:r>
+        <w:t xml:space="preserve">Talent Agencies and Packaging Fees</w:t>
+      </w:r>
+      <w:bookmarkEnd w:id="54"/>
+    </w:p>
+    <w:p>
+      <w:pPr>
+        <w:pStyle w:val="Heading4"/>
+      </w:pPr>
+      <w:bookmarkStart w:id="55" w:name="the-writers-guild-of-america-at-war"/>
+      <w:r>
+        <w:t xml:space="preserve">The Writers Guild of America At War</w:t>
+      </w:r>
+      <w:bookmarkEnd w:id="55"/>
+    </w:p>
+    <w:p>
+      <w:pPr>
+        <w:pStyle w:val="FirstParagraph"/>
+      </w:pPr>
+      <w:r>
+        <w:t xml:space="preserve">Please watch these two videos ahead of us dealing with Representation. The first one I sent you earlier, but watch them both so you understand what the Writers Guild is fighting about.</w:t>
       </w:r>
     </w:p>
     <w:p>
@@ -3385,9 +3764,14 @@
           <w:ilvl w:val="0"/>
         </w:numPr>
       </w:pPr>
-      <w:r>
-        <w:t xml:space="preserve">Talent Agent</w:t>
-      </w:r>
+      <w:hyperlink r:id="rId56">
+        <w:r>
+          <w:rPr>
+            <w:rStyle w:val="Hyperlink"/>
+          </w:rPr>
+          <w:t xml:space="preserve">Agency Conflicts of Interest</w:t>
+        </w:r>
+      </w:hyperlink>
     </w:p>
     <w:p>
       <w:pPr>
@@ -3397,112 +3781,69 @@
           <w:ilvl w:val="0"/>
         </w:numPr>
       </w:pPr>
-      <w:r>
-        <w:t xml:space="preserve">Personal Manager</w:t>
-      </w:r>
-    </w:p>
-    <w:p>
-      <w:pPr>
-        <w:pStyle w:val="Compact"/>
-        <w:numPr>
-          <w:numId w:val="1010"/>
-          <w:ilvl w:val="0"/>
-        </w:numPr>
-      </w:pPr>
-      <w:r>
-        <w:t xml:space="preserve">Business Manager</w:t>
-      </w:r>
-    </w:p>
-    <w:p>
-      <w:pPr>
-        <w:pStyle w:val="Compact"/>
-        <w:numPr>
-          <w:numId w:val="1010"/>
-          <w:ilvl w:val="0"/>
-        </w:numPr>
-      </w:pPr>
-      <w:r>
-        <w:t xml:space="preserve">Entertainment Lawyer</w:t>
-      </w:r>
+      <w:hyperlink r:id="rId57">
+        <w:r>
+          <w:rPr>
+            <w:rStyle w:val="Hyperlink"/>
+          </w:rPr>
+          <w:t xml:space="preserve">The Truth About Agency Studios</w:t>
+        </w:r>
+      </w:hyperlink>
     </w:p>
     <w:p>
       <w:pPr>
         <w:pStyle w:val="FirstParagraph"/>
       </w:pPr>
       <w:r>
-        <w:t xml:space="preserve">Even with suitcases of talent</w:t>
-      </w:r>
-      <w:r>
-        <w:t xml:space="preserve"> </w:t>
-      </w:r>
-      <w:r>
-        <w:t xml:space="preserve">it’s a long march to earn a living wage</w:t>
-      </w:r>
-      <w:r>
-        <w:t xml:space="preserve"> </w:t>
-      </w:r>
-      <w:r>
-        <w:t xml:space="preserve">in the entertainment industry.</w:t>
-      </w:r>
-      <w:r>
-        <w:t xml:space="preserve"> </w:t>
-      </w:r>
-      <w:r>
-        <w:t xml:space="preserve">New talents looking for work often assume</w:t>
-      </w:r>
-      <w:r>
-        <w:t xml:space="preserve"> </w:t>
-      </w:r>
-      <w:r>
-        <w:t xml:space="preserve">that any representation is better than no representation</w:t>
-      </w:r>
-      <w:r>
-        <w:t xml:space="preserve"> </w:t>
-      </w:r>
-      <w:r>
-        <w:t xml:space="preserve">and sign on with agents or managers</w:t>
-      </w:r>
-      <w:r>
-        <w:t xml:space="preserve"> </w:t>
-      </w:r>
-      <w:r>
-        <w:t xml:space="preserve">who may do little in the way of finding their clients work.</w:t>
-      </w:r>
-      <w:r>
-        <w:t xml:space="preserve"> </w:t>
-      </w:r>
-      <w:r>
-        <w:t xml:space="preserve">In defense of the agents,</w:t>
-      </w:r>
-      <w:r>
-        <w:t xml:space="preserve"> </w:t>
-      </w:r>
-      <w:r>
-        <w:t xml:space="preserve">it’s not their job to find their clients’ work.</w:t>
-      </w:r>
-      <w:r>
-        <w:t xml:space="preserve"> </w:t>
-      </w:r>
-      <w:r>
-        <w:t xml:space="preserve">In my experience, good agents are superb</w:t>
-      </w:r>
-      <w:r>
-        <w:t xml:space="preserve"> </w:t>
-      </w:r>
-      <w:r>
-        <w:t xml:space="preserve">at extracting maximum terms from interested buyers.</w:t>
-      </w:r>
-      <w:r>
-        <w:t xml:space="preserve"> </w:t>
-      </w:r>
-      <w:r>
-        <w:t xml:space="preserve">The day is so filled with those negotiations</w:t>
-      </w:r>
-      <w:r>
-        <w:t xml:space="preserve"> </w:t>
-      </w:r>
-      <w:r>
-        <w:t xml:space="preserve">that the agent doesn’t need to go</w:t>
+        <w:t xml:space="preserve">An article in the</w:t>
+      </w:r>
+      <w:r>
+        <w:t xml:space="preserve"> </w:t>
+      </w:r>
+      <w:r>
+        <w:rPr>
+          <w:i/>
+        </w:rPr>
+        <w:t xml:space="preserve">Wall Street Journal</w:t>
+      </w:r>
+      <w:r>
+        <w:t xml:space="preserve">, written in March, 2019,</w:t>
+      </w:r>
+      <w:r>
+        <w:t xml:space="preserve"> </w:t>
+      </w:r>
+      <w:r>
+        <w:t xml:space="preserve">just before the Writers Guild voted to go to war with the Association of Talent Agents (ATA),</w:t>
+      </w:r>
+      <w:r>
+        <w:t xml:space="preserve"> </w:t>
+      </w:r>
+      <w:r>
+        <w:t xml:space="preserve">gives a fair description of the ongoing fight:</w:t>
+      </w:r>
+    </w:p>
+    <w:p>
+      <w:pPr>
+        <w:pStyle w:val="BlockText"/>
+      </w:pPr>
+      <w:r>
+        <w:t xml:space="preserve">The middle-class wage squeeze is affecting an unlikely group: Hollywood movie and television writers, who are threatening to fire their agents en masse over what their union calls unfair business practices.</w:t>
+      </w:r>
+    </w:p>
+    <w:p>
+      <w:pPr>
+        <w:pStyle w:val="BlockText"/>
+      </w:pPr>
+      <w:r>
+        <w:t xml:space="preserve">Their union, the Writers Guild of America, is convinced agencies’ pursuit of lucrative side deals—with the studios actually employing the writers—has created conflicts of interests in which talent agents put their own paydays ahead of their clients’, precipitating a decline in wages for a vast swath of the screenwriting community.</w:t>
+      </w:r>
+    </w:p>
+    <w:p>
+      <w:pPr>
+        <w:pStyle w:val="BlockText"/>
+      </w:pPr>
+      <w:r>
+        <w:t xml:space="preserve">Some 15,000 WGA members are currently voting whether the union should demand their agents agree to new employment terms that would bar the longstanding practice known as</w:t>
       </w:r>
       <w:r>
         <w:t xml:space="preserve"> </w:t>
@@ -3511,7 +3852,7 @@
         <w:t xml:space="preserve">“</w:t>
       </w:r>
       <w:r>
-        <w:t xml:space="preserve">find</w:t>
+        <w:t xml:space="preserve">packaging,</w:t>
       </w:r>
       <w:r>
         <w:t xml:space="preserve">”</w:t>
@@ -3520,42 +3861,472 @@
         <w:t xml:space="preserve"> </w:t>
       </w:r>
       <w:r>
-        <w:t xml:space="preserve">work for talented clients.</w:t>
-      </w:r>
-      <w:r>
-        <w:t xml:space="preserve"> </w:t>
-      </w:r>
-      <w:r>
-        <w:t xml:space="preserve">If clients are working hard,</w:t>
-      </w:r>
-      <w:r>
-        <w:t xml:space="preserve"> </w:t>
-      </w:r>
-      <w:r>
-        <w:t xml:space="preserve">there will be something new to sell soon.</w:t>
-      </w:r>
-      <w:r>
-        <w:t xml:space="preserve"> </w:t>
-      </w:r>
-      <w:r>
-        <w:t xml:space="preserve">Until then, interested buyers holding on lines 2 and 3.</w:t>
-      </w:r>
-      <w:r>
-        <w:t xml:space="preserve"> </w:t>
-      </w:r>
-      <w:r>
-        <w:t xml:space="preserve">Goodbye for now.</w:t>
-      </w:r>
+        <w:t xml:space="preserve">in which an agency creates the framework for a new television series or movie by bundling various clients—writers, directors, actors and others—and sells it as a whole to a studio that then funds the production and distributes it.</w:t>
+      </w:r>
+    </w:p>
+    <w:p>
+      <w:pPr>
+        <w:pStyle w:val="BlockText"/>
+      </w:pPr>
+      <w:r>
+        <w:t xml:space="preserve">When an agency enters into a package deal with a studio, it collects a fee and waives the commissions it would normally receive from clients involved in the project, meaning the agent’s financial interest isn’t as closely tied as usual to those clients’. The upshot, writers argue, is that the agency is effectively a partner in the production, and that is a conflict of interest.</w:t>
+      </w:r>
+    </w:p>
+    <w:p>
+      <w:pPr>
+        <w:pStyle w:val="BlockText"/>
+      </w:pPr>
+      <w:r>
+        <w:t xml:space="preserve">“</w:t>
+      </w:r>
+      <w:r>
+        <w:t xml:space="preserve">The rule of thumb is you work for the person who pays you,</w:t>
+      </w:r>
+      <w:r>
+        <w:t xml:space="preserve">”</w:t>
+      </w:r>
+      <w:r>
+        <w:t xml:space="preserve"> </w:t>
+      </w:r>
+      <w:r>
+        <w:t xml:space="preserve">said television writer Evan Wright, whose credits include Showtime’s</w:t>
+      </w:r>
+      <w:r>
+        <w:t xml:space="preserve"> </w:t>
+      </w:r>
+      <w:r>
+        <w:t xml:space="preserve">“</w:t>
+      </w:r>
+      <w:r>
+        <w:t xml:space="preserve">Homeland.</w:t>
+      </w:r>
+      <w:r>
+        <w:t xml:space="preserve">”</w:t>
+      </w:r>
+      <w:r>
+        <w:t xml:space="preserve"> </w:t>
+      </w:r>
+      <w:r>
+        <w:t xml:space="preserve">Mr. Wright fired his agency, William Morris Endeavor, or WME, last year after learning after the agency received a packaging fee for a show he executive produced for Discovery.</w:t>
+      </w:r>
+    </w:p>
+    <w:p>
+      <w:pPr>
+        <w:pStyle w:val="BlockText"/>
+      </w:pPr>
+      <w:r>
+        <w:t xml:space="preserve">“</w:t>
+      </w:r>
+      <w:r>
+        <w:t xml:space="preserve">WME was Col. Tom Parker to me,</w:t>
+      </w:r>
+      <w:r>
+        <w:t xml:space="preserve">”</w:t>
+      </w:r>
+      <w:r>
+        <w:t xml:space="preserve"> </w:t>
+      </w:r>
+      <w:r>
+        <w:t xml:space="preserve">Mr. Wright said, comparing the agency to Elvis Presley’s notoriously greedy and controlling manager. The agency declined to comment on the remark.</w:t>
+      </w:r>
+    </w:p>
+    <w:p>
+      <w:pPr>
+        <w:pStyle w:val="BlockText"/>
+      </w:pPr>
+      <w:r>
+        <w:t xml:space="preserve">Hollywood deal making is dominated by four major agencies including WME, Creative Artists Agency, United Talent Agency and ICM Partners.</w:t>
+      </w:r>
+    </w:p>
+    <w:p>
+      <w:pPr>
+        <w:pStyle w:val="BlockText"/>
+      </w:pPr>
+      <w:r>
+        <w:t xml:space="preserve">These agencies counter that packaging deals, which have been widespread in Hollywood for decades, offer their clients more opportunities to work. Such packages are presented to studios as fully developed ideas, increasing the chances they will get made. Nearly 90% of scripted television series during the 2016-2017 season were packaged, according to the WGA. HBO’s</w:t>
+      </w:r>
+      <w:r>
+        <w:t xml:space="preserve"> </w:t>
+      </w:r>
+      <w:r>
+        <w:t xml:space="preserve">“</w:t>
+      </w:r>
+      <w:r>
+        <w:t xml:space="preserve">Game of Thrones</w:t>
+      </w:r>
+      <w:r>
+        <w:t xml:space="preserve">”</w:t>
+      </w:r>
+      <w:r>
+        <w:t xml:space="preserve"> </w:t>
+      </w:r>
+      <w:r>
+        <w:t xml:space="preserve">is a packaged show.</w:t>
+      </w:r>
+    </w:p>
+    <w:p>
+      <w:pPr>
+        <w:pStyle w:val="BlockText"/>
+      </w:pPr>
+      <w:r>
+        <w:t xml:space="preserve">“</w:t>
+      </w:r>
+      <w:r>
+        <w:t xml:space="preserve">Elements of a series need to be assembled or packaged so that studios get a clear vision of what they are buying,</w:t>
+      </w:r>
+      <w:r>
+        <w:t xml:space="preserve">”</w:t>
+      </w:r>
+      <w:r>
+        <w:t xml:space="preserve"> </w:t>
+      </w:r>
+      <w:r>
+        <w:t xml:space="preserve">said Chris Silbermann, who as managing director of ICM Partners represents Shonda Rhimes, the creator of</w:t>
+      </w:r>
+      <w:r>
+        <w:t xml:space="preserve"> </w:t>
+      </w:r>
+      <w:r>
+        <w:t xml:space="preserve">“</w:t>
+      </w:r>
+      <w:r>
+        <w:t xml:space="preserve">Grey’s Anatomy.</w:t>
+      </w:r>
+      <w:r>
+        <w:t xml:space="preserve">”</w:t>
+      </w:r>
+    </w:p>
+    <w:p>
+      <w:pPr>
+        <w:pStyle w:val="BlockText"/>
+      </w:pPr>
+      <w:r>
+        <w:t xml:space="preserve">…</w:t>
+      </w:r>
+    </w:p>
+    <w:p>
+      <w:pPr>
+        <w:pStyle w:val="BlockText"/>
+      </w:pPr>
+      <w:r>
+        <w:t xml:space="preserve">The dispute comes at what would seem an unlikely moment: a TV-industry boom fueled in part by the rise of streaming services like Netflix Inc., Amazon.com Inc.’s Prime Video and Walt Disney Co.-controlled Hulu, which have poured billions of dollars into developing new series. Netflix has struck multimillion-dollar deals with marquee writers and producers including Ms. Rhimes, Ryan Murphy and Brad Falchuk.</w:t>
+      </w:r>
+    </w:p>
+    <w:p>
+      <w:pPr>
+        <w:pStyle w:val="BlockText"/>
+      </w:pPr>
+      <w:r>
+        <w:t xml:space="preserve">Traditional studios are also ponying up more to keep top talent. Last year AT&amp;T Inc.’s Warner Bros. struck a deal with producer Greg Berlanti, whose credits include</w:t>
+      </w:r>
+      <w:r>
+        <w:t xml:space="preserve"> </w:t>
+      </w:r>
+      <w:r>
+        <w:t xml:space="preserve">“</w:t>
+      </w:r>
+      <w:r>
+        <w:t xml:space="preserve">The Flash,</w:t>
+      </w:r>
+      <w:r>
+        <w:t xml:space="preserve">”</w:t>
+      </w:r>
+      <w:r>
+        <w:t xml:space="preserve"> </w:t>
+      </w:r>
+      <w:r>
+        <w:t xml:space="preserve">worth more than $300 million.</w:t>
+      </w:r>
+    </w:p>
+    <w:p>
+      <w:pPr>
+        <w:pStyle w:val="BlockText"/>
+      </w:pPr>
+      <w:r>
+        <w:t xml:space="preserve">Earlier this month, Comcast Corp.’s NBCUniversal signed a lucrative deal to keep Mike Schur, whose producing credits include</w:t>
+      </w:r>
+      <w:r>
+        <w:t xml:space="preserve"> </w:t>
+      </w:r>
+      <w:r>
+        <w:t xml:space="preserve">“</w:t>
+      </w:r>
+      <w:r>
+        <w:t xml:space="preserve">The Office,</w:t>
+      </w:r>
+      <w:r>
+        <w:t xml:space="preserve">”</w:t>
+      </w:r>
+      <w:r>
+        <w:t xml:space="preserve"> </w:t>
+      </w:r>
+      <w:r>
+        <w:t xml:space="preserve">“</w:t>
+      </w:r>
+      <w:r>
+        <w:t xml:space="preserve">Brooklyn Nine-Nine</w:t>
+      </w:r>
+      <w:r>
+        <w:t xml:space="preserve">”</w:t>
+      </w:r>
+      <w:r>
+        <w:t xml:space="preserve"> </w:t>
+      </w:r>
+      <w:r>
+        <w:t xml:space="preserve">and</w:t>
+      </w:r>
+      <w:r>
+        <w:t xml:space="preserve"> </w:t>
+      </w:r>
+      <w:r>
+        <w:t xml:space="preserve">“</w:t>
+      </w:r>
+      <w:r>
+        <w:t xml:space="preserve">The Good Place,</w:t>
+      </w:r>
+      <w:r>
+        <w:t xml:space="preserve">”</w:t>
+      </w:r>
+      <w:r>
+        <w:t xml:space="preserve"> </w:t>
+      </w:r>
+      <w:r>
+        <w:t xml:space="preserve">on its lot.</w:t>
+      </w:r>
+    </w:p>
+    <w:p>
+      <w:pPr>
+        <w:pStyle w:val="BlockText"/>
+      </w:pPr>
+      <w:r>
+        <w:t xml:space="preserve">The writers’ union says that while such high-profile writers are enjoying unprecedented success, wages for more typical writers have declined.</w:t>
+      </w:r>
+    </w:p>
+    <w:p>
+      <w:pPr>
+        <w:pStyle w:val="BlockText"/>
+      </w:pPr>
+      <w:r>
+        <w:t xml:space="preserve">Average WGA members saw their weekly incomes decline by more than 20% between 2014 and 2016, the union said.</w:t>
+      </w:r>
+    </w:p>
+    <w:p>
+      <w:pPr>
+        <w:pStyle w:val="BlockText"/>
+      </w:pPr>
+      <w:r>
+        <w:t xml:space="preserve">WME says average pay for writer clients has risen during the past three years.</w:t>
+      </w:r>
+    </w:p>
+    <w:p>
+      <w:pPr>
+        <w:pStyle w:val="BlockText"/>
+      </w:pPr>
+      <w:r>
+        <w:t xml:space="preserve">“</w:t>
+      </w:r>
+      <w:r>
+        <w:t xml:space="preserve">There will always be superstar writers who are able to benefit. There are a select few that have been able to get these massive deals,</w:t>
+      </w:r>
+      <w:r>
+        <w:t xml:space="preserve">”</w:t>
+      </w:r>
+      <w:r>
+        <w:t xml:space="preserve"> </w:t>
+      </w:r>
+      <w:r>
+        <w:t xml:space="preserve">said Laura Blum-Smith, WGA’s director of research and public policy.</w:t>
+      </w:r>
+      <w:r>
+        <w:t xml:space="preserve"> </w:t>
+      </w:r>
+      <w:r>
+        <w:t xml:space="preserve">“</w:t>
+      </w:r>
+      <w:r>
+        <w:t xml:space="preserve">But the middle-class writer is not seeing their earnings rise according to the increase in demand.</w:t>
+      </w:r>
+      <w:r>
+        <w:t xml:space="preserve">”</w:t>
+      </w:r>
+    </w:p>
+    <w:p>
+      <w:pPr>
+        <w:pStyle w:val="BlockText"/>
+      </w:pPr>
+      <w:r>
+        <w:t xml:space="preserve">Shorter television seasons are another culprit in typical writers’ declining incomes.</w:t>
+      </w:r>
+    </w:p>
+    <w:p>
+      <w:pPr>
+        <w:pStyle w:val="BlockText"/>
+      </w:pPr>
+      <w:r>
+        <w:t xml:space="preserve">The WGA is also alarmed by a more recent brand of side dealing on the part of the two biggest agencies, WME and CAA. In an effort to diversify their business models, the two agencies have created their own mini-studios that aim to produce content, a move the writers’ union says is an even more blatant conflict of interest than traditional packaging deals. The agencies say these mini-studios don’t represent a conflict, because they are operated separately from their talent-representation businesses. But the writers’ union contends their role in funding productions makes them writers’ counterparties in negotiations, not their representatives.</w:t>
+      </w:r>
+    </w:p>
+    <w:p>
+      <w:pPr>
+        <w:pStyle w:val="BlockText"/>
+      </w:pPr>
+      <w:r>
+        <w:t xml:space="preserve">“</w:t>
+      </w:r>
+      <w:r>
+        <w:t xml:space="preserve">That is a monopoly,</w:t>
+      </w:r>
+      <w:r>
+        <w:t xml:space="preserve">”</w:t>
+      </w:r>
+      <w:r>
+        <w:t xml:space="preserve"> </w:t>
+      </w:r>
+      <w:r>
+        <w:t xml:space="preserve">said Tony Krantz, a former CAA packaging agent who is now a writer and WGA member.</w:t>
+      </w:r>
+      <w:r>
+        <w:t xml:space="preserve"> </w:t>
+      </w:r>
+      <w:r>
+        <w:t xml:space="preserve">“</w:t>
+      </w:r>
+      <w:r>
+        <w:t xml:space="preserve">It doesn’t make sense for your agent to essentially be your boss.</w:t>
+      </w:r>
+      <w:r>
+        <w:t xml:space="preserve">”</w:t>
+      </w:r>
+    </w:p>
+    <w:p>
+      <w:pPr>
+        <w:pStyle w:val="BlockText"/>
+      </w:pPr>
+      <w:r>
+        <w:t xml:space="preserve">Write to Joe Flint at joe.flint@wsj.com</w:t>
+      </w:r>
+    </w:p>
+    <w:p>
+      <w:pPr>
+        <w:pStyle w:val="BlockText"/>
+      </w:pPr>
+      <w:r>
+        <w:t xml:space="preserve">Excerpted from:</w:t>
+      </w:r>
+      <w:r>
+        <w:t xml:space="preserve"> </w:t>
+      </w:r>
+      <w:hyperlink r:id="rId58">
+        <w:r>
+          <w:rPr>
+            <w:rStyle w:val="Hyperlink"/>
+          </w:rPr>
+          <w:t xml:space="preserve">Labor Action, With a Hollywood Twist: Screenwriters Threaten to Fire Their Agents - WSJ</w:t>
+        </w:r>
+      </w:hyperlink>
+    </w:p>
+    <w:p>
+      <w:pPr>
+        <w:pStyle w:val="FirstParagraph"/>
+      </w:pPr>
+      <w:r>
+        <w:t xml:space="preserve">The following agencies are currently franchised by the WGA and may represent writers:</w:t>
+      </w:r>
+      <w:r>
+        <w:t xml:space="preserve"> </w:t>
+      </w:r>
+      <w:hyperlink r:id="rId59">
+        <w:r>
+          <w:rPr>
+            <w:rStyle w:val="Hyperlink"/>
+          </w:rPr>
+          <w:t xml:space="preserve">Talent Agencies Franchised by the WGA</w:t>
+        </w:r>
+      </w:hyperlink>
+      <w:r>
+        <w:t xml:space="preserve"> </w:t>
+      </w:r>
+      <w:r>
+        <w:t xml:space="preserve">that purports to give them the right to 15% of all royalties</w:t>
+      </w:r>
+      <w:r>
+        <w:t xml:space="preserve"> </w:t>
+      </w:r>
+      <w:r>
+        <w:t xml:space="preserve">arising out of the publishing agreement. Forever.</w:t>
+      </w:r>
+      <w:r>
+        <w:t xml:space="preserve"> </w:t>
+      </w:r>
+      <w:r>
+        <w:t xml:space="preserve">These provision are controversial,</w:t>
+      </w:r>
+      <w:r>
+        <w:t xml:space="preserve"> </w:t>
+      </w:r>
+      <w:r>
+        <w:t xml:space="preserve">and lately not enforced by courts. (See</w:t>
+      </w:r>
+      <w:r>
+        <w:t xml:space="preserve"> </w:t>
+      </w:r>
+      <w:r>
+        <w:rPr>
+          <w:i/>
+        </w:rPr>
+        <w:t xml:space="preserve">Lampack</w:t>
+      </w:r>
+      <w:r>
+        <w:t xml:space="preserve"> </w:t>
+      </w:r>
+      <w:r>
+        <w:t xml:space="preserve">below.)</w:t>
+      </w:r>
+    </w:p>
+    <w:p>
+      <w:pPr>
+        <w:pStyle w:val="BodyText"/>
+      </w:pPr>
+      <w:r>
+        <w:t xml:space="preserve">By definition, a writer who belongs to the WGA may not work for any entity unless that entity is a signatory to the guild. But in addition the WGA keeps a list of employers who writers may not work for, unless the producer posts a bond with the Guild.</w:t>
+      </w:r>
+    </w:p>
+    <w:p>
+      <w:pPr>
+        <w:pStyle w:val="BodyText"/>
+      </w:pPr>
+      <w:r>
+        <w:t xml:space="preserve">WGA members are bound by Working Rule 10, which provides:</w:t>
+      </w:r>
+    </w:p>
+    <w:p>
+      <w:pPr>
+        <w:pStyle w:val="BlockText"/>
+      </w:pPr>
+      <w:r>
+        <w:t xml:space="preserve">No member may enter into a contract for the rendition of writing services with any producer whose name is contained in the then current Guild unfair list unless such producer shall have first posted a bond with the Guild guaranteeing the full amount of the writer’s proposed compensation pursuant to such contract. See, e.g.,</w:t>
+      </w:r>
+      <w:r>
+        <w:t xml:space="preserve"> </w:t>
+      </w:r>
+      <w:hyperlink r:id="rId60">
+        <w:r>
+          <w:rPr>
+            <w:rStyle w:val="Hyperlink"/>
+          </w:rPr>
+          <w:t xml:space="preserve">Writers Guild of America Strike/Unfair List</w:t>
+        </w:r>
+      </w:hyperlink>
     </w:p>
     <w:p>
       <w:pPr>
         <w:pStyle w:val="Heading3"/>
       </w:pPr>
-      <w:bookmarkStart w:id="47" w:name="new-yorks-employment-agent-regulation"/>
+      <w:bookmarkStart w:id="61" w:name="new-yorks-employment-agent-regulation"/>
       <w:r>
         <w:t xml:space="preserve">New York’s Employment Agent Regulation</w:t>
       </w:r>
-      <w:bookmarkEnd w:id="47"/>
+      <w:bookmarkEnd w:id="61"/>
     </w:p>
     <w:p>
       <w:pPr>
@@ -3718,7 +4489,7 @@
       <w:pPr>
         <w:pStyle w:val="FirstParagraph"/>
       </w:pPr>
-      <w:hyperlink r:id="rId48">
+      <w:hyperlink r:id="rId62">
         <w:r>
           <w:rPr>
             <w:rStyle w:val="Hyperlink"/>
@@ -3744,31 +4515,46 @@
         <w:t xml:space="preserve"> </w:t>
       </w:r>
       <w:r>
-        <w:t xml:space="preserve">but also looks at the intricacies of being both a lawyer AND a manager.</w:t>
+        <w:t xml:space="preserve">but also looks at the intricacies of being both a lawyer</w:t>
+      </w:r>
+      <w:r>
+        <w:t xml:space="preserve"> </w:t>
+      </w:r>
+      <w:r>
+        <w:rPr>
+          <w:i/>
+        </w:rPr>
+        <w:t xml:space="preserve">and</w:t>
+      </w:r>
+      <w:r>
+        <w:t xml:space="preserve"> </w:t>
+      </w:r>
+      <w:r>
+        <w:t xml:space="preserve">a manager.</w:t>
       </w:r>
     </w:p>
     <w:p>
       <w:pPr>
         <w:pStyle w:val="Heading3"/>
       </w:pPr>
-      <w:bookmarkStart w:id="49" w:name="mandel-v.-liebman"/>
+      <w:bookmarkStart w:id="63" w:name="mandel-v.-liebman"/>
       <w:r>
         <w:rPr>
           <w:i/>
         </w:rPr>
         <w:t xml:space="preserve">Mandel v. Liebman</w:t>
       </w:r>
-      <w:bookmarkEnd w:id="49"/>
+      <w:bookmarkEnd w:id="63"/>
     </w:p>
     <w:p>
       <w:pPr>
         <w:pStyle w:val="Heading6"/>
       </w:pPr>
-      <w:bookmarkStart w:id="50" w:name="new-york-supreme-court-1951"/>
+      <w:bookmarkStart w:id="64" w:name="new-york-supreme-court-1951"/>
       <w:r>
         <w:t xml:space="preserve">New York Supreme Court (1951)</w:t>
       </w:r>
-      <w:bookmarkEnd w:id="50"/>
+      <w:bookmarkEnd w:id="64"/>
     </w:p>
     <w:p>
       <w:pPr>
@@ -5316,21 +6102,21 @@
       <w:pPr>
         <w:pStyle w:val="Heading3"/>
       </w:pPr>
-      <w:bookmarkStart w:id="51" w:name="california-talent-agencies-act"/>
+      <w:bookmarkStart w:id="65" w:name="california-talent-agencies-act"/>
       <w:r>
         <w:t xml:space="preserve">California Talent Agencies Act</w:t>
       </w:r>
-      <w:bookmarkEnd w:id="51"/>
+      <w:bookmarkEnd w:id="65"/>
     </w:p>
     <w:p>
       <w:pPr>
         <w:pStyle w:val="Heading6"/>
       </w:pPr>
-      <w:bookmarkStart w:id="52" w:name="of-the-california-labor-code"/>
+      <w:bookmarkStart w:id="66" w:name="of-the-california-labor-code"/>
       <w:r>
         <w:t xml:space="preserve">§§ 1700.23-1700.47 of the California Labor Code</w:t>
       </w:r>
-      <w:bookmarkEnd w:id="52"/>
+      <w:bookmarkEnd w:id="66"/>
     </w:p>
     <w:p>
       <w:pPr>
@@ -5342,7 +6128,7 @@
       <w:r>
         <w:t xml:space="preserve"> </w:t>
       </w:r>
-      <w:hyperlink r:id="rId53">
+      <w:hyperlink r:id="rId67">
         <w:r>
           <w:rPr>
             <w:rStyle w:val="Hyperlink"/>
@@ -5358,7 +6144,7 @@
       <w:pPr>
         <w:pStyle w:val="BodyText"/>
       </w:pPr>
-      <w:hyperlink r:id="rId54">
+      <w:hyperlink r:id="rId68">
         <w:r>
           <w:rPr>
             <w:rStyle w:val="Hyperlink"/>
@@ -5639,31 +6425,21 @@
       <w:pPr>
         <w:pStyle w:val="Heading2"/>
       </w:pPr>
-      <w:bookmarkStart w:id="55" w:name="representation-1"/>
-      <w:r>
-        <w:t xml:space="preserve">Representation</w:t>
-      </w:r>
-      <w:bookmarkEnd w:id="55"/>
-    </w:p>
-    <w:p>
-      <w:pPr>
-        <w:pStyle w:val="Heading2"/>
-      </w:pPr>
-      <w:bookmarkStart w:id="56" w:name="marathon-entertainment-inc.v.-blasi"/>
+      <w:bookmarkStart w:id="69" w:name="marathon-entertainment-inc.-v.-blasi"/>
       <w:r>
         <w:t xml:space="preserve">Marathon Entertainment, Inc. v. Blasi,</w:t>
       </w:r>
-      <w:bookmarkEnd w:id="56"/>
+      <w:bookmarkEnd w:id="69"/>
     </w:p>
     <w:p>
       <w:pPr>
         <w:pStyle w:val="Heading6"/>
       </w:pPr>
-      <w:bookmarkStart w:id="57" w:name="california-supreme-court-2008"/>
+      <w:bookmarkStart w:id="70" w:name="california-supreme-court-2008"/>
       <w:r>
         <w:t xml:space="preserve">California Supreme Court (2008)</w:t>
       </w:r>
-      <w:bookmarkEnd w:id="57"/>
+      <w:bookmarkEnd w:id="70"/>
     </w:p>
     <w:p>
       <w:pPr>
@@ -5673,7 +6449,7 @@
           <w:ilvl w:val="0"/>
         </w:numPr>
       </w:pPr>
-      <w:hyperlink r:id="rId58">
+      <w:hyperlink r:id="rId71">
         <w:r>
           <w:rPr>
             <w:rStyle w:val="Hyperlink"/>
@@ -5690,7 +6466,7 @@
           <w:ilvl w:val="0"/>
         </w:numPr>
       </w:pPr>
-      <w:hyperlink r:id="rId59">
+      <w:hyperlink r:id="rId72">
         <w:r>
           <w:rPr>
             <w:rStyle w:val="Hyperlink"/>
@@ -5866,7 +6642,7 @@
         <w:t xml:space="preserve"> </w:t>
       </w:r>
       <w:r>
-        <w:t xml:space="preserve">Marathon Entertainment, Inc. (Marathon),</w:t>
+        <w:t xml:space="preserve">Marathon Entertainment, Inc. (Marathon),</w:t>
       </w:r>
       <w:r>
         <w:t xml:space="preserve"> </w:t>
@@ -5962,11 +6738,11 @@
       <w:pPr>
         <w:pStyle w:val="Heading3"/>
       </w:pPr>
-      <w:bookmarkStart w:id="60" w:name="factual-and-procedural-background"/>
+      <w:bookmarkStart w:id="73" w:name="factual-and-procedural-background"/>
       <w:r>
         <w:t xml:space="preserve">FACTUAL AND PROCEDURAL BACKGROUND</w:t>
       </w:r>
-      <w:bookmarkEnd w:id="60"/>
+      <w:bookmarkEnd w:id="73"/>
     </w:p>
     <w:p>
       <w:pPr>
@@ -6236,7 +7012,7 @@
       <w:r>
         <w:t xml:space="preserve"> </w:t>
       </w:r>
-      <w:hyperlink r:id="rId59">
+      <w:hyperlink r:id="rId72">
         <w:r>
           <w:rPr>
             <w:rStyle w:val="Hyperlink"/>
@@ -6571,31 +7347,31 @@
       <w:pPr>
         <w:pStyle w:val="Heading3"/>
       </w:pPr>
-      <w:bookmarkStart w:id="61" w:name="discussion"/>
+      <w:bookmarkStart w:id="74" w:name="discussion"/>
       <w:r>
         <w:t xml:space="preserve">DISCUSSION</w:t>
       </w:r>
-      <w:bookmarkEnd w:id="61"/>
+      <w:bookmarkEnd w:id="74"/>
     </w:p>
     <w:p>
       <w:pPr>
         <w:pStyle w:val="Heading3"/>
       </w:pPr>
-      <w:bookmarkStart w:id="62" w:name="i.-background"/>
+      <w:bookmarkStart w:id="75" w:name="i.-background"/>
       <w:r>
         <w:t xml:space="preserve">I. Background</w:t>
       </w:r>
-      <w:bookmarkEnd w:id="62"/>
+      <w:bookmarkEnd w:id="75"/>
     </w:p>
     <w:p>
       <w:pPr>
         <w:pStyle w:val="Heading4"/>
       </w:pPr>
-      <w:bookmarkStart w:id="63" w:name="a.-agents-and-managers"/>
+      <w:bookmarkStart w:id="76" w:name="a.-agents-and-managers"/>
       <w:r>
         <w:t xml:space="preserve">A. Agents and Managers</w:t>
       </w:r>
-      <w:bookmarkEnd w:id="63"/>
+      <w:bookmarkEnd w:id="76"/>
     </w:p>
     <w:p>
       <w:pPr>
@@ -6931,11 +7707,11 @@
       <w:pPr>
         <w:pStyle w:val="Heading4"/>
       </w:pPr>
-      <w:bookmarkStart w:id="64" w:name="b.-the-talent-agencies-act"/>
+      <w:bookmarkStart w:id="77" w:name="b.-the-talent-agencies-act"/>
       <w:r>
         <w:t xml:space="preserve">B. The Talent Agencies Act</w:t>
       </w:r>
-      <w:bookmarkEnd w:id="64"/>
+      <w:bookmarkEnd w:id="77"/>
     </w:p>
     <w:p>
       <w:pPr>
@@ -7415,7 +8191,7 @@
       <w:r>
         <w:t xml:space="preserve"> </w:t>
       </w:r>
-      <w:hyperlink r:id="rId65">
+      <w:hyperlink r:id="rId78">
         <w:r>
           <w:rPr>
             <w:i/>
@@ -7458,7 +8234,7 @@
       <w:pPr>
         <w:pStyle w:val="Heading3"/>
       </w:pPr>
-      <w:bookmarkStart w:id="66" w:name="ii.-the-scope-of-the-talent-agencies-act-application-to-managers"/>
+      <w:bookmarkStart w:id="79" w:name="Xeeacaa3ab2cfbfe2a551e3f9dbeb4e74371e11d"/>
       <w:r>
         <w:t xml:space="preserve">II.</w:t>
       </w:r>
@@ -7471,7 +8247,7 @@
         </w:rPr>
         <w:t xml:space="preserve">The Scope of the Talent Agencies Act: Application to Managers</w:t>
       </w:r>
-      <w:bookmarkEnd w:id="66"/>
+      <w:bookmarkEnd w:id="79"/>
     </w:p>
     <w:p>
       <w:pPr>
@@ -7781,7 +8557,7 @@
       <w:r>
         <w:t xml:space="preserve"> </w:t>
       </w:r>
-      <w:hyperlink r:id="rId67">
+      <w:hyperlink r:id="rId80">
         <w:r>
           <w:rPr>
             <w:i/>
@@ -7796,7 +8572,7 @@
       <w:r>
         <w:t xml:space="preserve"> </w:t>
       </w:r>
-      <w:hyperlink r:id="rId65">
+      <w:hyperlink r:id="rId78">
         <w:r>
           <w:rPr>
             <w:i/>
@@ -7885,7 +8661,7 @@
       <w:r>
         <w:t xml:space="preserve"> </w:t>
       </w:r>
-      <w:hyperlink r:id="rId68">
+      <w:hyperlink r:id="rId81">
         <w:r>
           <w:rPr>
             <w:i/>
@@ -8228,7 +9004,7 @@
       <w:pPr>
         <w:pStyle w:val="Heading3"/>
       </w:pPr>
-      <w:bookmarkStart w:id="69" w:name="iii.-sanctions-for-solicitation-and-procurement-under-the-act"/>
+      <w:bookmarkStart w:id="82" w:name="X6a712474452b7b7285e9dbe7133e4393b0166c8"/>
       <w:r>
         <w:t xml:space="preserve">III.</w:t>
       </w:r>
@@ -8241,13 +9017,13 @@
         </w:rPr>
         <w:t xml:space="preserve">Sanctions for Solicitation and Procurement Under the Act</w:t>
       </w:r>
-      <w:bookmarkEnd w:id="69"/>
+      <w:bookmarkEnd w:id="82"/>
     </w:p>
     <w:p>
       <w:pPr>
         <w:pStyle w:val="Heading4"/>
       </w:pPr>
-      <w:bookmarkStart w:id="70" w:name="a.-marathons-procurement"/>
+      <w:bookmarkStart w:id="83" w:name="a.-marathons-procurement"/>
       <w:r>
         <w:t xml:space="preserve">A.</w:t>
       </w:r>
@@ -8260,7 +9036,7 @@
         </w:rPr>
         <w:t xml:space="preserve">Marathon’s Procurement</w:t>
       </w:r>
-      <w:bookmarkEnd w:id="70"/>
+      <w:bookmarkEnd w:id="83"/>
     </w:p>
     <w:p>
       <w:pPr>
@@ -8488,7 +9264,7 @@
       <w:pPr>
         <w:pStyle w:val="Heading4"/>
       </w:pPr>
-      <w:bookmarkStart w:id="71" w:name="b.-the-applicability-of-the-doctrine-of-severability-to-manager-talent-contracts"/>
+      <w:bookmarkStart w:id="84" w:name="X8b836d75912f59fe4e902e54048dba54507dfd5"/>
       <w:r>
         <w:t xml:space="preserve">B.</w:t>
       </w:r>
@@ -8501,7 +9277,7 @@
         </w:rPr>
         <w:t xml:space="preserve">The Applicability of the Doctrine of Severability to Manager-talent Contracts</w:t>
       </w:r>
-      <w:bookmarkEnd w:id="71"/>
+      <w:bookmarkEnd w:id="84"/>
     </w:p>
     <w:p>
       <w:pPr>
@@ -8871,7 +9647,7 @@
       <w:r>
         <w:t xml:space="preserve"> </w:t>
       </w:r>
-      <w:hyperlink r:id="rId72">
+      <w:hyperlink r:id="rId85">
         <w:r>
           <w:rPr>
             <w:i/>
@@ -8966,7 +9742,7 @@
       <w:r>
         <w:t xml:space="preserve"> </w:t>
       </w:r>
-      <w:hyperlink r:id="rId73">
+      <w:hyperlink r:id="rId86">
         <w:r>
           <w:rPr>
             <w:i/>
@@ -9674,7 +10450,7 @@
       <w:r>
         <w:t xml:space="preserve"> </w:t>
       </w:r>
-      <w:hyperlink r:id="rId73">
+      <w:hyperlink r:id="rId86">
         <w:r>
           <w:rPr>
             <w:i/>
@@ -9686,7 +10462,7 @@
       <w:r>
         <w:t xml:space="preserve"> </w:t>
       </w:r>
-      <w:hyperlink r:id="rId72">
+      <w:hyperlink r:id="rId85">
         <w:r>
           <w:rPr>
             <w:i/>
@@ -9698,7 +10474,7 @@
       <w:r>
         <w:t xml:space="preserve"> </w:t>
       </w:r>
-      <w:hyperlink r:id="rId67">
+      <w:hyperlink r:id="rId80">
         <w:r>
           <w:rPr>
             <w:i/>
@@ -9710,7 +10486,7 @@
       <w:r>
         <w:t xml:space="preserve"> </w:t>
       </w:r>
-      <w:hyperlink r:id="rId65">
+      <w:hyperlink r:id="rId78">
         <w:r>
           <w:rPr>
             <w:i/>
@@ -10042,9 +10818,9 @@
     </w:p>
     <w:p>
       <w:pPr>
-        <w:pStyle w:val="Heading2"/>
-      </w:pPr>
-      <w:bookmarkStart w:id="74" w:name="c.-application-of-the-severability-doctrine"/>
+        <w:pStyle w:val="Heading4"/>
+      </w:pPr>
+      <w:bookmarkStart w:id="87" w:name="X6e7f80fd7a52bd7826064b24666283d05dc83fc"/>
       <w:r>
         <w:t xml:space="preserve">C.</w:t>
       </w:r>
@@ -10057,7 +10833,7 @@
         </w:rPr>
         <w:t xml:space="preserve">Application of the Severability Doctrine</w:t>
       </w:r>
-      <w:bookmarkEnd w:id="74"/>
+      <w:bookmarkEnd w:id="87"/>
     </w:p>
     <w:p>
       <w:pPr>
@@ -10630,46 +11406,57 @@
     </w:p>
     <w:p>
       <w:pPr>
+        <w:pStyle w:val="Heading3"/>
+      </w:pPr>
+      <w:bookmarkStart w:id="88" w:name="disposition"/>
+      <w:r>
+        <w:t xml:space="preserve">Disposition</w:t>
+      </w:r>
+      <w:bookmarkEnd w:id="88"/>
+    </w:p>
+    <w:p>
+      <w:pPr>
+        <w:pStyle w:val="FirstParagraph"/>
+      </w:pPr>
+      <w:r>
+        <w:t xml:space="preserve">For the foregoing reasons, we affirm the Court of Appeal’s judgment and</w:t>
+      </w:r>
+      <w:r>
+        <w:t xml:space="preserve"> </w:t>
+      </w:r>
+      <w:r>
+        <w:t xml:space="preserve">remand this case for further proceedings consistent with this opinion.</w:t>
+      </w:r>
+    </w:p>
+    <w:p>
+      <w:pPr>
+        <w:pStyle w:val="Heading6"/>
+      </w:pPr>
+      <w:bookmarkStart w:id="89" w:name="section-2"/>
+      <w:bookmarkEnd w:id="89"/>
+    </w:p>
+    <w:p>
+      <w:pPr>
         <w:pStyle w:val="Heading2"/>
       </w:pPr>
-      <w:bookmarkStart w:id="75" w:name="disposition"/>
-      <w:r>
-        <w:t xml:space="preserve">Disposition</w:t>
-      </w:r>
-      <w:bookmarkEnd w:id="75"/>
-    </w:p>
-    <w:p>
-      <w:pPr>
-        <w:pStyle w:val="FirstParagraph"/>
-      </w:pPr>
-      <w:r>
-        <w:t xml:space="preserve">For the foregoing reasons, we affirm the Court of Appeal’s judgment and</w:t>
-      </w:r>
-      <w:r>
-        <w:t xml:space="preserve"> </w:t>
-      </w:r>
-      <w:r>
-        <w:t xml:space="preserve">remand this case for further proceedings consistent with this opinion.</w:t>
-      </w:r>
-    </w:p>
-    <w:p>
-      <w:pPr>
-        <w:pStyle w:val="Heading2"/>
-      </w:pPr>
-      <w:bookmarkStart w:id="76" w:name="wachs-v.-curry-cal.ct.app.2d-1993."/>
+      <w:bookmarkStart w:id="90" w:name="wachs-v.-curry"/>
       <w:r>
         <w:rPr>
           <w:i/>
         </w:rPr>
         <w:t xml:space="preserve">Wachs v. Curry,</w:t>
       </w:r>
-      <w:r>
-        <w:t xml:space="preserve"> </w:t>
-      </w:r>
-      <w:r>
-        <w:t xml:space="preserve">(Cal.Ct.App.2d 1993).</w:t>
-      </w:r>
-      <w:bookmarkEnd w:id="76"/>
+      <w:bookmarkEnd w:id="90"/>
+    </w:p>
+    <w:p>
+      <w:pPr>
+        <w:pStyle w:val="Heading6"/>
+      </w:pPr>
+      <w:bookmarkStart w:id="91" w:name="cal.ct.app.2d-1993"/>
+      <w:r>
+        <w:t xml:space="preserve">Cal.Ct.App.2d 1993</w:t>
+      </w:r>
+      <w:bookmarkEnd w:id="91"/>
     </w:p>
     <w:p>
       <w:pPr>
@@ -10679,7 +11466,7 @@
           <w:ilvl w:val="0"/>
         </w:numPr>
       </w:pPr>
-      <w:hyperlink r:id="rId77">
+      <w:hyperlink r:id="rId92">
         <w:r>
           <w:rPr>
             <w:i/>
@@ -10744,7 +11531,7 @@
       <w:r>
         <w:t xml:space="preserve"> </w:t>
       </w:r>
-      <w:hyperlink r:id="rId78">
+      <w:hyperlink r:id="rId93">
         <w:r>
           <w:rPr>
             <w:rStyle w:val="Hyperlink"/>
@@ -11174,7 +11961,7 @@
       <w:r>
         <w:t xml:space="preserve"> </w:t>
       </w:r>
-      <w:hyperlink r:id="rId79">
+      <w:hyperlink r:id="rId94">
         <w:r>
           <w:rPr>
             <w:rStyle w:val="Hyperlink"/>
@@ -11190,11 +11977,11 @@
       <w:pPr>
         <w:pStyle w:val="Heading3"/>
       </w:pPr>
-      <w:bookmarkStart w:id="80" w:name="music-industry-exception"/>
+      <w:bookmarkStart w:id="95" w:name="music-industry-exception"/>
       <w:r>
         <w:t xml:space="preserve">Music Industry Exception</w:t>
       </w:r>
-      <w:bookmarkEnd w:id="80"/>
+      <w:bookmarkEnd w:id="95"/>
     </w:p>
     <w:p>
       <w:pPr>
@@ -11255,7 +12042,7 @@
       <w:pPr>
         <w:pStyle w:val="BlockText"/>
       </w:pPr>
-      <w:hyperlink r:id="rId81">
+      <w:hyperlink r:id="rId96">
         <w:r>
           <w:rPr>
             <w:i/>
@@ -11302,7 +12089,7 @@
           <w:ilvl w:val="0"/>
         </w:numPr>
       </w:pPr>
-      <w:hyperlink r:id="rId82">
+      <w:hyperlink r:id="rId97">
         <w:r>
           <w:rPr>
             <w:rStyle w:val="Hyperlink"/>
@@ -11319,7 +12106,7 @@
           <w:ilvl w:val="0"/>
         </w:numPr>
       </w:pPr>
-      <w:hyperlink r:id="rId83">
+      <w:hyperlink r:id="rId98">
         <w:r>
           <w:rPr>
             <w:rStyle w:val="Hyperlink"/>
@@ -11330,33 +12117,40 @@
     </w:p>
     <w:p>
       <w:pPr>
+        <w:pStyle w:val="Heading6"/>
+      </w:pPr>
+      <w:bookmarkStart w:id="99" w:name="section-3"/>
+      <w:bookmarkEnd w:id="99"/>
+    </w:p>
+    <w:p>
+      <w:pPr>
         <w:pStyle w:val="Heading2"/>
       </w:pPr>
-      <w:bookmarkStart w:id="84" w:name="conflicts-of-interest"/>
+      <w:bookmarkStart w:id="100" w:name="conflicts-of-interest"/>
       <w:r>
         <w:t xml:space="preserve">Conflicts of Interest:</w:t>
       </w:r>
-      <w:bookmarkEnd w:id="84"/>
+      <w:bookmarkEnd w:id="100"/>
     </w:p>
     <w:p>
       <w:pPr>
         <w:pStyle w:val="Heading2"/>
       </w:pPr>
-      <w:bookmarkStart w:id="85" w:name="croce-v.-kurnit"/>
+      <w:bookmarkStart w:id="101" w:name="croce-v.-kurnit"/>
       <w:r>
         <w:t xml:space="preserve">Croce v. Kurnit</w:t>
       </w:r>
-      <w:bookmarkEnd w:id="85"/>
+      <w:bookmarkEnd w:id="101"/>
     </w:p>
     <w:p>
       <w:pPr>
         <w:pStyle w:val="Heading6"/>
       </w:pPr>
-      <w:bookmarkStart w:id="86" w:name="united-states-district-court-s.d.n.y.-1982"/>
+      <w:bookmarkStart w:id="102" w:name="Xda3ed30af7931575baf0213871ddd96e81ff09e"/>
       <w:r>
         <w:t xml:space="preserve">United States District Court (S.D.N.Y. 1982)</w:t>
       </w:r>
-      <w:bookmarkEnd w:id="86"/>
+      <w:bookmarkEnd w:id="102"/>
     </w:p>
     <w:p>
       <w:pPr>
@@ -11366,7 +12160,7 @@
           <w:ilvl w:val="0"/>
         </w:numPr>
       </w:pPr>
-      <w:hyperlink r:id="rId87">
+      <w:hyperlink r:id="rId103">
         <w:r>
           <w:rPr>
             <w:i/>
@@ -11390,7 +12184,7 @@
           <w:ilvl w:val="0"/>
         </w:numPr>
       </w:pPr>
-      <w:hyperlink r:id="rId88">
+      <w:hyperlink r:id="rId104">
         <w:r>
           <w:rPr>
             <w:rStyle w:val="Hyperlink"/>
@@ -11403,11 +12197,11 @@
       <w:pPr>
         <w:pStyle w:val="Heading3"/>
       </w:pPr>
-      <w:bookmarkStart w:id="89" w:name="opinion"/>
+      <w:bookmarkStart w:id="105" w:name="opinion"/>
       <w:r>
         <w:t xml:space="preserve">OPINION</w:t>
       </w:r>
-      <w:bookmarkEnd w:id="89"/>
+      <w:bookmarkEnd w:id="105"/>
     </w:p>
     <w:p>
       <w:pPr>
@@ -11531,14 +12325,14 @@
       <w:pPr>
         <w:pStyle w:val="Heading4"/>
       </w:pPr>
-      <w:bookmarkStart w:id="90" w:name="findings-of-fact"/>
+      <w:bookmarkStart w:id="106" w:name="findings-of-fact"/>
       <w:r>
         <w:rPr>
           <w:i/>
         </w:rPr>
         <w:t xml:space="preserve">Findings of Fact</w:t>
       </w:r>
-      <w:bookmarkEnd w:id="90"/>
+      <w:bookmarkEnd w:id="106"/>
     </w:p>
     <w:p>
       <w:pPr>
@@ -12098,7 +12892,7 @@
         <w:t xml:space="preserve"> </w:t>
       </w:r>
       <w:r>
-        <w:t xml:space="preserve">to Interrobang Productions, Inc. (</w:t>
+        <w:t xml:space="preserve">to Interrobang Productions, Inc. (</w:t>
       </w:r>
       <w:r>
         <w:t xml:space="preserve">“</w:t>
@@ -12367,7 +13161,7 @@
         <w:t xml:space="preserve"> </w:t>
       </w:r>
       <w:r>
-        <w:t xml:space="preserve">Croce to BNB Associates, Ltd. (</w:t>
+        <w:t xml:space="preserve">Croce to BNB Associates, Ltd. (</w:t>
       </w:r>
       <w:r>
         <w:t xml:space="preserve">“</w:t>
@@ -12892,7 +13686,7 @@
       <w:pPr>
         <w:pStyle w:val="Heading4"/>
       </w:pPr>
-      <w:bookmarkStart w:id="91" w:name="representation-by-kurnit"/>
+      <w:bookmarkStart w:id="107" w:name="representation-by-kurnit"/>
       <w:r>
         <w:t xml:space="preserve">1.</w:t>
       </w:r>
@@ -12905,7 +13699,7 @@
         </w:rPr>
         <w:t xml:space="preserve">Representation by Kurnit</w:t>
       </w:r>
-      <w:bookmarkEnd w:id="91"/>
+      <w:bookmarkEnd w:id="107"/>
     </w:p>
     <w:p>
       <w:pPr>
@@ -13157,7 +13951,7 @@
       <w:r>
         <w:t xml:space="preserve"> </w:t>
       </w:r>
-      <w:hyperlink r:id="rId92">
+      <w:hyperlink r:id="rId108">
         <w:r>
           <w:rPr>
             <w:i/>
@@ -13189,7 +13983,7 @@
       <w:r>
         <w:t xml:space="preserve"> </w:t>
       </w:r>
-      <w:hyperlink r:id="rId93">
+      <w:hyperlink r:id="rId109">
         <w:r>
           <w:rPr>
             <w:i/>
@@ -13259,7 +14053,7 @@
       <w:pPr>
         <w:pStyle w:val="FirstParagraph"/>
       </w:pPr>
-      <w:hyperlink r:id="rId93">
+      <w:hyperlink r:id="rId109">
         <w:r>
           <w:rPr>
             <w:rStyle w:val="Hyperlink"/>
@@ -13314,13 +14108,13 @@
         <w:pStyle w:val="BodyText"/>
       </w:pPr>
       <w:r>
-        <w:t xml:space="preserve">Before further addressing</w:t>
-      </w:r>
-      <w:r>
-        <w:t xml:space="preserve"> </w:t>
-      </w:r>
-      <w:r>
-        <w:t xml:space="preserve">Mrs. Croce’s breach of fiduciary duty allegations, however, the defendants’</w:t>
+        <w:t xml:space="preserve">Before further addressing Mrs.</w:t>
+      </w:r>
+      <w:r>
+        <w:t xml:space="preserve"> </w:t>
+      </w:r>
+      <w:r>
+        <w:t xml:space="preserve">Croce’s breach of fiduciary duty allegations, however, the defendants’</w:t>
       </w:r>
       <w:r>
         <w:t xml:space="preserve"> </w:t>
@@ -13339,7 +14133,7 @@
       <w:pPr>
         <w:pStyle w:val="Heading4"/>
       </w:pPr>
-      <w:bookmarkStart w:id="94" w:name="unconscionability-and-breach-of-fiduciary-duty"/>
+      <w:bookmarkStart w:id="110" w:name="X9925a5efad4fe8b51f35eb544ea618ae1f115d6"/>
       <w:r>
         <w:t xml:space="preserve">3.</w:t>
       </w:r>
@@ -13352,7 +14146,7 @@
         </w:rPr>
         <w:t xml:space="preserve">Unconscionability and Breach of Fiduciary Duty</w:t>
       </w:r>
-      <w:bookmarkEnd w:id="94"/>
+      <w:bookmarkEnd w:id="110"/>
     </w:p>
     <w:p>
       <w:pPr>
@@ -13739,7 +14533,7 @@
       <w:pPr>
         <w:pStyle w:val="Heading4"/>
       </w:pPr>
-      <w:bookmarkStart w:id="95" w:name="remedy"/>
+      <w:bookmarkStart w:id="111" w:name="remedy"/>
       <w:r>
         <w:t xml:space="preserve">4.</w:t>
       </w:r>
@@ -13752,7 +14546,7 @@
         </w:rPr>
         <w:t xml:space="preserve">Remedy</w:t>
       </w:r>
-      <w:bookmarkEnd w:id="95"/>
+      <w:bookmarkEnd w:id="111"/>
     </w:p>
     <w:p>
       <w:pPr>
@@ -13906,11 +14700,11 @@
       <w:pPr>
         <w:pStyle w:val="Heading3"/>
       </w:pPr>
-      <w:bookmarkStart w:id="96" w:name="totally-optional-reading-viewing"/>
+      <w:bookmarkStart w:id="112" w:name="totally-optional-reading-viewing"/>
       <w:r>
         <w:t xml:space="preserve">Totally Optional Reading &amp; Viewing</w:t>
       </w:r>
-      <w:bookmarkEnd w:id="96"/>
+      <w:bookmarkEnd w:id="112"/>
     </w:p>
     <w:p>
       <w:pPr>
@@ -13931,7 +14725,7 @@
           <w:ilvl w:val="0"/>
         </w:numPr>
       </w:pPr>
-      <w:hyperlink r:id="rId97">
+      <w:hyperlink r:id="rId113">
         <w:r>
           <w:rPr>
             <w:rStyle w:val="Hyperlink"/>
@@ -13948,7 +14742,7 @@
           <w:ilvl w:val="0"/>
         </w:numPr>
       </w:pPr>
-      <w:hyperlink r:id="rId98">
+      <w:hyperlink r:id="rId114">
         <w:r>
           <w:rPr>
             <w:rStyle w:val="Hyperlink"/>
@@ -13965,7 +14759,7 @@
           <w:ilvl w:val="0"/>
         </w:numPr>
       </w:pPr>
-      <w:hyperlink r:id="rId99">
+      <w:hyperlink r:id="rId115">
         <w:r>
           <w:rPr>
             <w:rStyle w:val="Hyperlink"/>
@@ -13993,7 +14787,7 @@
           <w:ilvl w:val="0"/>
         </w:numPr>
       </w:pPr>
-      <w:hyperlink r:id="rId100">
+      <w:hyperlink r:id="rId116">
         <w:r>
           <w:rPr>
             <w:rStyle w:val="Hyperlink"/>
@@ -14099,7 +14893,7 @@
       <w:r>
         <w:t xml:space="preserve"> </w:t>
       </w:r>
-      <w:hyperlink r:id="rId101">
+      <w:hyperlink r:id="rId117">
         <w:r>
           <w:rPr>
             <w:rStyle w:val="Hyperlink"/>
@@ -14155,7 +14949,7 @@
           <w:ilvl w:val="1"/>
         </w:numPr>
       </w:pPr>
-      <w:hyperlink r:id="rId102">
+      <w:hyperlink r:id="rId118">
         <w:r>
           <w:rPr>
             <w:rStyle w:val="Hyperlink"/>
@@ -14181,7 +14975,7 @@
       <w:r>
         <w:t xml:space="preserve"> </w:t>
       </w:r>
-      <w:hyperlink r:id="rId103">
+      <w:hyperlink r:id="rId119">
         <w:r>
           <w:rPr>
             <w:rStyle w:val="Hyperlink"/>
@@ -14201,7 +14995,7 @@
           <w:ilvl w:val="1"/>
         </w:numPr>
       </w:pPr>
-      <w:hyperlink r:id="rId104">
+      <w:hyperlink r:id="rId120">
         <w:r>
           <w:rPr>
             <w:rStyle w:val="Hyperlink"/>
@@ -14221,7 +15015,7 @@
           <w:ilvl w:val="0"/>
         </w:numPr>
       </w:pPr>
-      <w:hyperlink r:id="rId105">
+      <w:hyperlink r:id="rId121">
         <w:r>
           <w:rPr>
             <w:rStyle w:val="Hyperlink"/>
@@ -14244,7 +15038,7 @@
           <w:ilvl w:val="0"/>
         </w:numPr>
       </w:pPr>
-      <w:hyperlink r:id="rId106">
+      <w:hyperlink r:id="rId122">
         <w:r>
           <w:rPr>
             <w:rStyle w:val="Hyperlink"/>
@@ -14261,7 +15055,7 @@
           <w:ilvl w:val="0"/>
         </w:numPr>
       </w:pPr>
-      <w:hyperlink r:id="rId107">
+      <w:hyperlink r:id="rId123">
         <w:r>
           <w:rPr>
             <w:rStyle w:val="Hyperlink"/>
@@ -14278,7 +15072,7 @@
           <w:ilvl w:val="0"/>
         </w:numPr>
       </w:pPr>
-      <w:hyperlink r:id="rId108">
+      <w:hyperlink r:id="rId124">
         <w:r>
           <w:rPr>
             <w:rStyle w:val="Hyperlink"/>
@@ -14345,109 +15139,6 @@
 <file path=word/numbering.xml><?xml version="1.0" encoding="utf-8"?>
 <w:numbering xmlns:w="http://schemas.openxmlformats.org/wordprocessingml/2006/main">
   <w:abstractNum w:abstractNumId="990">
-    <w:nsid w:val="170cd2de"/>
-    <w:multiLevelType w:val="multilevel"/>
-    <w:lvl w:ilvl="0">
-      <w:numFmt w:val="bullet"/>
-      <w:lvlText w:val=" "/>
-      <w:lvlJc w:val="left"/>
-      <w:pPr>
-        <w:tabs>
-          <w:tab w:val="num" w:pos="0"/>
-        </w:tabs>
-        <w:ind w:left="480" w:hanging="480"/>
-      </w:pPr>
-    </w:lvl>
-    <w:lvl w:ilvl="1">
-      <w:numFmt w:val="bullet"/>
-      <w:lvlText w:val=" "/>
-      <w:lvlJc w:val="left"/>
-      <w:pPr>
-        <w:tabs>
-          <w:tab w:val="num" w:pos="720"/>
-        </w:tabs>
-        <w:ind w:left="1200" w:hanging="480"/>
-      </w:pPr>
-    </w:lvl>
-    <w:lvl w:ilvl="2">
-      <w:numFmt w:val="bullet"/>
-      <w:lvlText w:val=" "/>
-      <w:lvlJc w:val="left"/>
-      <w:pPr>
-        <w:tabs>
-          <w:tab w:val="num" w:pos="1440"/>
-        </w:tabs>
-        <w:ind w:left="1920" w:hanging="480"/>
-      </w:pPr>
-    </w:lvl>
-    <w:lvl w:ilvl="3">
-      <w:numFmt w:val="bullet"/>
-      <w:lvlText w:val=" "/>
-      <w:lvlJc w:val="left"/>
-      <w:pPr>
-        <w:tabs>
-          <w:tab w:val="num" w:pos="2160"/>
-        </w:tabs>
-        <w:ind w:left="2640" w:hanging="480"/>
-      </w:pPr>
-    </w:lvl>
-    <w:lvl w:ilvl="4">
-      <w:numFmt w:val="bullet"/>
-      <w:lvlText w:val=" "/>
-      <w:lvlJc w:val="left"/>
-      <w:pPr>
-        <w:tabs>
-          <w:tab w:val="num" w:pos="2880"/>
-        </w:tabs>
-        <w:ind w:left="3360" w:hanging="480"/>
-      </w:pPr>
-    </w:lvl>
-    <w:lvl w:ilvl="5">
-      <w:numFmt w:val="bullet"/>
-      <w:lvlText w:val=" "/>
-      <w:lvlJc w:val="left"/>
-      <w:pPr>
-        <w:tabs>
-          <w:tab w:val="num" w:pos="3600"/>
-        </w:tabs>
-        <w:ind w:left="4080" w:hanging="480"/>
-      </w:pPr>
-    </w:lvl>
-    <w:lvl w:ilvl="6">
-      <w:numFmt w:val="bullet"/>
-      <w:lvlText w:val=" "/>
-      <w:lvlJc w:val="left"/>
-      <w:pPr>
-        <w:tabs>
-          <w:tab w:val="num" w:pos="4320"/>
-        </w:tabs>
-        <w:ind w:left="4800" w:hanging="480"/>
-      </w:pPr>
-    </w:lvl>
-    <w:lvl w:ilvl="7">
-      <w:numFmt w:val="bullet"/>
-      <w:lvlText w:val=" "/>
-      <w:lvlJc w:val="left"/>
-      <w:pPr>
-        <w:tabs>
-          <w:tab w:val="num" w:pos="5040"/>
-        </w:tabs>
-        <w:ind w:left="5520" w:hanging="480"/>
-      </w:pPr>
-    </w:lvl>
-    <w:lvl w:ilvl="8">
-      <w:numFmt w:val="bullet"/>
-      <w:lvlText w:val=" "/>
-      <w:lvlJc w:val="left"/>
-      <w:pPr>
-        <w:tabs>
-          <w:tab w:val="num" w:pos="5760"/>
-        </w:tabs>
-        <w:ind w:left="6240" w:hanging="480"/>
-      </w:pPr>
-    </w:lvl>
-  </w:abstractNum>
-  <w:abstractNum w:abstractNumId="990">
     <w:nsid w:val="2c1ae401"/>
     <w:multiLevelType w:val="multilevel"/>
     <w:lvl w:ilvl="0">
@@ -14765,9 +15456,6 @@
       </w:pPr>
     </w:lvl>
   </w:abstractNum>
-  <w:num w:numId="1000">
-    <w:abstractNumId w:val="990"/>
-  </w:num>
   <w:num w:numId="1000">
     <w:abstractNumId w:val="990"/>
   </w:num>

</xml_diff>